<commit_message>
Working on kmom10, Rapport, ch. 3, CD (deployment).
</commit_message>
<xml_diff>
--- a/docs/devops/Kmom10 - Rapport 2.docx
+++ b/docs/devops/Kmom10 - Rapport 2.docx
@@ -3159,6 +3159,239 @@
         </w:rPr>
         <w:t xml:space="preserve"> med en viss funktion som gått igenom de lokala testerna, vill man gärna se hur implementeringen i applikationen beter sig i sin helhet som om den skulle köras på produktionsservern. Man brukar då pusha koden till sitt versionshanteringssystem. </w:t>
       </w:r>
+      <w:r>
+        <w:rPr>
+          <w:lang w:val="sv-SE"/>
+        </w:rPr>
+        <w:t>Efter man pushat koden, brukar en viss sida,</w:t>
+      </w:r>
+      <w:r>
+        <w:rPr>
+          <w:lang w:val="sv-SE"/>
+        </w:rPr>
+        <w:t xml:space="preserve"> </w:t>
+      </w:r>
+      <w:r>
+        <w:rPr>
+          <w:lang w:val="sv-SE"/>
+        </w:rPr>
+        <w:t>som</w:t>
+      </w:r>
+      <w:r>
+        <w:rPr>
+          <w:lang w:val="sv-SE"/>
+        </w:rPr>
+        <w:t xml:space="preserve"> </w:t>
+      </w:r>
+      <w:proofErr w:type="gramStart"/>
+      <w:r>
+        <w:rPr>
+          <w:lang w:val="sv-SE"/>
+        </w:rPr>
+        <w:t>tex.</w:t>
+      </w:r>
+      <w:proofErr w:type="gramEnd"/>
+      <w:r>
+        <w:rPr>
+          <w:lang w:val="sv-SE"/>
+        </w:rPr>
+        <w:t xml:space="preserve"> </w:t>
+      </w:r>
+      <w:proofErr w:type="spellStart"/>
+      <w:r>
+        <w:rPr>
+          <w:lang w:val="sv-SE"/>
+        </w:rPr>
+        <w:t>Tr</w:t>
+      </w:r>
+      <w:r>
+        <w:rPr>
+          <w:lang w:val="sv-SE"/>
+        </w:rPr>
+        <w:t>a</w:t>
+      </w:r>
+      <w:r>
+        <w:rPr>
+          <w:lang w:val="sv-SE"/>
+        </w:rPr>
+        <w:t>visCI</w:t>
+      </w:r>
+      <w:proofErr w:type="spellEnd"/>
+      <w:r>
+        <w:rPr>
+          <w:lang w:val="sv-SE"/>
+        </w:rPr>
+        <w:t>, bygga applikationen</w:t>
+      </w:r>
+      <w:r>
+        <w:rPr>
+          <w:lang w:val="sv-SE"/>
+        </w:rPr>
+        <w:t xml:space="preserve">. Detta kallas för </w:t>
+      </w:r>
+      <w:proofErr w:type="spellStart"/>
+      <w:r>
+        <w:rPr>
+          <w:lang w:val="sv-SE"/>
+        </w:rPr>
+        <w:t>Cont</w:t>
+      </w:r>
+      <w:r>
+        <w:rPr>
+          <w:lang w:val="sv-SE"/>
+        </w:rPr>
+        <w:t>i</w:t>
+      </w:r>
+      <w:r>
+        <w:rPr>
+          <w:lang w:val="sv-SE"/>
+        </w:rPr>
+        <w:t>nuous</w:t>
+      </w:r>
+      <w:proofErr w:type="spellEnd"/>
+      <w:r>
+        <w:rPr>
+          <w:lang w:val="sv-SE"/>
+        </w:rPr>
+        <w:t xml:space="preserve"> integration (CI)</w:t>
+      </w:r>
+      <w:r>
+        <w:rPr>
+          <w:lang w:val="sv-SE"/>
+        </w:rPr>
+        <w:t>.</w:t>
+      </w:r>
+      <w:r>
+        <w:rPr>
+          <w:lang w:val="sv-SE"/>
+        </w:rPr>
+        <w:t xml:space="preserve"> En sådan sida</w:t>
+      </w:r>
+      <w:r>
+        <w:rPr>
+          <w:lang w:val="sv-SE"/>
+        </w:rPr>
+        <w:t>/tjänst</w:t>
+      </w:r>
+      <w:r>
+        <w:rPr>
+          <w:lang w:val="sv-SE"/>
+        </w:rPr>
+        <w:t xml:space="preserve"> känner av varje push man begått och bygger applikationen och kör testerna.</w:t>
+      </w:r>
+      <w:r>
+        <w:rPr>
+          <w:lang w:val="sv-SE"/>
+        </w:rPr>
+        <w:t xml:space="preserve"> Allt detta sker automatiskt. </w:t>
+      </w:r>
+      <w:r>
+        <w:rPr>
+          <w:lang w:val="sv-SE"/>
+        </w:rPr>
+        <w:t>När inga fel uppstår förbereder man applika</w:t>
+      </w:r>
+      <w:r>
+        <w:rPr>
+          <w:lang w:val="sv-SE"/>
+        </w:rPr>
+        <w:t>t</w:t>
+      </w:r>
+      <w:r>
+        <w:rPr>
+          <w:lang w:val="sv-SE"/>
+        </w:rPr>
+        <w:t xml:space="preserve">ionen som ska köras på live servern för </w:t>
+      </w:r>
+      <w:proofErr w:type="spellStart"/>
+      <w:r>
+        <w:rPr>
+          <w:lang w:val="sv-SE"/>
+        </w:rPr>
+        <w:t>Continuous</w:t>
+      </w:r>
+      <w:proofErr w:type="spellEnd"/>
+      <w:r>
+        <w:rPr>
+          <w:lang w:val="sv-SE"/>
+        </w:rPr>
+        <w:t xml:space="preserve"> </w:t>
+      </w:r>
+      <w:proofErr w:type="spellStart"/>
+      <w:r>
+        <w:rPr>
+          <w:lang w:val="sv-SE"/>
+        </w:rPr>
+        <w:t>del</w:t>
+      </w:r>
+      <w:r>
+        <w:rPr>
+          <w:lang w:val="sv-SE"/>
+        </w:rPr>
+        <w:t>i</w:t>
+      </w:r>
+      <w:r>
+        <w:rPr>
+          <w:lang w:val="sv-SE"/>
+        </w:rPr>
+        <w:t>very</w:t>
+      </w:r>
+      <w:proofErr w:type="spellEnd"/>
+      <w:r>
+        <w:rPr>
+          <w:lang w:val="sv-SE"/>
+        </w:rPr>
+        <w:t xml:space="preserve"> (CD)</w:t>
+      </w:r>
+      <w:r>
+        <w:rPr>
+          <w:lang w:val="sv-SE"/>
+        </w:rPr>
+        <w:t>.</w:t>
+      </w:r>
+    </w:p>
+    <w:p>
+      <w:pPr>
+        <w:rPr>
+          <w:lang w:val="en-US"/>
+        </w:rPr>
+      </w:pPr>
+      <w:r>
+        <w:rPr>
+          <w:lang w:val="sv-SE"/>
+        </w:rPr>
+        <w:t>I CD stadiet</w:t>
+      </w:r>
+      <w:r>
+        <w:rPr>
+          <w:lang w:val="sv-SE"/>
+        </w:rPr>
+        <w:t xml:space="preserve"> befinner sig applikationen redo för att publ</w:t>
+      </w:r>
+      <w:r>
+        <w:rPr>
+          <w:lang w:val="sv-SE"/>
+        </w:rPr>
+        <w:t>i</w:t>
+      </w:r>
+      <w:r>
+        <w:rPr>
+          <w:lang w:val="sv-SE"/>
+        </w:rPr>
+        <w:t>ceras på produktionsservern för att nyttjas av slutanvänd</w:t>
+      </w:r>
+      <w:r>
+        <w:rPr>
+          <w:lang w:val="sv-SE"/>
+        </w:rPr>
+        <w:t>a</w:t>
+      </w:r>
+      <w:r>
+        <w:rPr>
+          <w:lang w:val="sv-SE"/>
+        </w:rPr>
+        <w:t xml:space="preserve">ren. </w:t>
+      </w:r>
       <w:bookmarkStart w:id="0" w:name="_GoBack"/>
       <w:bookmarkEnd w:id="0"/>
     </w:p>
@@ -3166,7 +3399,7 @@
       <w:pPr>
         <w:ind w:firstLine="0"/>
         <w:rPr>
-          <w:lang w:val="sv-SE"/>
+          <w:lang w:val="en-US"/>
         </w:rPr>
       </w:pPr>
     </w:p>
@@ -3174,27 +3407,147 @@
       <w:pPr>
         <w:pStyle w:val="Heading2"/>
         <w:rPr>
-          <w:lang w:val="en-US"/>
-        </w:rPr>
-      </w:pPr>
-      <w:r>
-        <w:rPr>
-          <w:lang w:val="en-US"/>
-        </w:rPr>
-        <w:t xml:space="preserve">Type-style and fonts </w:t>
-      </w:r>
-    </w:p>
-    <w:p>
-      <w:pPr>
-        <w:rPr>
-          <w:lang w:val="en-US"/>
-        </w:rPr>
-      </w:pPr>
-      <w:r>
-        <w:rPr>
-          <w:lang w:val="en-US"/>
-        </w:rPr>
-        <w:t>Wherever Times is specified, Times Roman may also be used. If neither is available on your word processor, please use the font closest in appearance to Times that you have access to. Only Type-1 fonts will be accepted.</w:t>
+          <w:lang w:val="sv-SE"/>
+        </w:rPr>
+      </w:pPr>
+      <w:proofErr w:type="spellStart"/>
+      <w:r>
+        <w:rPr>
+          <w:lang w:val="sv-SE"/>
+        </w:rPr>
+        <w:t>Type</w:t>
+      </w:r>
+      <w:proofErr w:type="spellEnd"/>
+      <w:r>
+        <w:rPr>
+          <w:lang w:val="sv-SE"/>
+        </w:rPr>
+        <w:t xml:space="preserve">-style and fonts </w:t>
+      </w:r>
+    </w:p>
+    <w:p>
+      <w:pPr>
+        <w:rPr>
+          <w:lang w:val="en-US"/>
+        </w:rPr>
+      </w:pPr>
+      <w:proofErr w:type="spellStart"/>
+      <w:r>
+        <w:rPr>
+          <w:lang w:val="sv-SE"/>
+        </w:rPr>
+        <w:t>Wherever</w:t>
+      </w:r>
+      <w:proofErr w:type="spellEnd"/>
+      <w:r>
+        <w:rPr>
+          <w:lang w:val="sv-SE"/>
+        </w:rPr>
+        <w:t xml:space="preserve"> Times is </w:t>
+      </w:r>
+      <w:proofErr w:type="spellStart"/>
+      <w:r>
+        <w:rPr>
+          <w:lang w:val="sv-SE"/>
+        </w:rPr>
+        <w:t>specified</w:t>
+      </w:r>
+      <w:proofErr w:type="spellEnd"/>
+      <w:r>
+        <w:rPr>
+          <w:lang w:val="sv-SE"/>
+        </w:rPr>
+        <w:t xml:space="preserve">, Times Roman </w:t>
+      </w:r>
+      <w:proofErr w:type="spellStart"/>
+      <w:r>
+        <w:rPr>
+          <w:lang w:val="sv-SE"/>
+        </w:rPr>
+        <w:t>may</w:t>
+      </w:r>
+      <w:proofErr w:type="spellEnd"/>
+      <w:r>
+        <w:rPr>
+          <w:lang w:val="sv-SE"/>
+        </w:rPr>
+        <w:t xml:space="preserve"> </w:t>
+      </w:r>
+      <w:proofErr w:type="spellStart"/>
+      <w:r>
+        <w:rPr>
+          <w:lang w:val="sv-SE"/>
+        </w:rPr>
+        <w:t>also</w:t>
+      </w:r>
+      <w:proofErr w:type="spellEnd"/>
+      <w:r>
+        <w:rPr>
+          <w:lang w:val="sv-SE"/>
+        </w:rPr>
+        <w:t xml:space="preserve"> be </w:t>
+      </w:r>
+      <w:proofErr w:type="spellStart"/>
+      <w:r>
+        <w:rPr>
+          <w:lang w:val="sv-SE"/>
+        </w:rPr>
+        <w:t>used</w:t>
+      </w:r>
+      <w:proofErr w:type="spellEnd"/>
+      <w:r>
+        <w:rPr>
+          <w:lang w:val="sv-SE"/>
+        </w:rPr>
+        <w:t xml:space="preserve">. If </w:t>
+      </w:r>
+      <w:proofErr w:type="spellStart"/>
+      <w:r>
+        <w:rPr>
+          <w:lang w:val="sv-SE"/>
+        </w:rPr>
+        <w:t>neither</w:t>
+      </w:r>
+      <w:proofErr w:type="spellEnd"/>
+      <w:r>
+        <w:rPr>
+          <w:lang w:val="sv-SE"/>
+        </w:rPr>
+        <w:t xml:space="preserve"> is </w:t>
+      </w:r>
+      <w:proofErr w:type="spellStart"/>
+      <w:r>
+        <w:rPr>
+          <w:lang w:val="sv-SE"/>
+        </w:rPr>
+        <w:t>available</w:t>
+      </w:r>
+      <w:proofErr w:type="spellEnd"/>
+      <w:r>
+        <w:rPr>
+          <w:lang w:val="sv-SE"/>
+        </w:rPr>
+        <w:t xml:space="preserve"> on </w:t>
+      </w:r>
+      <w:proofErr w:type="spellStart"/>
+      <w:r>
+        <w:rPr>
+          <w:lang w:val="sv-SE"/>
+        </w:rPr>
+        <w:t>your</w:t>
+      </w:r>
+      <w:proofErr w:type="spellEnd"/>
+      <w:r>
+        <w:rPr>
+          <w:lang w:val="sv-SE"/>
+        </w:rPr>
+        <w:t xml:space="preserve"> </w:t>
+      </w:r>
+      <w:r>
+        <w:rPr>
+          <w:lang w:val="en-US"/>
+        </w:rPr>
+        <w:t>word processor, please use the font closest in appearance to Times that you have access to. Only Type-1 fonts will be accepted.</w:t>
       </w:r>
     </w:p>
     <w:p>
@@ -3327,7 +3680,14 @@
         <w:rPr>
           <w:lang w:val="en-US"/>
         </w:rPr>
-        <w:t xml:space="preserve"> that is, flush left and flush right. Please do not place any additional blank lines between paragraphs. Figure and table captions should be 9-point Times boldface type as in </w:t>
+        <w:t xml:space="preserve"> that is, flush left and flush right. Please do not place any additional blank lines </w:t>
+      </w:r>
+      <w:r>
+        <w:rPr>
+          <w:lang w:val="en-US"/>
+        </w:rPr>
+        <w:lastRenderedPageBreak/>
+        <w:t xml:space="preserve">between paragraphs. Figure and table captions should be 9-point Times boldface type as in </w:t>
       </w:r>
       <w:r>
         <w:rPr>
@@ -3512,7 +3872,6 @@
           <w:noProof/>
           <w:lang w:val="en-US"/>
         </w:rPr>
-        <w:lastRenderedPageBreak/>
         <w:drawing>
           <wp:inline distT="0" distB="0" distL="0" distR="0" wp14:anchorId="1B42D7B7" wp14:editId="6E5A5926">
             <wp:extent cx="1104900" cy="739140"/>
@@ -4228,6 +4587,7 @@
         <w:rPr>
           <w:lang w:val="sv-SE"/>
         </w:rPr>
+        <w:lastRenderedPageBreak/>
         <w:t xml:space="preserve">Illustrations, </w:t>
       </w:r>
       <w:proofErr w:type="spellStart"/>
@@ -4279,7 +4639,6 @@
           <w:noProof/>
           <w:lang w:val="en-US"/>
         </w:rPr>
-        <w:lastRenderedPageBreak/>
         <w:drawing>
           <wp:inline distT="0" distB="0" distL="0" distR="0" wp14:anchorId="1B1B068F" wp14:editId="76D76A3F">
             <wp:extent cx="1653540" cy="1120140"/>
@@ -5043,6 +5402,7 @@
         <w:rPr>
           <w:lang w:val="en-US"/>
         </w:rPr>
+        <w:lastRenderedPageBreak/>
         <w:t>http://www.cadmusmediaworks.com/index2.html</w:t>
       </w:r>
     </w:p>
@@ -5100,7 +5460,6 @@
         <w:rPr>
           <w:lang w:val="en-US"/>
         </w:rPr>
-        <w:lastRenderedPageBreak/>
         <w:t>faces</w:t>
       </w:r>
       <w:r>
@@ -5886,6 +6245,7 @@
         <w:rPr>
           <w:lang w:val="sv-SE"/>
         </w:rPr>
+        <w:lastRenderedPageBreak/>
         <w:t>[</w:t>
       </w:r>
       <w:r>
@@ -9334,7 +9694,7 @@
 </file>
 
 <file path=customXml/itemProps1.xml><?xml version="1.0" encoding="utf-8"?>
-<ds:datastoreItem xmlns:ds="http://schemas.openxmlformats.org/officeDocument/2006/customXml" ds:itemID="{5692C0B8-8242-4448-8F3B-15C7C84A92E2}">
+<ds:datastoreItem xmlns:ds="http://schemas.openxmlformats.org/officeDocument/2006/customXml" ds:itemID="{8C941174-E16A-405C-B7E3-A663AD7E56E3}">
   <ds:schemaRefs>
     <ds:schemaRef ds:uri="http://schemas.openxmlformats.org/officeDocument/2006/bibliography"/>
   </ds:schemaRefs>

</xml_diff>

<commit_message>
Working on kmom10, Rapport, ch. 4, För- och nackdelar...
</commit_message>
<xml_diff>
--- a/docs/devops/Kmom10 - Rapport 2.docx
+++ b/docs/devops/Kmom10 - Rapport 2.docx
@@ -4262,7 +4262,7 @@
     <w:p>
       <w:pPr>
         <w:rPr>
-          <w:lang w:val="sv-SE"/>
+          <w:lang w:val="en-US"/>
         </w:rPr>
       </w:pPr>
       <w:proofErr w:type="spellStart"/>
@@ -4383,1426 +4383,613 @@
         </w:rPr>
         <w:t>”[11].</w:t>
       </w:r>
+      <w:r>
+        <w:rPr>
+          <w:lang w:val="sv-SE"/>
+        </w:rPr>
+        <w:t xml:space="preserve"> Meningen är att kunna på ett snabbt sätt hantera förändringarna genom effektiv utveckling utan att riskera infrastrukturen och produktionsmiljön. Det är här mjukv</w:t>
+      </w:r>
+      <w:r>
+        <w:rPr>
+          <w:lang w:val="sv-SE"/>
+        </w:rPr>
+        <w:t>a</w:t>
+      </w:r>
+      <w:r>
+        <w:rPr>
+          <w:lang w:val="sv-SE"/>
+        </w:rPr>
+        <w:t>rucontainrar kommer in i bilden. På en och samma hamn finns flera containrar, där kanske alla innehåller olika s</w:t>
+      </w:r>
+      <w:r>
+        <w:rPr>
+          <w:lang w:val="sv-SE"/>
+        </w:rPr>
+        <w:t>a</w:t>
+      </w:r>
+      <w:r>
+        <w:rPr>
+          <w:lang w:val="sv-SE"/>
+        </w:rPr>
+        <w:t>ker. Oavsett vad som finns på hamnen kan varje isolerad container fortsätta existera oavsett dess innehåll. Detta är en liknande bild över digitala mjukvarucontainrar. En co</w:t>
+      </w:r>
+      <w:r>
+        <w:rPr>
+          <w:lang w:val="sv-SE"/>
+        </w:rPr>
+        <w:t>n</w:t>
+      </w:r>
+      <w:r>
+        <w:rPr>
+          <w:lang w:val="sv-SE"/>
+        </w:rPr>
+        <w:t xml:space="preserve">tainer består oftast av en huvudapplikation som körs på ett operativsystem inuti containern. Dessa containrar är </w:t>
+      </w:r>
+      <w:r>
+        <w:rPr>
+          <w:lang w:val="sv-SE"/>
+        </w:rPr>
+        <w:t xml:space="preserve">mer </w:t>
+      </w:r>
+      <w:r>
+        <w:rPr>
+          <w:lang w:val="sv-SE"/>
+        </w:rPr>
+        <w:t>i</w:t>
+      </w:r>
+      <w:r>
+        <w:rPr>
+          <w:lang w:val="sv-SE"/>
+        </w:rPr>
+        <w:t xml:space="preserve">solerade ifrån operativsystemet </w:t>
+      </w:r>
+      <w:r>
+        <w:rPr>
+          <w:lang w:val="sv-SE"/>
+        </w:rPr>
+        <w:t xml:space="preserve">och hårdvaran </w:t>
+      </w:r>
+      <w:r>
+        <w:rPr>
+          <w:lang w:val="sv-SE"/>
+        </w:rPr>
+        <w:t>de befinner sig på</w:t>
+      </w:r>
+      <w:r>
+        <w:rPr>
+          <w:lang w:val="sv-SE"/>
+        </w:rPr>
+        <w:t xml:space="preserve"> jämfört med en traditionell applikation köra</w:t>
+      </w:r>
+      <w:r>
+        <w:rPr>
+          <w:lang w:val="sv-SE"/>
+        </w:rPr>
+        <w:t>n</w:t>
+      </w:r>
+      <w:r>
+        <w:rPr>
+          <w:lang w:val="sv-SE"/>
+        </w:rPr>
+        <w:t>des på servern, som är mer inbakad i servern</w:t>
+      </w:r>
+      <w:r>
+        <w:rPr>
+          <w:lang w:val="sv-SE"/>
+        </w:rPr>
+        <w:t>.</w:t>
+      </w:r>
+      <w:r>
+        <w:rPr>
+          <w:lang w:val="sv-SE"/>
+        </w:rPr>
+        <w:t xml:space="preserve"> Detta gör det e</w:t>
+      </w:r>
+      <w:r>
+        <w:rPr>
+          <w:lang w:val="sv-SE"/>
+        </w:rPr>
+        <w:t>n</w:t>
+      </w:r>
+      <w:r>
+        <w:rPr>
+          <w:lang w:val="sv-SE"/>
+        </w:rPr>
+        <w:t>klare för utvecklare att skapa en applikation i en container och driftsätta i produktion[</w:t>
+      </w:r>
+      <w:r>
+        <w:rPr>
+          <w:lang w:val="sv-SE"/>
+        </w:rPr>
+        <w:t>7]</w:t>
+      </w:r>
+      <w:r>
+        <w:rPr>
+          <w:lang w:val="sv-SE"/>
+        </w:rPr>
+        <w:t>. Ett nästintill standard ver</w:t>
+      </w:r>
+      <w:r>
+        <w:rPr>
+          <w:lang w:val="sv-SE"/>
+        </w:rPr>
+        <w:t>k</w:t>
+      </w:r>
+      <w:r>
+        <w:rPr>
+          <w:lang w:val="sv-SE"/>
+        </w:rPr>
+        <w:t xml:space="preserve">tyg idag inom container </w:t>
+      </w:r>
+      <w:proofErr w:type="spellStart"/>
+      <w:r>
+        <w:rPr>
+          <w:lang w:val="sv-SE"/>
+        </w:rPr>
+        <w:t>orchestration</w:t>
+      </w:r>
+      <w:proofErr w:type="spellEnd"/>
+      <w:r>
+        <w:rPr>
+          <w:lang w:val="sv-SE"/>
+        </w:rPr>
+        <w:t xml:space="preserve"> är Kubernetes (K8s). </w:t>
+      </w:r>
+      <w:proofErr w:type="gramStart"/>
+      <w:r>
+        <w:rPr>
+          <w:lang w:val="en-US"/>
+        </w:rPr>
+        <w:t xml:space="preserve">K8s </w:t>
+      </w:r>
+      <w:proofErr w:type="spellStart"/>
+      <w:r>
+        <w:rPr>
+          <w:lang w:val="en-US"/>
+        </w:rPr>
+        <w:t>erbjuder</w:t>
+      </w:r>
+      <w:proofErr w:type="spellEnd"/>
+      <w:r>
+        <w:rPr>
+          <w:lang w:val="en-US"/>
+        </w:rPr>
+        <w:t xml:space="preserve"> </w:t>
+      </w:r>
+      <w:proofErr w:type="spellStart"/>
+      <w:r>
+        <w:rPr>
+          <w:lang w:val="en-US"/>
+        </w:rPr>
+        <w:t>bla</w:t>
+      </w:r>
+      <w:proofErr w:type="spellEnd"/>
+      <w:r>
+        <w:rPr>
+          <w:lang w:val="en-US"/>
+        </w:rPr>
+        <w:t>.</w:t>
+      </w:r>
+      <w:proofErr w:type="gramEnd"/>
+      <w:r>
+        <w:rPr>
+          <w:lang w:val="en-US"/>
+        </w:rPr>
+        <w:t xml:space="preserve"> ”Service discovery and load balancing”, ”Storage orchestration”, </w:t>
+      </w:r>
+      <w:r>
+        <w:rPr>
+          <w:lang w:val="en-US"/>
+        </w:rPr>
+        <w:t>“</w:t>
+      </w:r>
+      <w:r>
+        <w:rPr>
+          <w:lang w:val="en-US"/>
+        </w:rPr>
+        <w:t>Automated rollouts and rol</w:t>
+      </w:r>
+      <w:r>
+        <w:rPr>
+          <w:lang w:val="en-US"/>
+        </w:rPr>
+        <w:t>l</w:t>
+      </w:r>
+      <w:r>
+        <w:rPr>
+          <w:lang w:val="en-US"/>
+        </w:rPr>
+        <w:t>backs</w:t>
+      </w:r>
+      <w:r>
+        <w:rPr>
+          <w:lang w:val="en-US"/>
+        </w:rPr>
+        <w:t>”, “</w:t>
+      </w:r>
+      <w:r>
+        <w:rPr>
+          <w:lang w:val="en-US"/>
+        </w:rPr>
+        <w:t>Automatic bin packing</w:t>
+      </w:r>
+      <w:r>
+        <w:rPr>
+          <w:lang w:val="en-US"/>
+        </w:rPr>
+        <w:t>”, “</w:t>
+      </w:r>
+      <w:r>
+        <w:rPr>
+          <w:lang w:val="en-US"/>
+        </w:rPr>
+        <w:t>Self-healing</w:t>
+      </w:r>
+      <w:r>
+        <w:rPr>
+          <w:lang w:val="en-US"/>
+        </w:rPr>
+        <w:t xml:space="preserve">” </w:t>
+      </w:r>
+      <w:proofErr w:type="spellStart"/>
+      <w:r>
+        <w:rPr>
+          <w:lang w:val="en-US"/>
+        </w:rPr>
+        <w:t>och</w:t>
+      </w:r>
+      <w:proofErr w:type="spellEnd"/>
+      <w:r>
+        <w:rPr>
+          <w:lang w:val="en-US"/>
+        </w:rPr>
+        <w:t xml:space="preserve"> “</w:t>
+      </w:r>
+      <w:r>
+        <w:rPr>
+          <w:lang w:val="en-US"/>
+        </w:rPr>
+        <w:t>S</w:t>
+      </w:r>
+      <w:r>
+        <w:rPr>
+          <w:lang w:val="en-US"/>
+        </w:rPr>
+        <w:t>e</w:t>
+      </w:r>
+      <w:r>
+        <w:rPr>
+          <w:lang w:val="en-US"/>
+        </w:rPr>
+        <w:t>cret and configuration management</w:t>
+      </w:r>
+      <w:r>
+        <w:rPr>
+          <w:lang w:val="en-US"/>
+        </w:rPr>
+        <w:t>”[12].</w:t>
+      </w:r>
+    </w:p>
+    <w:p>
+      <w:pPr>
+        <w:pStyle w:val="Heading2"/>
+        <w:rPr>
+          <w:lang w:val="en-US"/>
+        </w:rPr>
+      </w:pPr>
+      <w:proofErr w:type="spellStart"/>
+      <w:r>
+        <w:rPr>
+          <w:lang w:val="en-US"/>
+        </w:rPr>
+        <w:lastRenderedPageBreak/>
+        <w:t>Kulturell</w:t>
+      </w:r>
+      <w:proofErr w:type="spellEnd"/>
+      <w:r>
+        <w:rPr>
+          <w:lang w:val="en-US"/>
+        </w:rPr>
+        <w:t xml:space="preserve"> </w:t>
+      </w:r>
+      <w:proofErr w:type="spellStart"/>
+      <w:r>
+        <w:rPr>
+          <w:lang w:val="en-US"/>
+        </w:rPr>
+        <w:t>devops</w:t>
+      </w:r>
+      <w:proofErr w:type="spellEnd"/>
+    </w:p>
+    <w:p>
+      <w:pPr>
+        <w:rPr>
+          <w:lang w:val="sv-SE"/>
+        </w:rPr>
+      </w:pPr>
+      <w:r>
+        <w:rPr>
+          <w:lang w:val="sv-SE"/>
+        </w:rPr>
+        <w:t xml:space="preserve">Efter ett projekt har avslutats följer en retrospektiv dialog där </w:t>
+      </w:r>
+      <w:proofErr w:type="spellStart"/>
+      <w:proofErr w:type="gramStart"/>
+      <w:r>
+        <w:rPr>
+          <w:lang w:val="sv-SE"/>
+        </w:rPr>
+        <w:t>bla</w:t>
+      </w:r>
+      <w:proofErr w:type="spellEnd"/>
+      <w:r>
+        <w:rPr>
+          <w:lang w:val="sv-SE"/>
+        </w:rPr>
+        <w:t>.</w:t>
+      </w:r>
+      <w:proofErr w:type="gramEnd"/>
+      <w:r>
+        <w:rPr>
+          <w:lang w:val="sv-SE"/>
+        </w:rPr>
+        <w:t xml:space="preserve"> följande </w:t>
+      </w:r>
+      <w:r>
+        <w:rPr>
+          <w:lang w:val="sv-SE"/>
+        </w:rPr>
+        <w:t>frågor ställs</w:t>
+      </w:r>
+      <w:r>
+        <w:rPr>
+          <w:lang w:val="sv-SE"/>
+        </w:rPr>
+        <w:t xml:space="preserve">: </w:t>
+      </w:r>
+      <w:r>
+        <w:rPr>
+          <w:i/>
+          <w:lang w:val="sv-SE"/>
+        </w:rPr>
+        <w:t>Vad hände?</w:t>
+      </w:r>
+      <w:r>
+        <w:rPr>
+          <w:lang w:val="sv-SE"/>
+        </w:rPr>
+        <w:t xml:space="preserve"> </w:t>
+      </w:r>
+      <w:r>
+        <w:rPr>
+          <w:i/>
+          <w:lang w:val="sv-SE"/>
+        </w:rPr>
+        <w:t>Vad gick bra?</w:t>
+      </w:r>
+      <w:r>
+        <w:rPr>
+          <w:lang w:val="sv-SE"/>
+        </w:rPr>
+        <w:t xml:space="preserve"> och </w:t>
+      </w:r>
+      <w:r>
+        <w:rPr>
+          <w:i/>
+          <w:lang w:val="sv-SE"/>
+        </w:rPr>
+        <w:t>Vad gick dåligt?</w:t>
+      </w:r>
+      <w:r>
+        <w:rPr>
+          <w:lang w:val="sv-SE"/>
+        </w:rPr>
+        <w:t xml:space="preserve"> Intentionen med en sådan dialog är att </w:t>
+      </w:r>
+      <w:r>
+        <w:rPr>
+          <w:lang w:val="sv-SE"/>
+        </w:rPr>
+        <w:t>kunna applicera svaren på nästkommande projekt.</w:t>
+      </w:r>
+    </w:p>
+    <w:p>
+      <w:pPr>
+        <w:rPr>
+          <w:lang w:val="sv-SE"/>
+        </w:rPr>
+      </w:pPr>
+      <w:r>
+        <w:rPr>
+          <w:lang w:val="sv-SE"/>
+        </w:rPr>
+        <w:t>Om en negativ incident skulle ske eller driftstopp av n</w:t>
+      </w:r>
+      <w:r>
+        <w:rPr>
+          <w:lang w:val="sv-SE"/>
+        </w:rPr>
+        <w:t>å</w:t>
+      </w:r>
+      <w:r>
+        <w:rPr>
+          <w:lang w:val="sv-SE"/>
+        </w:rPr>
+        <w:t>got slag, som man inte planerat, så har man en postmortem (u</w:t>
+      </w:r>
+      <w:r>
+        <w:rPr>
+          <w:lang w:val="sv-SE"/>
+        </w:rPr>
+        <w:t>n</w:t>
+      </w:r>
+      <w:r>
+        <w:rPr>
+          <w:lang w:val="sv-SE"/>
+        </w:rPr>
+        <w:t xml:space="preserve">dersökande) diskussion när det händer. Meningen är att </w:t>
+      </w:r>
+      <w:r>
+        <w:rPr>
+          <w:lang w:val="sv-SE"/>
+        </w:rPr>
+        <w:t>lära sig genom att man går igenom saker över vad som hände; man låter personer inblandade i incidenten ge sin förklaring och man försöker åtgärda dessa incidenter för att öka säkerheten och undvika liknande fel fram</w:t>
+      </w:r>
+      <w:r>
+        <w:rPr>
+          <w:lang w:val="sv-SE"/>
+        </w:rPr>
+        <w:t>ö</w:t>
+      </w:r>
+      <w:r>
+        <w:rPr>
+          <w:lang w:val="sv-SE"/>
+        </w:rPr>
+        <w:t>ver.</w:t>
+      </w:r>
+    </w:p>
+    <w:p>
+      <w:pPr>
+        <w:rPr>
+          <w:lang w:val="sv-SE"/>
+        </w:rPr>
+      </w:pPr>
+      <w:r>
+        <w:rPr>
+          <w:lang w:val="sv-SE"/>
+        </w:rPr>
+        <w:t>När man utför dessa saker nämnt försöker man göra det i en anda av ”</w:t>
+      </w:r>
+      <w:proofErr w:type="spellStart"/>
+      <w:r>
+        <w:rPr>
+          <w:lang w:val="sv-SE"/>
+        </w:rPr>
+        <w:t>b</w:t>
+      </w:r>
+      <w:r>
+        <w:rPr>
+          <w:lang w:val="sv-SE"/>
+        </w:rPr>
+        <w:t>lamelessness</w:t>
+      </w:r>
+      <w:proofErr w:type="spellEnd"/>
+      <w:r>
+        <w:rPr>
+          <w:lang w:val="sv-SE"/>
+        </w:rPr>
+        <w:t xml:space="preserve">”. Fokus ligger på att lära sig än att straffa. </w:t>
+      </w:r>
+      <w:r>
+        <w:rPr>
+          <w:lang w:val="sv-SE"/>
+        </w:rPr>
+        <w:t xml:space="preserve">Det betyder inte att låta </w:t>
+      </w:r>
+      <w:r>
+        <w:rPr>
+          <w:lang w:val="sv-SE"/>
+        </w:rPr>
+        <w:t>dem</w:t>
+      </w:r>
+      <w:r>
+        <w:rPr>
+          <w:lang w:val="sv-SE"/>
+        </w:rPr>
+        <w:t xml:space="preserve"> gå skuldfria.</w:t>
+      </w:r>
+      <w:r>
+        <w:rPr>
+          <w:lang w:val="sv-SE"/>
+        </w:rPr>
+        <w:t xml:space="preserve"> </w:t>
+      </w:r>
+      <w:r>
+        <w:rPr>
+          <w:lang w:val="sv-SE"/>
+        </w:rPr>
+        <w:t xml:space="preserve">Man vill få </w:t>
+      </w:r>
+      <w:r>
+        <w:rPr>
+          <w:lang w:val="sv-SE"/>
+        </w:rPr>
+        <w:t xml:space="preserve">dem känna sig bekväma när de nämner en incident, även om det orsakade något dåligt. </w:t>
+      </w:r>
+    </w:p>
+    <w:p>
+      <w:pPr>
+        <w:pStyle w:val="Heading1"/>
+        <w:rPr>
+          <w:lang w:val="en-US"/>
+        </w:rPr>
+      </w:pPr>
+      <w:proofErr w:type="spellStart"/>
+      <w:r>
+        <w:rPr>
+          <w:lang w:val="en-US"/>
+        </w:rPr>
+        <w:t>För</w:t>
+      </w:r>
+      <w:proofErr w:type="spellEnd"/>
+      <w:r>
+        <w:rPr>
+          <w:lang w:val="en-US"/>
+        </w:rPr>
+        <w:t xml:space="preserve">- </w:t>
+      </w:r>
+      <w:proofErr w:type="spellStart"/>
+      <w:r>
+        <w:rPr>
+          <w:lang w:val="en-US"/>
+        </w:rPr>
+        <w:t>och</w:t>
+      </w:r>
+      <w:proofErr w:type="spellEnd"/>
+      <w:r>
+        <w:rPr>
+          <w:lang w:val="en-US"/>
+        </w:rPr>
+        <w:t xml:space="preserve"> </w:t>
+      </w:r>
+      <w:proofErr w:type="spellStart"/>
+      <w:r>
+        <w:rPr>
+          <w:lang w:val="en-US"/>
+        </w:rPr>
+        <w:t>nackdelar</w:t>
+      </w:r>
+      <w:proofErr w:type="spellEnd"/>
+      <w:r>
+        <w:rPr>
+          <w:lang w:val="en-US"/>
+        </w:rPr>
+        <w:t xml:space="preserve"> med </w:t>
+      </w:r>
+      <w:proofErr w:type="spellStart"/>
+      <w:r>
+        <w:rPr>
+          <w:lang w:val="en-US"/>
+        </w:rPr>
+        <w:t>devops</w:t>
+      </w:r>
+      <w:proofErr w:type="spellEnd"/>
+    </w:p>
+    <w:p>
+      <w:pPr>
+        <w:rPr>
+          <w:lang w:val="en-US"/>
+        </w:rPr>
+      </w:pPr>
       <w:bookmarkStart w:id="0" w:name="_GoBack"/>
       <w:bookmarkEnd w:id="0"/>
     </w:p>
     <w:p>
       <w:pPr>
         <w:rPr>
-          <w:lang w:val="sv-SE"/>
-        </w:rPr>
-      </w:pPr>
-    </w:p>
-    <w:p>
-      <w:pPr>
-        <w:rPr>
-          <w:lang w:val="en-US"/>
-        </w:rPr>
-      </w:pPr>
-      <w:r>
-        <w:rPr>
-          <w:lang w:val="en-US"/>
-        </w:rPr>
-        <w:t>One of the bigger pain points that has traditionally e</w:t>
-      </w:r>
-      <w:r>
-        <w:rPr>
-          <w:lang w:val="en-US"/>
-        </w:rPr>
-        <w:t>x</w:t>
-      </w:r>
-      <w:r>
-        <w:rPr>
-          <w:lang w:val="en-US"/>
-        </w:rPr>
-        <w:t>isted between development and operations teams is how to make changes rapidly enough to support effective dev</w:t>
-      </w:r>
-      <w:r>
-        <w:rPr>
-          <w:lang w:val="en-US"/>
-        </w:rPr>
-        <w:t>e</w:t>
-      </w:r>
-      <w:r>
-        <w:rPr>
-          <w:lang w:val="en-US"/>
-        </w:rPr>
-        <w:t>lopment but without risking the stability of the production environment and infrastructure. A relatively new techn</w:t>
-      </w:r>
-      <w:r>
-        <w:rPr>
-          <w:lang w:val="en-US"/>
-        </w:rPr>
-        <w:t>o</w:t>
-      </w:r>
-      <w:r>
-        <w:rPr>
-          <w:lang w:val="en-US"/>
-        </w:rPr>
-        <w:t>logy that helps alleviate some of this friction is the idea of software containers—isolated structures that can be dev</w:t>
-      </w:r>
-      <w:r>
-        <w:rPr>
-          <w:lang w:val="en-US"/>
-        </w:rPr>
-        <w:t>e</w:t>
-      </w:r>
-      <w:r>
-        <w:rPr>
-          <w:lang w:val="en-US"/>
-        </w:rPr>
-        <w:t>loped and deployed relatively independently from the u</w:t>
-      </w:r>
-      <w:r>
-        <w:rPr>
-          <w:lang w:val="en-US"/>
-        </w:rPr>
-        <w:t>n</w:t>
-      </w:r>
-      <w:r>
-        <w:rPr>
-          <w:lang w:val="en-US"/>
-        </w:rPr>
-        <w:t>derlying operating system or hardware.</w:t>
-      </w:r>
-    </w:p>
-    <w:p>
-      <w:pPr>
-        <w:rPr>
-          <w:lang w:val="en-US"/>
-        </w:rPr>
-      </w:pPr>
-    </w:p>
-    <w:p>
-      <w:pPr>
-        <w:rPr>
-          <w:lang w:val="en-US"/>
-        </w:rPr>
-      </w:pPr>
-      <w:r>
-        <w:rPr>
-          <w:lang w:val="en-US"/>
-        </w:rPr>
-        <w:t>Similar to virtual machines, containers provide a way of sandboxing the code that runs in them, but unlike virtual machines, they generally have less overhead and less d</w:t>
-      </w:r>
-      <w:r>
-        <w:rPr>
-          <w:lang w:val="en-US"/>
-        </w:rPr>
-        <w:t>e</w:t>
-      </w:r>
-      <w:r>
-        <w:rPr>
-          <w:lang w:val="en-US"/>
-        </w:rPr>
-        <w:t>pendence on the operating system and hardware that su</w:t>
-      </w:r>
-      <w:r>
-        <w:rPr>
-          <w:lang w:val="en-US"/>
-        </w:rPr>
-        <w:t>p</w:t>
-      </w:r>
-      <w:r>
-        <w:rPr>
-          <w:lang w:val="en-US"/>
-        </w:rPr>
-        <w:t xml:space="preserve">port them. This makes it easier for developers to develop an application in a container in their local environment and deploy that same container into production, minimizing risk and development overhead while also cutting down on </w:t>
-      </w:r>
-      <w:r>
-        <w:rPr>
-          <w:lang w:val="en-US"/>
-        </w:rPr>
-        <w:lastRenderedPageBreak/>
-        <w:t>the amount of deployment effort required of operations engineers.</w:t>
-      </w:r>
-    </w:p>
-    <w:p>
-      <w:pPr>
-        <w:rPr>
-          <w:lang w:val="en-US"/>
-        </w:rPr>
-      </w:pPr>
-    </w:p>
-    <w:p>
-      <w:pPr>
-        <w:rPr>
-          <w:lang w:val="en-US"/>
-        </w:rPr>
-      </w:pPr>
-    </w:p>
-    <w:p>
-      <w:pPr>
-        <w:pStyle w:val="Heading2"/>
-        <w:ind w:firstLine="57"/>
-        <w:rPr>
-          <w:lang w:val="sv-SE"/>
-        </w:rPr>
-      </w:pPr>
-      <w:proofErr w:type="spellStart"/>
-      <w:r>
-        <w:rPr>
-          <w:lang w:val="sv-SE"/>
-        </w:rPr>
-        <w:t>References</w:t>
-      </w:r>
-      <w:proofErr w:type="spellEnd"/>
-    </w:p>
-    <w:p>
-      <w:pPr>
-        <w:rPr>
-          <w:lang w:val="en-US"/>
-        </w:rPr>
-      </w:pPr>
-      <w:r>
-        <w:rPr>
-          <w:lang w:val="sv-SE"/>
-        </w:rPr>
-        <w:t xml:space="preserve">List all </w:t>
-      </w:r>
-      <w:proofErr w:type="spellStart"/>
-      <w:r>
-        <w:rPr>
-          <w:lang w:val="sv-SE"/>
-        </w:rPr>
-        <w:t>bibliographical</w:t>
-      </w:r>
-      <w:proofErr w:type="spellEnd"/>
-      <w:r>
-        <w:rPr>
-          <w:lang w:val="sv-SE"/>
-        </w:rPr>
-        <w:t xml:space="preserve"> </w:t>
-      </w:r>
-      <w:proofErr w:type="spellStart"/>
-      <w:r>
-        <w:rPr>
-          <w:lang w:val="sv-SE"/>
-        </w:rPr>
-        <w:t>references</w:t>
-      </w:r>
-      <w:proofErr w:type="spellEnd"/>
-      <w:r>
-        <w:rPr>
-          <w:lang w:val="sv-SE"/>
-        </w:rPr>
-        <w:t xml:space="preserve"> in 9-point Times, </w:t>
-      </w:r>
-      <w:proofErr w:type="spellStart"/>
-      <w:r>
-        <w:rPr>
-          <w:lang w:val="sv-SE"/>
-        </w:rPr>
-        <w:t>single-spaced</w:t>
-      </w:r>
-      <w:proofErr w:type="spellEnd"/>
-      <w:r>
-        <w:rPr>
-          <w:lang w:val="sv-SE"/>
-        </w:rPr>
-        <w:t xml:space="preserve">, at the end </w:t>
-      </w:r>
-      <w:proofErr w:type="spellStart"/>
-      <w:r>
-        <w:rPr>
-          <w:lang w:val="sv-SE"/>
-        </w:rPr>
-        <w:t>of</w:t>
-      </w:r>
-      <w:proofErr w:type="spellEnd"/>
-      <w:r>
-        <w:rPr>
-          <w:lang w:val="sv-SE"/>
-        </w:rPr>
-        <w:t xml:space="preserve"> </w:t>
-      </w:r>
-      <w:proofErr w:type="spellStart"/>
-      <w:r>
-        <w:rPr>
-          <w:lang w:val="sv-SE"/>
-        </w:rPr>
-        <w:t>your</w:t>
-      </w:r>
-      <w:proofErr w:type="spellEnd"/>
-      <w:r>
-        <w:rPr>
-          <w:lang w:val="sv-SE"/>
-        </w:rPr>
-        <w:t xml:space="preserve"> paper </w:t>
-      </w:r>
-      <w:r>
-        <w:rPr>
-          <w:lang w:val="en-US"/>
-        </w:rPr>
-        <w:t>in alphabetical o</w:t>
-      </w:r>
-      <w:r>
-        <w:rPr>
-          <w:lang w:val="en-US"/>
-        </w:rPr>
-        <w:t>r</w:t>
-      </w:r>
-      <w:r>
-        <w:rPr>
-          <w:lang w:val="en-US"/>
-        </w:rPr>
-        <w:t>der. When referenced in the text, enclose the citation index in square brackets, for example [Lou90]. Where appropr</w:t>
-      </w:r>
-      <w:r>
-        <w:rPr>
-          <w:lang w:val="en-US"/>
-        </w:rPr>
-        <w:t>i</w:t>
-      </w:r>
-      <w:r>
-        <w:rPr>
-          <w:lang w:val="en-US"/>
-        </w:rPr>
-        <w:t>ate, include the name(s) of editors of referenced books.</w:t>
-      </w:r>
-    </w:p>
-    <w:p>
-      <w:pPr>
-        <w:rPr>
-          <w:lang w:val="en-US"/>
-        </w:rPr>
-      </w:pPr>
-      <w:r>
-        <w:rPr>
-          <w:lang w:val="en-US"/>
-        </w:rPr>
-        <w:t>For your references please use the following algorithm:</w:t>
-      </w:r>
-    </w:p>
-    <w:p>
-      <w:pPr>
-        <w:numPr>
-          <w:ilvl w:val="0"/>
-          <w:numId w:val="12"/>
-        </w:numPr>
-        <w:tabs>
-          <w:tab w:val="clear" w:pos="2577"/>
-          <w:tab w:val="num" w:pos="142"/>
-        </w:tabs>
-        <w:ind w:left="142" w:hanging="142"/>
-        <w:rPr>
-          <w:lang w:val="en-US"/>
-        </w:rPr>
-      </w:pPr>
-      <w:r>
-        <w:rPr>
-          <w:b/>
-          <w:lang w:val="en-US"/>
-        </w:rPr>
-        <w:t>one</w:t>
-      </w:r>
-      <w:r>
-        <w:rPr>
-          <w:lang w:val="en-US"/>
-        </w:rPr>
-        <w:t xml:space="preserve"> a</w:t>
-      </w:r>
-      <w:r>
-        <w:rPr>
-          <w:lang w:val="en-US"/>
-        </w:rPr>
-        <w:t>uthor: first 3 chars plus year –</w:t>
-      </w:r>
-      <w:r>
-        <w:rPr>
-          <w:lang w:val="en-US"/>
-        </w:rPr>
-        <w:t xml:space="preserve"> e.g.[Lou90]</w:t>
-      </w:r>
-    </w:p>
-    <w:p>
-      <w:pPr>
-        <w:numPr>
-          <w:ilvl w:val="0"/>
-          <w:numId w:val="12"/>
-        </w:numPr>
-        <w:tabs>
-          <w:tab w:val="clear" w:pos="2577"/>
-          <w:tab w:val="num" w:pos="142"/>
-        </w:tabs>
-        <w:ind w:left="142" w:hanging="142"/>
-        <w:rPr>
-          <w:lang w:val="en-US"/>
-        </w:rPr>
-      </w:pPr>
-      <w:r>
-        <w:rPr>
-          <w:b/>
-          <w:lang w:val="en-US"/>
-        </w:rPr>
-        <w:t>two</w:t>
-      </w:r>
-      <w:r>
-        <w:rPr>
-          <w:lang w:val="en-US"/>
-        </w:rPr>
-        <w:t xml:space="preserve">, </w:t>
-      </w:r>
-      <w:r>
-        <w:rPr>
-          <w:b/>
-          <w:lang w:val="en-US"/>
-        </w:rPr>
-        <w:t>three</w:t>
-      </w:r>
-      <w:r>
-        <w:rPr>
-          <w:lang w:val="en-US"/>
-        </w:rPr>
-        <w:t xml:space="preserve"> or </w:t>
-      </w:r>
-      <w:r>
-        <w:rPr>
-          <w:b/>
-          <w:lang w:val="en-US"/>
-        </w:rPr>
-        <w:t>four</w:t>
-      </w:r>
-      <w:r>
-        <w:rPr>
-          <w:lang w:val="en-US"/>
-        </w:rPr>
-        <w:t xml:space="preserve"> authors: first char of each family name plus year </w:t>
-      </w:r>
-      <w:r>
-        <w:rPr>
-          <w:lang w:val="en-US"/>
-        </w:rPr>
-        <w:t>–</w:t>
-      </w:r>
-      <w:r>
-        <w:rPr>
-          <w:lang w:val="en-US"/>
-        </w:rPr>
-        <w:t xml:space="preserve"> e.g.[FH93] or [KSS97] or [LFTG97]</w:t>
-      </w:r>
-    </w:p>
-    <w:p>
-      <w:pPr>
-        <w:numPr>
-          <w:ilvl w:val="0"/>
-          <w:numId w:val="12"/>
-        </w:numPr>
-        <w:tabs>
-          <w:tab w:val="clear" w:pos="2577"/>
-          <w:tab w:val="num" w:pos="142"/>
-        </w:tabs>
-        <w:ind w:left="142" w:hanging="142"/>
-        <w:rPr>
-          <w:lang w:val="en-US"/>
-        </w:rPr>
-      </w:pPr>
-      <w:r>
-        <w:rPr>
-          <w:b/>
-          <w:lang w:val="en-US"/>
-        </w:rPr>
-        <w:t>more than 3</w:t>
-      </w:r>
-      <w:r>
-        <w:rPr>
-          <w:lang w:val="en-US"/>
-        </w:rPr>
-        <w:t xml:space="preserve"> authors: first char of family name from first 3 authors followed</w:t>
-      </w:r>
-      <w:r>
-        <w:rPr>
-          <w:lang w:val="en-US"/>
-        </w:rPr>
-        <w:t xml:space="preserve"> by a ‘*’ followed by the year –</w:t>
-      </w:r>
-      <w:r>
-        <w:rPr>
-          <w:lang w:val="en-US"/>
-        </w:rPr>
-        <w:t>e.g.[BFH*98] or [</w:t>
-      </w:r>
-      <w:proofErr w:type="spellStart"/>
-      <w:r>
-        <w:rPr>
-          <w:lang w:val="en-US"/>
-        </w:rPr>
-        <w:t>FvDF</w:t>
-      </w:r>
-      <w:proofErr w:type="spellEnd"/>
-      <w:r>
-        <w:rPr>
-          <w:lang w:val="en-US"/>
-        </w:rPr>
-        <w:t xml:space="preserve">*93] </w:t>
-      </w:r>
-    </w:p>
-    <w:p>
-      <w:pPr>
-        <w:rPr>
-          <w:lang w:val="en-US"/>
-        </w:rPr>
-      </w:pPr>
-      <w:r>
-        <w:rPr>
-          <w:lang w:val="en-US"/>
-        </w:rPr>
-        <w:t xml:space="preserve">For </w:t>
-      </w:r>
-      <w:proofErr w:type="spellStart"/>
-      <w:r>
-        <w:rPr>
-          <w:lang w:val="en-US"/>
-        </w:rPr>
-        <w:t>BibTeX</w:t>
-      </w:r>
-      <w:proofErr w:type="spellEnd"/>
-      <w:r>
-        <w:rPr>
-          <w:lang w:val="en-US"/>
-        </w:rPr>
-        <w:t xml:space="preserve"> users a style file </w:t>
-      </w:r>
-      <w:proofErr w:type="spellStart"/>
-      <w:r>
-        <w:rPr>
-          <w:rFonts w:ascii="Courier New" w:hAnsi="Courier New" w:cs="Courier New"/>
-          <w:lang w:val="en-US"/>
-        </w:rPr>
-        <w:t>eg-alpha.bst</w:t>
-      </w:r>
-      <w:proofErr w:type="spellEnd"/>
-      <w:r>
-        <w:rPr>
-          <w:lang w:val="en-US"/>
-        </w:rPr>
-        <w:t xml:space="preserve"> is avai</w:t>
-      </w:r>
-      <w:r>
-        <w:rPr>
-          <w:lang w:val="en-US"/>
-        </w:rPr>
-        <w:t>l</w:t>
-      </w:r>
-      <w:r>
-        <w:rPr>
-          <w:lang w:val="en-US"/>
-        </w:rPr>
-        <w:t>able which uses the above algorithm.</w:t>
-      </w:r>
-    </w:p>
-    <w:p>
-      <w:pPr>
-        <w:pStyle w:val="Heading2"/>
-        <w:ind w:firstLine="57"/>
-        <w:rPr>
-          <w:lang w:val="sv-SE"/>
-        </w:rPr>
-      </w:pPr>
-      <w:r>
-        <w:rPr>
-          <w:lang w:val="sv-SE"/>
-        </w:rPr>
-        <w:t xml:space="preserve">Illustrations, </w:t>
-      </w:r>
-      <w:proofErr w:type="spellStart"/>
-      <w:r>
-        <w:rPr>
-          <w:lang w:val="sv-SE"/>
-        </w:rPr>
-        <w:t>graphs</w:t>
-      </w:r>
-      <w:proofErr w:type="spellEnd"/>
-      <w:r>
-        <w:rPr>
-          <w:lang w:val="sv-SE"/>
-        </w:rPr>
-        <w:t xml:space="preserve">, and </w:t>
-      </w:r>
-      <w:proofErr w:type="spellStart"/>
-      <w:r>
-        <w:rPr>
-          <w:lang w:val="sv-SE"/>
-        </w:rPr>
-        <w:t>photographs</w:t>
-      </w:r>
-      <w:proofErr w:type="spellEnd"/>
-    </w:p>
-    <w:p>
-      <w:pPr>
-        <w:rPr>
-          <w:lang w:val="en-US"/>
-        </w:rPr>
-      </w:pPr>
-      <w:r>
-        <w:rPr>
-          <w:lang w:val="en-US"/>
-        </w:rPr>
-        <w:t>All graphics should be centered.</w:t>
-      </w:r>
-    </w:p>
-    <w:p>
-      <w:pPr>
-        <w:keepNext/>
-        <w:jc w:val="center"/>
-        <w:rPr>
-          <w:lang w:val="sv-SE"/>
-        </w:rPr>
-      </w:pPr>
-      <w:r>
-        <w:rPr>
-          <w:noProof/>
-          <w:lang w:val="en-US"/>
-        </w:rPr>
-        <w:drawing>
-          <wp:inline distT="0" distB="0" distL="0" distR="0" wp14:anchorId="1B1B068F" wp14:editId="76D76A3F">
-            <wp:extent cx="1653540" cy="1120140"/>
-            <wp:effectExtent l="0" t="0" r="3810" b="3810"/>
-            <wp:docPr id="2" name="図 2" descr="sampleFig"/>
-            <wp:cNvGraphicFramePr>
-              <a:graphicFrameLocks xmlns:a="http://schemas.openxmlformats.org/drawingml/2006/main" noChangeAspect="1"/>
-            </wp:cNvGraphicFramePr>
-            <a:graphic xmlns:a="http://schemas.openxmlformats.org/drawingml/2006/main">
-              <a:graphicData uri="http://schemas.openxmlformats.org/drawingml/2006/picture">
-                <pic:pic xmlns:pic="http://schemas.openxmlformats.org/drawingml/2006/picture">
-                  <pic:nvPicPr>
-                    <pic:cNvPr id="0" name="Picture 2" descr="sampleFig"/>
-                    <pic:cNvPicPr>
-                      <a:picLocks noChangeAspect="1" noChangeArrowheads="1"/>
-                    </pic:cNvPicPr>
-                  </pic:nvPicPr>
-                  <pic:blipFill>
-                    <a:blip r:embed="rId11">
-                      <a:extLst>
-                        <a:ext uri="{28A0092B-C50C-407E-A947-70E740481C1C}">
-                          <a14:useLocalDpi xmlns:a14="http://schemas.microsoft.com/office/drawing/2010/main" val="0"/>
-                        </a:ext>
-                      </a:extLst>
-                    </a:blip>
-                    <a:srcRect/>
-                    <a:stretch>
-                      <a:fillRect/>
-                    </a:stretch>
-                  </pic:blipFill>
-                  <pic:spPr bwMode="auto">
-                    <a:xfrm>
-                      <a:off x="0" y="0"/>
-                      <a:ext cx="1653540" cy="1120140"/>
-                    </a:xfrm>
-                    <a:prstGeom prst="rect">
-                      <a:avLst/>
-                    </a:prstGeom>
-                    <a:noFill/>
-                    <a:ln>
-                      <a:noFill/>
-                    </a:ln>
-                  </pic:spPr>
-                </pic:pic>
-              </a:graphicData>
-            </a:graphic>
-          </wp:inline>
-        </w:drawing>
-      </w:r>
-    </w:p>
-    <w:p>
-      <w:pPr>
-        <w:keepNext/>
-        <w:spacing w:before="120" w:after="0"/>
-        <w:ind w:left="284" w:firstLine="0"/>
-        <w:jc w:val="left"/>
-        <w:rPr>
-          <w:lang w:val="en-US"/>
-        </w:rPr>
-      </w:pPr>
-      <w:r>
-        <w:rPr>
-          <w:lang w:val="en-US"/>
-        </w:rPr>
-        <w:t xml:space="preserve">For all figures please keep in mind that you </w:t>
-      </w:r>
-      <w:r>
-        <w:rPr>
-          <w:b/>
-          <w:lang w:val="en-US"/>
-        </w:rPr>
-        <w:t>must not</w:t>
-      </w:r>
-      <w:r>
-        <w:rPr>
-          <w:lang w:val="en-US"/>
-        </w:rPr>
-        <w:t xml:space="preserve"> use images with transparent background!</w:t>
-      </w:r>
-    </w:p>
-    <w:p>
-      <w:pPr>
-        <w:pStyle w:val="Caption"/>
-        <w:jc w:val="center"/>
-        <w:rPr>
-          <w:b w:val="0"/>
-          <w:i/>
-          <w:lang w:val="en-US"/>
-        </w:rPr>
-      </w:pPr>
-      <w:r>
-        <w:rPr>
-          <w:lang w:val="en-US"/>
-        </w:rPr>
-        <w:t xml:space="preserve">Figure </w:t>
-      </w:r>
-      <w:r>
-        <w:rPr>
-          <w:lang w:val="sv-SE"/>
-        </w:rPr>
-        <w:fldChar w:fldCharType="begin"/>
-      </w:r>
-      <w:r>
-        <w:rPr>
-          <w:lang w:val="en-US"/>
-        </w:rPr>
-        <w:instrText xml:space="preserve"> SEQ Figure \* ARABIC </w:instrText>
-      </w:r>
-      <w:r>
-        <w:rPr>
-          <w:lang w:val="sv-SE"/>
-        </w:rPr>
-        <w:fldChar w:fldCharType="separate"/>
-      </w:r>
-      <w:r>
-        <w:rPr>
-          <w:noProof/>
-          <w:lang w:val="en-US"/>
-        </w:rPr>
-        <w:t>2</w:t>
-      </w:r>
-      <w:r>
-        <w:rPr>
-          <w:lang w:val="sv-SE"/>
-        </w:rPr>
-        <w:fldChar w:fldCharType="end"/>
-      </w:r>
-      <w:r>
-        <w:rPr>
-          <w:lang w:val="en-US"/>
-        </w:rPr>
-        <w:t xml:space="preserve">: </w:t>
-      </w:r>
-      <w:r>
-        <w:rPr>
-          <w:b w:val="0"/>
-          <w:i/>
-          <w:lang w:val="en-US"/>
-        </w:rPr>
-        <w:t>Here is a sample figure</w:t>
-      </w:r>
-      <w:r>
-        <w:rPr>
-          <w:b w:val="0"/>
-          <w:i/>
-          <w:lang w:val="en-US"/>
-        </w:rPr>
-        <w:t>.</w:t>
-      </w:r>
-    </w:p>
-    <w:p>
-      <w:pPr>
-        <w:rPr>
-          <w:lang w:val="en-US"/>
-        </w:rPr>
-      </w:pPr>
-      <w:r>
-        <w:rPr>
-          <w:lang w:val="en-US"/>
-        </w:rPr>
-        <w:t xml:space="preserve">If your paper includes images, it is very important that they are of sufficient resolution to be faithfully reproduced. </w:t>
-      </w:r>
-    </w:p>
-    <w:p>
-      <w:pPr>
-        <w:rPr>
-          <w:lang w:val="en-US"/>
-        </w:rPr>
-      </w:pPr>
-      <w:r>
-        <w:rPr>
-          <w:lang w:val="en-US"/>
-        </w:rPr>
-        <w:t>To determine the optimum size (width and height)</w:t>
-      </w:r>
-      <w:r>
-        <w:rPr>
-          <w:lang w:val="en-US"/>
-        </w:rPr>
-        <w:t xml:space="preserve"> of an image, measure the image’</w:t>
-      </w:r>
-      <w:r>
-        <w:rPr>
-          <w:lang w:val="en-US"/>
-        </w:rPr>
-        <w:t>s size as it appears in your do</w:t>
-      </w:r>
-      <w:r>
-        <w:rPr>
-          <w:lang w:val="en-US"/>
-        </w:rPr>
-        <w:t>c</w:t>
-      </w:r>
-      <w:r>
-        <w:rPr>
-          <w:lang w:val="en-US"/>
-        </w:rPr>
-        <w:t>ument (in millimeters), and then</w:t>
-      </w:r>
-      <w:r>
-        <w:rPr>
-          <w:lang w:val="en-US"/>
-        </w:rPr>
-        <w:t xml:space="preserve"> multiply those two values by 1</w:t>
-      </w:r>
-      <w:r>
-        <w:rPr>
-          <w:lang w:val="en-US"/>
-        </w:rPr>
-        <w:t xml:space="preserve">2. The resulting values are the optimum </w:t>
-      </w:r>
-      <w:r>
-        <w:rPr>
-          <w:i/>
-          <w:lang w:val="en-US"/>
-        </w:rPr>
-        <w:t>x</w:t>
-      </w:r>
-      <w:r>
-        <w:rPr>
-          <w:lang w:val="en-US"/>
-        </w:rPr>
-        <w:t xml:space="preserve"> and </w:t>
-      </w:r>
-      <w:r>
-        <w:rPr>
-          <w:i/>
-          <w:lang w:val="en-US"/>
-        </w:rPr>
-        <w:t>y</w:t>
-      </w:r>
-      <w:r>
-        <w:rPr>
-          <w:lang w:val="en-US"/>
-        </w:rPr>
-        <w:t xml:space="preserve"> resol</w:t>
-      </w:r>
-      <w:r>
-        <w:rPr>
-          <w:lang w:val="en-US"/>
-        </w:rPr>
-        <w:t>u</w:t>
-      </w:r>
-      <w:r>
-        <w:rPr>
-          <w:lang w:val="en-US"/>
-        </w:rPr>
-        <w:t>tion, in pixels, of the image. Image quality will suffer if these guidelines are not followed.</w:t>
-      </w:r>
-    </w:p>
-    <w:p>
-      <w:pPr>
-        <w:rPr>
-          <w:lang w:val="en-US"/>
-        </w:rPr>
-      </w:pPr>
-      <w:r>
-        <w:rPr>
-          <w:lang w:val="en-US"/>
-        </w:rPr>
-        <w:t>Example 1: An image measures 50 mm by 75 mm when placed in a document. This image should have a resolution of no less than 600 pixels by 900 pixels in order to be r</w:t>
-      </w:r>
-      <w:r>
-        <w:rPr>
-          <w:lang w:val="en-US"/>
-        </w:rPr>
-        <w:t>e</w:t>
-      </w:r>
-      <w:r>
-        <w:rPr>
-          <w:lang w:val="en-US"/>
-        </w:rPr>
-        <w:t>produced faithfully.</w:t>
-      </w:r>
-    </w:p>
-    <w:p>
-      <w:pPr>
-        <w:rPr>
-          <w:lang w:val="en-US"/>
-        </w:rPr>
-      </w:pPr>
-      <w:r>
-        <w:rPr>
-          <w:lang w:val="en-US"/>
-        </w:rPr>
-        <w:t>Example 2: Capturing a screenshot of your entire 1024×768 pixel display monitor may be useful in illustra</w:t>
-      </w:r>
-      <w:r>
-        <w:rPr>
-          <w:lang w:val="en-US"/>
-        </w:rPr>
-        <w:t>t</w:t>
-      </w:r>
-      <w:r>
-        <w:rPr>
-          <w:lang w:val="en-US"/>
-        </w:rPr>
-        <w:t>ing a concept from your research. In order to be reproduced faithfully, that 1024×768 image should be no larger than 85 mm by 64 mm (approximately) when placed in your doc</w:t>
-      </w:r>
-      <w:r>
-        <w:rPr>
-          <w:lang w:val="en-US"/>
-        </w:rPr>
-        <w:t>u</w:t>
-      </w:r>
-      <w:r>
-        <w:rPr>
-          <w:lang w:val="en-US"/>
-        </w:rPr>
-        <w:t>ment.</w:t>
-      </w:r>
-    </w:p>
-    <w:p>
-      <w:pPr>
-        <w:pStyle w:val="Heading2"/>
-        <w:ind w:firstLine="57"/>
-        <w:rPr>
-          <w:lang w:val="sv-SE"/>
-        </w:rPr>
-      </w:pPr>
-      <w:r>
-        <w:rPr>
-          <w:lang w:val="sv-SE"/>
-        </w:rPr>
-        <w:lastRenderedPageBreak/>
-        <w:t>Color</w:t>
-      </w:r>
-    </w:p>
-    <w:p>
-      <w:pPr>
-        <w:rPr>
-          <w:lang w:val="sv-SE"/>
-        </w:rPr>
-      </w:pPr>
-      <w:r>
-        <w:rPr>
-          <w:b/>
-          <w:lang w:val="en-US"/>
-        </w:rPr>
-        <w:t>Please observe:</w:t>
-      </w:r>
-      <w:r>
-        <w:rPr>
-          <w:lang w:val="en-US"/>
-        </w:rPr>
-        <w:t xml:space="preserve"> as of 2003 publications in the procee</w:t>
-      </w:r>
-      <w:r>
-        <w:rPr>
-          <w:lang w:val="en-US"/>
-        </w:rPr>
-        <w:t>d</w:t>
-      </w:r>
-      <w:r>
-        <w:rPr>
-          <w:lang w:val="en-US"/>
-        </w:rPr>
-        <w:t xml:space="preserve">ings of the </w:t>
-      </w:r>
-      <w:proofErr w:type="spellStart"/>
-      <w:r>
-        <w:rPr>
-          <w:lang w:val="en-US"/>
-        </w:rPr>
-        <w:t>Eurographics</w:t>
-      </w:r>
-      <w:proofErr w:type="spellEnd"/>
-      <w:r>
-        <w:rPr>
-          <w:lang w:val="en-US"/>
-        </w:rPr>
-        <w:t xml:space="preserve"> Conference can use color images throughout the paper. </w:t>
-      </w:r>
-      <w:r>
-        <w:rPr>
-          <w:lang w:val="sv-SE"/>
-        </w:rPr>
-        <w:t xml:space="preserve">No </w:t>
-      </w:r>
-      <w:proofErr w:type="spellStart"/>
-      <w:r>
-        <w:rPr>
-          <w:lang w:val="sv-SE"/>
-        </w:rPr>
-        <w:t>separate</w:t>
-      </w:r>
-      <w:proofErr w:type="spellEnd"/>
-      <w:r>
-        <w:rPr>
-          <w:lang w:val="sv-SE"/>
-        </w:rPr>
-        <w:t xml:space="preserve"> color </w:t>
-      </w:r>
-      <w:proofErr w:type="spellStart"/>
-      <w:r>
-        <w:rPr>
-          <w:lang w:val="sv-SE"/>
-        </w:rPr>
-        <w:t>tables</w:t>
-      </w:r>
-      <w:proofErr w:type="spellEnd"/>
-      <w:r>
-        <w:rPr>
-          <w:lang w:val="sv-SE"/>
-        </w:rPr>
-        <w:t xml:space="preserve"> </w:t>
-      </w:r>
-      <w:proofErr w:type="spellStart"/>
-      <w:r>
-        <w:rPr>
-          <w:lang w:val="sv-SE"/>
-        </w:rPr>
-        <w:t>are</w:t>
-      </w:r>
-      <w:proofErr w:type="spellEnd"/>
-      <w:r>
-        <w:rPr>
-          <w:lang w:val="sv-SE"/>
-        </w:rPr>
-        <w:t xml:space="preserve"> </w:t>
-      </w:r>
-      <w:proofErr w:type="spellStart"/>
-      <w:r>
-        <w:rPr>
-          <w:lang w:val="sv-SE"/>
-        </w:rPr>
-        <w:t>n</w:t>
-      </w:r>
-      <w:r>
-        <w:rPr>
-          <w:lang w:val="sv-SE"/>
-        </w:rPr>
-        <w:t>e</w:t>
-      </w:r>
-      <w:r>
-        <w:rPr>
-          <w:lang w:val="sv-SE"/>
-        </w:rPr>
-        <w:t>cessary</w:t>
-      </w:r>
-      <w:proofErr w:type="spellEnd"/>
-      <w:r>
-        <w:rPr>
-          <w:lang w:val="sv-SE"/>
-        </w:rPr>
-        <w:t>.</w:t>
-      </w:r>
-    </w:p>
-    <w:p>
-      <w:pPr>
-        <w:rPr>
-          <w:lang w:val="sv-SE"/>
-        </w:rPr>
-      </w:pPr>
-      <w:r>
-        <w:rPr>
-          <w:lang w:val="en-US"/>
-        </w:rPr>
-        <w:t>However, workshop proceedings might have different agreements!</w:t>
-      </w:r>
-      <w:r>
-        <w:rPr>
-          <w:lang w:val="en-US"/>
-        </w:rPr>
-        <w:t xml:space="preserve"> </w:t>
-      </w:r>
-      <w:r>
-        <w:rPr>
-          <w:lang w:val="sv-SE"/>
-        </w:rPr>
-        <w:fldChar w:fldCharType="begin"/>
-      </w:r>
-      <w:r>
-        <w:rPr>
-          <w:lang w:val="en-US"/>
-        </w:rPr>
-        <w:instrText xml:space="preserve"> REF _Ref76037565 \h  \* MERGEFORMAT </w:instrText>
-      </w:r>
-      <w:r>
-        <w:rPr>
-          <w:lang w:val="sv-SE"/>
-        </w:rPr>
-      </w:r>
-      <w:r>
-        <w:rPr>
-          <w:lang w:val="sv-SE"/>
-        </w:rPr>
-        <w:fldChar w:fldCharType="separate"/>
-      </w:r>
-      <w:proofErr w:type="spellStart"/>
-      <w:r>
-        <w:rPr>
-          <w:lang w:val="sv-SE"/>
-        </w:rPr>
-        <w:t>Figure</w:t>
-      </w:r>
-      <w:proofErr w:type="spellEnd"/>
-      <w:r>
-        <w:rPr>
-          <w:lang w:val="sv-SE"/>
-        </w:rPr>
-        <w:t xml:space="preserve"> </w:t>
-      </w:r>
-      <w:r>
-        <w:rPr>
-          <w:noProof/>
-          <w:lang w:val="sv-SE"/>
-        </w:rPr>
-        <w:t>3</w:t>
-      </w:r>
-      <w:r>
-        <w:rPr>
-          <w:lang w:val="sv-SE"/>
-        </w:rPr>
-        <w:fldChar w:fldCharType="end"/>
-      </w:r>
-      <w:r>
-        <w:rPr>
-          <w:lang w:val="sv-SE"/>
-        </w:rPr>
-        <w:t xml:space="preserve"> is an </w:t>
-      </w:r>
-      <w:proofErr w:type="spellStart"/>
-      <w:r>
-        <w:rPr>
-          <w:lang w:val="sv-SE"/>
-        </w:rPr>
-        <w:t>example</w:t>
-      </w:r>
-      <w:proofErr w:type="spellEnd"/>
-      <w:r>
-        <w:rPr>
-          <w:lang w:val="sv-SE"/>
-        </w:rPr>
-        <w:t xml:space="preserve"> for </w:t>
-      </w:r>
-      <w:proofErr w:type="spellStart"/>
-      <w:r>
-        <w:rPr>
-          <w:lang w:val="sv-SE"/>
-        </w:rPr>
-        <w:t>creating</w:t>
-      </w:r>
-      <w:proofErr w:type="spellEnd"/>
-      <w:r>
-        <w:rPr>
-          <w:lang w:val="sv-SE"/>
-        </w:rPr>
-        <w:t xml:space="preserve"> color </w:t>
-      </w:r>
-      <w:proofErr w:type="spellStart"/>
-      <w:r>
-        <w:rPr>
-          <w:lang w:val="sv-SE"/>
-        </w:rPr>
-        <w:t>pl</w:t>
-      </w:r>
-      <w:r>
-        <w:rPr>
-          <w:lang w:val="sv-SE"/>
-        </w:rPr>
-        <w:t>a</w:t>
-      </w:r>
-      <w:r>
-        <w:rPr>
-          <w:lang w:val="sv-SE"/>
-        </w:rPr>
-        <w:t>tes</w:t>
-      </w:r>
-      <w:proofErr w:type="spellEnd"/>
-      <w:r>
-        <w:rPr>
-          <w:lang w:val="sv-SE"/>
-        </w:rPr>
-        <w:t>.</w:t>
-      </w:r>
-    </w:p>
-    <w:p>
-      <w:pPr>
-        <w:pStyle w:val="Heading2"/>
-        <w:ind w:firstLine="57"/>
-        <w:rPr>
-          <w:lang w:val="en-US"/>
-        </w:rPr>
-      </w:pPr>
-      <w:r>
-        <w:rPr>
-          <w:lang w:val="en-US"/>
-        </w:rPr>
-        <w:t>Embedding of Hyperlinks / Typesetting of URLs</w:t>
-      </w:r>
-    </w:p>
-    <w:p>
-      <w:pPr>
-        <w:ind w:firstLine="0"/>
-        <w:rPr>
-          <w:i/>
-          <w:lang w:val="en-US"/>
-        </w:rPr>
-      </w:pPr>
-      <w:r>
-        <w:rPr>
-          <w:i/>
-          <w:lang w:val="en-US"/>
-        </w:rPr>
-        <w:t>(This is not applicable if using Microsoft Word.)</w:t>
-      </w:r>
-    </w:p>
-    <w:p>
-      <w:pPr>
-        <w:pStyle w:val="Heading2"/>
-        <w:ind w:firstLine="57"/>
-        <w:rPr>
-          <w:lang w:val="sv-SE"/>
-        </w:rPr>
-      </w:pPr>
-      <w:r>
-        <w:rPr>
-          <w:lang w:val="sv-SE"/>
-        </w:rPr>
-        <w:t>PDF Generation</w:t>
-      </w:r>
-    </w:p>
-    <w:p>
-      <w:pPr>
-        <w:rPr>
-          <w:lang w:val="en-US"/>
-        </w:rPr>
-      </w:pPr>
-      <w:r>
-        <w:rPr>
-          <w:lang w:val="en-US"/>
-        </w:rPr>
-        <w:t>Your final paper should be delivered as a PDF document with all typefaces embedded.</w:t>
-      </w:r>
-    </w:p>
-    <w:p>
-      <w:pPr>
-        <w:rPr>
-          <w:i/>
-          <w:lang w:val="en-US"/>
-        </w:rPr>
-      </w:pPr>
-      <w:r>
-        <w:rPr>
-          <w:i/>
-          <w:lang w:val="en-US"/>
-        </w:rPr>
-        <w:t>(</w:t>
-      </w:r>
-      <w:proofErr w:type="spellStart"/>
-      <w:r>
-        <w:rPr>
-          <w:i/>
-          <w:lang w:val="en-US"/>
-        </w:rPr>
-        <w:t>LaTeX</w:t>
-      </w:r>
-      <w:proofErr w:type="spellEnd"/>
-      <w:r>
-        <w:rPr>
-          <w:i/>
-          <w:lang w:val="en-US"/>
-        </w:rPr>
-        <w:t>-related details omitted.)</w:t>
-      </w:r>
-    </w:p>
-    <w:p>
-      <w:pPr>
-        <w:rPr>
-          <w:lang w:val="en-US"/>
-        </w:rPr>
-      </w:pPr>
-      <w:r>
-        <w:rPr>
-          <w:lang w:val="en-US"/>
-        </w:rPr>
-        <w:t xml:space="preserve">We recommend </w:t>
-      </w:r>
-      <w:proofErr w:type="gramStart"/>
-      <w:r>
-        <w:rPr>
-          <w:lang w:val="en-US"/>
-        </w:rPr>
-        <w:t>to download and install</w:t>
-      </w:r>
-      <w:proofErr w:type="gramEnd"/>
-      <w:r>
-        <w:rPr>
-          <w:lang w:val="en-US"/>
-        </w:rPr>
-        <w:t xml:space="preserve"> the version of the “CMW” Adobe Acrobat</w:t>
-      </w:r>
-      <w:r>
-        <w:rPr>
-          <w:lang w:val="en-US"/>
-        </w:rPr>
-        <w:t xml:space="preserve"> </w:t>
-      </w:r>
-      <w:r>
-        <w:rPr>
-          <w:lang w:val="en-US"/>
-        </w:rPr>
-        <w:t>Distiller job options file a</w:t>
-      </w:r>
-      <w:r>
-        <w:rPr>
-          <w:lang w:val="en-US"/>
-        </w:rPr>
-        <w:t>p</w:t>
-      </w:r>
-      <w:r>
-        <w:rPr>
-          <w:lang w:val="en-US"/>
-        </w:rPr>
-        <w:t>propriate</w:t>
-      </w:r>
-      <w:r>
-        <w:rPr>
-          <w:lang w:val="en-US"/>
-        </w:rPr>
-        <w:t xml:space="preserve"> </w:t>
-      </w:r>
-      <w:r>
-        <w:rPr>
-          <w:lang w:val="en-US"/>
-        </w:rPr>
-        <w:t>for your operating system and version of Acrobat from the</w:t>
-      </w:r>
-      <w:r>
-        <w:rPr>
-          <w:lang w:val="en-US"/>
-        </w:rPr>
-        <w:t xml:space="preserve"> </w:t>
-      </w:r>
-      <w:r>
-        <w:rPr>
-          <w:lang w:val="en-US"/>
-        </w:rPr>
-        <w:t>following URL:</w:t>
-      </w:r>
-    </w:p>
-    <w:p>
-      <w:pPr>
-        <w:rPr>
-          <w:lang w:val="en-US"/>
-        </w:rPr>
-      </w:pPr>
-      <w:r>
-        <w:rPr>
-          <w:lang w:val="en-US"/>
-        </w:rPr>
-        <w:t>http://www.cadmusmediaworks.com/index2.html</w:t>
-      </w:r>
-    </w:p>
-    <w:p>
-      <w:pPr>
-        <w:rPr>
-          <w:lang w:val="en-US"/>
-        </w:rPr>
-      </w:pPr>
-      <w:proofErr w:type="gramStart"/>
-      <w:r>
-        <w:rPr>
-          <w:lang w:val="en-US"/>
-        </w:rPr>
-        <w:t>in</w:t>
-      </w:r>
-      <w:proofErr w:type="gramEnd"/>
-      <w:r>
-        <w:rPr>
-          <w:lang w:val="en-US"/>
-        </w:rPr>
-        <w:t xml:space="preserve"> the “(Operating System)/Applications/Distiller Se</w:t>
-      </w:r>
-      <w:r>
-        <w:rPr>
-          <w:lang w:val="en-US"/>
-        </w:rPr>
-        <w:t>t</w:t>
-      </w:r>
-      <w:r>
-        <w:rPr>
-          <w:lang w:val="en-US"/>
-        </w:rPr>
-        <w:t>tings”</w:t>
-      </w:r>
-      <w:r>
-        <w:rPr>
-          <w:lang w:val="en-US"/>
-        </w:rPr>
-        <w:t xml:space="preserve"> </w:t>
-      </w:r>
-      <w:r>
-        <w:rPr>
-          <w:lang w:val="en-US"/>
-        </w:rPr>
-        <w:t>folder. The “CMW” job options file embeds all typ</w:t>
-      </w:r>
-      <w:r>
-        <w:rPr>
-          <w:lang w:val="en-US"/>
-        </w:rPr>
-        <w:t>e</w:t>
-      </w:r>
-      <w:r>
-        <w:rPr>
-          <w:lang w:val="en-US"/>
-        </w:rPr>
-        <w:t>faces</w:t>
-      </w:r>
-      <w:r>
-        <w:rPr>
-          <w:lang w:val="en-US"/>
-        </w:rPr>
-        <w:t xml:space="preserve"> </w:t>
-      </w:r>
-      <w:r>
-        <w:rPr>
-          <w:lang w:val="en-US"/>
-        </w:rPr>
-        <w:t xml:space="preserve">and does not </w:t>
-      </w:r>
-      <w:proofErr w:type="spellStart"/>
-      <w:r>
-        <w:rPr>
-          <w:lang w:val="en-US"/>
-        </w:rPr>
-        <w:t>downsample</w:t>
-      </w:r>
-      <w:proofErr w:type="spellEnd"/>
-      <w:r>
-        <w:rPr>
-          <w:lang w:val="en-US"/>
-        </w:rPr>
-        <w:t xml:space="preserve"> or subsample images when creating</w:t>
-      </w:r>
-      <w:r>
-        <w:rPr>
-          <w:lang w:val="en-US"/>
-        </w:rPr>
-        <w:t xml:space="preserve"> </w:t>
-      </w:r>
-      <w:r>
-        <w:rPr>
-          <w:lang w:val="en-US"/>
-        </w:rPr>
-        <w:t>the PDF document.</w:t>
-      </w:r>
+          <w:lang w:val="en-US"/>
+        </w:rPr>
+      </w:pPr>
     </w:p>
     <w:p>
       <w:pPr>
@@ -6159,7 +5346,6 @@
         <w:rPr>
           <w:lang w:val="en-US"/>
         </w:rPr>
-        <w:lastRenderedPageBreak/>
         <w:t>[</w:t>
       </w:r>
       <w:r>
@@ -6263,6 +5449,7 @@
         <w:rPr>
           <w:lang w:val="en-US"/>
         </w:rPr>
+        <w:lastRenderedPageBreak/>
         <w:t xml:space="preserve">[5] </w:t>
       </w:r>
       <w:r>
@@ -6925,20 +6112,92 @@
         <w:ind w:firstLine="0"/>
         <w:jc w:val="left"/>
         <w:rPr>
-          <w:lang w:val="sv-SE"/>
-        </w:rPr>
-      </w:pPr>
-      <w:r>
-        <w:rPr>
-          <w:lang w:val="sv-SE"/>
-        </w:rPr>
-        <w:t xml:space="preserve">[] sida/bok titel, titel/kapitel, </w:t>
-      </w:r>
-      <w:r>
-        <w:rPr>
-          <w:lang w:val="sv-SE"/>
-        </w:rPr>
-        <w:t>(länk), hämtad 2020.</w:t>
+          <w:lang w:val="en-US"/>
+        </w:rPr>
+      </w:pPr>
+      <w:r>
+        <w:rPr>
+          <w:lang w:val="en-US"/>
+        </w:rPr>
+        <w:t>[</w:t>
+      </w:r>
+      <w:r>
+        <w:rPr>
+          <w:lang w:val="en-US"/>
+        </w:rPr>
+        <w:t>12</w:t>
+      </w:r>
+      <w:r>
+        <w:rPr>
+          <w:lang w:val="en-US"/>
+        </w:rPr>
+        <w:t xml:space="preserve">] </w:t>
+      </w:r>
+      <w:r>
+        <w:rPr>
+          <w:lang w:val="en-US"/>
+        </w:rPr>
+        <w:t>Kubernetes</w:t>
+      </w:r>
+      <w:r>
+        <w:rPr>
+          <w:lang w:val="en-US"/>
+        </w:rPr>
+        <w:t xml:space="preserve">, </w:t>
+      </w:r>
+      <w:r>
+        <w:rPr>
+          <w:i/>
+          <w:lang w:val="en-US"/>
+        </w:rPr>
+        <w:t>What is Kubernetes</w:t>
+      </w:r>
+      <w:proofErr w:type="gramStart"/>
+      <w:r>
+        <w:rPr>
+          <w:i/>
+          <w:lang w:val="en-US"/>
+        </w:rPr>
+        <w:t>?</w:t>
+      </w:r>
+      <w:r>
+        <w:rPr>
+          <w:lang w:val="en-US"/>
+        </w:rPr>
+        <w:t>,</w:t>
+      </w:r>
+      <w:proofErr w:type="gramEnd"/>
+      <w:r>
+        <w:rPr>
+          <w:lang w:val="en-US"/>
+        </w:rPr>
+        <w:t xml:space="preserve"> (</w:t>
+      </w:r>
+      <w:r>
+        <w:rPr>
+          <w:lang w:val="en-US"/>
+        </w:rPr>
+        <w:t>https://kubernetes.io/docs/concepts/overview/what-is-kubernetes/</w:t>
+      </w:r>
+      <w:r>
+        <w:rPr>
+          <w:lang w:val="en-US"/>
+        </w:rPr>
+        <w:t xml:space="preserve">), </w:t>
+      </w:r>
+      <w:proofErr w:type="spellStart"/>
+      <w:r>
+        <w:rPr>
+          <w:lang w:val="en-US"/>
+        </w:rPr>
+        <w:t>hämtad</w:t>
+      </w:r>
+      <w:proofErr w:type="spellEnd"/>
+      <w:r>
+        <w:rPr>
+          <w:lang w:val="en-US"/>
+        </w:rPr>
+        <w:t xml:space="preserve"> 2020.</w:t>
       </w:r>
     </w:p>
     <w:p>
@@ -6946,7 +6205,7 @@
         <w:ind w:firstLine="0"/>
         <w:jc w:val="left"/>
         <w:rPr>
-          <w:lang w:val="sv-SE"/>
+          <w:lang w:val="en-US"/>
         </w:rPr>
       </w:pPr>
     </w:p>
@@ -6958,8 +6217,41 @@
           <w:lang w:val="sv-SE"/>
         </w:rPr>
         <w:sectPr>
-          <w:headerReference w:type="even" r:id="rId12"/>
-          <w:headerReference w:type="default" r:id="rId13"/>
+          <w:headerReference w:type="even" r:id="rId11"/>
+          <w:headerReference w:type="default" r:id="rId12"/>
+          <w:footerReference w:type="default" r:id="rId13"/>
+          <w:footnotePr>
+            <w:pos w:val="beneathText"/>
+          </w:footnotePr>
+          <w:pgSz w:w="11907" w:h="16840" w:code="9"/>
+          <w:pgMar w:top="1644" w:right="1389" w:bottom="1899" w:left="1389" w:header="1134" w:footer="2381" w:gutter="0"/>
+          <w:cols w:num="2" w:space="511" w:equalWidth="0">
+            <w:col w:w="4309" w:space="511"/>
+            <w:col w:w="4309"/>
+          </w:cols>
+        </w:sectPr>
+      </w:pPr>
+      <w:r>
+        <w:rPr>
+          <w:lang w:val="sv-SE"/>
+        </w:rPr>
+        <w:t xml:space="preserve">[] sida/bok titel, titel/kapitel, </w:t>
+      </w:r>
+      <w:r>
+        <w:rPr>
+          <w:lang w:val="sv-SE"/>
+        </w:rPr>
+        <w:t>(länk), hämtad 2020.</w:t>
+      </w:r>
+    </w:p>
+    <w:p>
+      <w:pPr>
+        <w:ind w:firstLine="0"/>
+        <w:jc w:val="left"/>
+        <w:rPr>
+          <w:lang w:val="sv-SE"/>
+        </w:rPr>
+        <w:sectPr>
           <w:footerReference w:type="default" r:id="rId14"/>
           <w:footnotePr>
             <w:pos w:val="beneathText"/>
@@ -6972,39 +6264,6 @@
           </w:cols>
         </w:sectPr>
       </w:pPr>
-      <w:r>
-        <w:rPr>
-          <w:lang w:val="sv-SE"/>
-        </w:rPr>
-        <w:t xml:space="preserve">[] sida/bok titel, titel/kapitel, </w:t>
-      </w:r>
-      <w:r>
-        <w:rPr>
-          <w:lang w:val="sv-SE"/>
-        </w:rPr>
-        <w:t>(länk), hämtad 2020.</w:t>
-      </w:r>
-    </w:p>
-    <w:p>
-      <w:pPr>
-        <w:ind w:firstLine="0"/>
-        <w:jc w:val="left"/>
-        <w:rPr>
-          <w:lang w:val="sv-SE"/>
-        </w:rPr>
-        <w:sectPr>
-          <w:footerReference w:type="default" r:id="rId15"/>
-          <w:footnotePr>
-            <w:pos w:val="beneathText"/>
-          </w:footnotePr>
-          <w:pgSz w:w="11907" w:h="16840" w:code="9"/>
-          <w:pgMar w:top="1644" w:right="1389" w:bottom="1899" w:left="1389" w:header="1134" w:footer="2381" w:gutter="0"/>
-          <w:cols w:num="2" w:space="511" w:equalWidth="0">
-            <w:col w:w="4309" w:space="511"/>
-            <w:col w:w="4309"/>
-          </w:cols>
-        </w:sectPr>
-      </w:pPr>
     </w:p>
     <w:p>
       <w:pPr>
@@ -7036,8 +6295,8 @@
       </w:pPr>
     </w:p>
     <w:sectPr>
-      <w:headerReference w:type="default" r:id="rId16"/>
-      <w:footerReference w:type="default" r:id="rId17"/>
+      <w:headerReference w:type="default" r:id="rId15"/>
+      <w:footerReference w:type="default" r:id="rId16"/>
       <w:footnotePr>
         <w:pos w:val="beneathText"/>
       </w:footnotePr>
@@ -10255,7 +9514,7 @@
 </file>
 
 <file path=customXml/itemProps1.xml><?xml version="1.0" encoding="utf-8"?>
-<ds:datastoreItem xmlns:ds="http://schemas.openxmlformats.org/officeDocument/2006/customXml" ds:itemID="{AB062670-5412-4D4C-BC2A-0981120432D8}">
+<ds:datastoreItem xmlns:ds="http://schemas.openxmlformats.org/officeDocument/2006/customXml" ds:itemID="{F18FCE9C-E0D2-4F17-BC0A-4A3EE915FE3C}">
   <ds:schemaRefs>
     <ds:schemaRef ds:uri="http://schemas.openxmlformats.org/officeDocument/2006/bibliography"/>
   </ds:schemaRefs>

</xml_diff>

<commit_message>
Working on kmom10, Rapport, ch. 4.1.1, Det första sättet.
</commit_message>
<xml_diff>
--- a/docs/devops/Kmom10 - Rapport 2.docx
+++ b/docs/devops/Kmom10 - Rapport 2.docx
@@ -4070,19 +4070,31 @@
         <w:rPr>
           <w:lang w:val="sv-SE"/>
         </w:rPr>
-        <w:t xml:space="preserve"> (värden) över applikationernas välb</w:t>
-      </w:r>
-      <w:r>
-        <w:rPr>
-          <w:lang w:val="sv-SE"/>
-        </w:rPr>
-        <w:t>e</w:t>
-      </w:r>
-      <w:r>
-        <w:rPr>
-          <w:lang w:val="sv-SE"/>
-        </w:rPr>
-        <w:t>finnande</w:t>
+        <w:t xml:space="preserve"> (</w:t>
+      </w:r>
+      <w:r>
+        <w:rPr>
+          <w:lang w:val="sv-SE"/>
+        </w:rPr>
+        <w:t>mät</w:t>
+      </w:r>
+      <w:r>
+        <w:rPr>
+          <w:lang w:val="sv-SE"/>
+        </w:rPr>
+        <w:t>värden) över applikationernas vä</w:t>
+      </w:r>
+      <w:r>
+        <w:rPr>
+          <w:lang w:val="sv-SE"/>
+        </w:rPr>
+        <w:t>l</w:t>
+      </w:r>
+      <w:r>
+        <w:rPr>
+          <w:lang w:val="sv-SE"/>
+        </w:rPr>
+        <w:t>befinnande</w:t>
       </w:r>
       <w:r>
         <w:rPr>
@@ -4117,19 +4129,7 @@
         <w:rPr>
           <w:lang w:val="sv-SE"/>
         </w:rPr>
-        <w:t>Log management, eller hantering av loggar, handlar om att samla in, lagra, analysera och ha</w:t>
-      </w:r>
-      <w:r>
-        <w:rPr>
-          <w:lang w:val="sv-SE"/>
-        </w:rPr>
-        <w:t>n</w:t>
-      </w:r>
-      <w:r>
-        <w:rPr>
-          <w:lang w:val="sv-SE"/>
-        </w:rPr>
-        <w:t>tera logg data.</w:t>
+        <w:t>Log management, eller hantering av loggar, handlar om att samla in, lagra, analysera och hantera logg data.</w:t>
       </w:r>
       <w:r>
         <w:t xml:space="preserve"> </w:t>
@@ -4914,7 +4914,19 @@
         <w:rPr>
           <w:lang w:val="sv-SE"/>
         </w:rPr>
-        <w:t xml:space="preserve">dem känna sig bekväma när de nämner en incident, även om det orsakade något dåligt. </w:t>
+        <w:t>dem känna sig bekväma när de nämner en incident, även om det orsakade något dåligt</w:t>
+      </w:r>
+      <w:r>
+        <w:rPr>
+          <w:lang w:val="sv-SE"/>
+        </w:rPr>
+        <w:t>[7]</w:t>
+      </w:r>
+      <w:r>
+        <w:rPr>
+          <w:lang w:val="sv-SE"/>
+        </w:rPr>
+        <w:t xml:space="preserve">. </w:t>
       </w:r>
     </w:p>
     <w:p>
@@ -4977,10 +4989,230 @@
     </w:p>
     <w:p>
       <w:pPr>
-        <w:rPr>
-          <w:lang w:val="en-US"/>
-        </w:rPr>
-      </w:pPr>
+        <w:pStyle w:val="Heading2"/>
+        <w:rPr>
+          <w:lang w:val="sv-SE"/>
+        </w:rPr>
+      </w:pPr>
+      <w:r>
+        <w:rPr>
+          <w:lang w:val="sv-SE"/>
+        </w:rPr>
+        <w:t>Fördelar</w:t>
+      </w:r>
+    </w:p>
+    <w:p>
+      <w:pPr>
+        <w:rPr>
+          <w:lang w:val="sv-SE"/>
+        </w:rPr>
+      </w:pPr>
+      <w:proofErr w:type="spellStart"/>
+      <w:r>
+        <w:rPr>
+          <w:lang w:val="sv-SE"/>
+        </w:rPr>
+        <w:t>Devops</w:t>
+      </w:r>
+      <w:proofErr w:type="spellEnd"/>
+      <w:r>
+        <w:rPr>
+          <w:lang w:val="sv-SE"/>
+        </w:rPr>
+        <w:t xml:space="preserve"> handlar om att automatisera flödet, från utveck</w:t>
+      </w:r>
+      <w:r>
+        <w:rPr>
+          <w:lang w:val="sv-SE"/>
+        </w:rPr>
+        <w:t>l</w:t>
+      </w:r>
+      <w:r>
+        <w:rPr>
+          <w:lang w:val="sv-SE"/>
+        </w:rPr>
+        <w:t>ing till produ</w:t>
+      </w:r>
+      <w:r>
+        <w:rPr>
+          <w:lang w:val="sv-SE"/>
+        </w:rPr>
+        <w:t>k</w:t>
+      </w:r>
+      <w:r>
+        <w:rPr>
+          <w:lang w:val="sv-SE"/>
+        </w:rPr>
+        <w:t>t</w:t>
+      </w:r>
+      <w:r>
+        <w:rPr>
+          <w:lang w:val="sv-SE"/>
+        </w:rPr>
+        <w:t>ion</w:t>
+      </w:r>
+      <w:r>
+        <w:rPr>
+          <w:lang w:val="sv-SE"/>
+        </w:rPr>
+        <w:t>. Det handlar om att effektivisera sitt arbetssätt så mycket som möjligt, detta sker oftast genom aut</w:t>
+      </w:r>
+      <w:r>
+        <w:rPr>
+          <w:lang w:val="sv-SE"/>
+        </w:rPr>
+        <w:t>o</w:t>
+      </w:r>
+      <w:r>
+        <w:rPr>
+          <w:lang w:val="sv-SE"/>
+        </w:rPr>
+        <w:t>matisering och feedback</w:t>
+      </w:r>
+      <w:r>
+        <w:rPr>
+          <w:lang w:val="sv-SE"/>
+        </w:rPr>
+        <w:t>[</w:t>
+      </w:r>
+      <w:r>
+        <w:rPr>
+          <w:lang w:val="sv-SE"/>
+        </w:rPr>
+        <w:t>13]</w:t>
+      </w:r>
+      <w:r>
+        <w:rPr>
+          <w:lang w:val="sv-SE"/>
+        </w:rPr>
+        <w:t xml:space="preserve">. </w:t>
+      </w:r>
+    </w:p>
+    <w:p>
+      <w:pPr>
+        <w:pStyle w:val="Heading3"/>
+        <w:rPr>
+          <w:lang w:val="sv-SE"/>
+        </w:rPr>
+      </w:pPr>
+      <w:r>
+        <w:rPr>
+          <w:lang w:val="sv-SE"/>
+        </w:rPr>
+        <w:t>Det första sättet</w:t>
+      </w:r>
+    </w:p>
+    <w:p>
+      <w:pPr>
+        <w:rPr>
+          <w:lang w:val="sv-SE"/>
+        </w:rPr>
+      </w:pPr>
+      <w:proofErr w:type="spellStart"/>
+      <w:r>
+        <w:rPr>
+          <w:lang w:val="sv-SE"/>
+        </w:rPr>
+        <w:t>Devops</w:t>
+      </w:r>
+      <w:proofErr w:type="spellEnd"/>
+      <w:r>
+        <w:rPr>
+          <w:lang w:val="sv-SE"/>
+        </w:rPr>
+        <w:t xml:space="preserve"> tillåter ett snabbt arbetsflöde från utveckling till drift för kunden. För att maximera detta arbetsflöde beh</w:t>
+      </w:r>
+      <w:r>
+        <w:rPr>
+          <w:lang w:val="sv-SE"/>
+        </w:rPr>
+        <w:t>ö</w:t>
+      </w:r>
+      <w:r>
+        <w:rPr>
+          <w:lang w:val="sv-SE"/>
+        </w:rPr>
+        <w:t xml:space="preserve">ver man </w:t>
+      </w:r>
+      <w:proofErr w:type="spellStart"/>
+      <w:proofErr w:type="gramStart"/>
+      <w:r>
+        <w:rPr>
+          <w:lang w:val="sv-SE"/>
+        </w:rPr>
+        <w:t>bla</w:t>
+      </w:r>
+      <w:proofErr w:type="spellEnd"/>
+      <w:r>
+        <w:rPr>
+          <w:lang w:val="sv-SE"/>
+        </w:rPr>
+        <w:t>.</w:t>
+      </w:r>
+      <w:proofErr w:type="gramEnd"/>
+      <w:r>
+        <w:rPr>
+          <w:lang w:val="sv-SE"/>
+        </w:rPr>
+        <w:t xml:space="preserve"> synliggöra arbetet, reducera </w:t>
+      </w:r>
+      <w:proofErr w:type="spellStart"/>
+      <w:r>
+        <w:rPr>
+          <w:lang w:val="sv-SE"/>
+        </w:rPr>
+        <w:t>batchstorlekarna</w:t>
+      </w:r>
+      <w:proofErr w:type="spellEnd"/>
+      <w:r>
+        <w:rPr>
+          <w:lang w:val="sv-SE"/>
+        </w:rPr>
+        <w:t xml:space="preserve"> och arbetsintervallen och bygga in kvalitet genom att fö</w:t>
+      </w:r>
+      <w:r>
+        <w:rPr>
+          <w:lang w:val="sv-SE"/>
+        </w:rPr>
+        <w:t>r</w:t>
+      </w:r>
+      <w:r>
+        <w:rPr>
+          <w:lang w:val="sv-SE"/>
+        </w:rPr>
+        <w:t>hindra defekter</w:t>
+      </w:r>
+      <w:r>
+        <w:rPr>
+          <w:lang w:val="sv-SE"/>
+        </w:rPr>
+        <w:t>[6]</w:t>
+      </w:r>
+      <w:r>
+        <w:rPr>
+          <w:lang w:val="sv-SE"/>
+        </w:rPr>
+        <w:t>.</w:t>
+      </w:r>
+    </w:p>
+    <w:p>
+      <w:pPr>
+        <w:rPr>
+          <w:lang w:val="en-US"/>
+        </w:rPr>
+      </w:pPr>
+      <w:r>
+        <w:rPr>
+          <w:lang w:val="en-US"/>
+        </w:rPr>
+        <w:t xml:space="preserve"> </w:t>
+      </w:r>
+      <w:r>
+        <w:rPr>
+          <w:lang w:val="en-US"/>
+        </w:rPr>
+        <w:t>För att se</w:t>
+      </w:r>
       <w:bookmarkStart w:id="0" w:name="_GoBack"/>
       <w:bookmarkEnd w:id="0"/>
     </w:p>
@@ -4990,6 +5222,33 @@
           <w:lang w:val="en-US"/>
         </w:rPr>
       </w:pPr>
+    </w:p>
+    <w:p>
+      <w:pPr>
+        <w:rPr>
+          <w:lang w:val="en-US"/>
+        </w:rPr>
+      </w:pPr>
+      <w:r>
+        <w:rPr>
+          <w:lang w:val="en-US"/>
+        </w:rPr>
+        <w:t xml:space="preserve">To help us see where work is flowing well and where work is queued or stalled, we need to make our work as visible as possible. One of the best methods of doing this is using visual work boards, such as </w:t>
+      </w:r>
+      <w:proofErr w:type="spellStart"/>
+      <w:r>
+        <w:rPr>
+          <w:lang w:val="en-US"/>
+        </w:rPr>
+        <w:t>kanban</w:t>
+      </w:r>
+      <w:proofErr w:type="spellEnd"/>
+      <w:r>
+        <w:rPr>
+          <w:lang w:val="en-US"/>
+        </w:rPr>
+        <w:t xml:space="preserve"> boards or sprint planning boards, where we can represent work on physical or electronic cards.</w:t>
+      </w:r>
     </w:p>
     <w:p>
       <w:pPr>
@@ -5092,6 +5351,7 @@
         <w:rPr>
           <w:lang w:val="en-US"/>
         </w:rPr>
+        <w:lastRenderedPageBreak/>
         <w:t>References</w:t>
       </w:r>
     </w:p>
@@ -5449,7 +5709,6 @@
         <w:rPr>
           <w:lang w:val="en-US"/>
         </w:rPr>
-        <w:lastRenderedPageBreak/>
         <w:t xml:space="preserve">[5] </w:t>
       </w:r>
       <w:r>
@@ -6119,6 +6378,7 @@
         <w:rPr>
           <w:lang w:val="en-US"/>
         </w:rPr>
+        <w:lastRenderedPageBreak/>
         <w:t>[</w:t>
       </w:r>
       <w:r>
@@ -6206,6 +6466,238 @@
         <w:jc w:val="left"/>
         <w:rPr>
           <w:lang w:val="en-US"/>
+        </w:rPr>
+      </w:pPr>
+    </w:p>
+    <w:p>
+      <w:pPr>
+        <w:ind w:firstLine="0"/>
+        <w:jc w:val="left"/>
+        <w:rPr>
+          <w:lang w:val="en-US"/>
+        </w:rPr>
+      </w:pPr>
+      <w:r>
+        <w:rPr>
+          <w:lang w:val="en-US"/>
+        </w:rPr>
+        <w:t>[</w:t>
+      </w:r>
+      <w:r>
+        <w:rPr>
+          <w:lang w:val="en-US"/>
+        </w:rPr>
+        <w:t>13</w:t>
+      </w:r>
+      <w:r>
+        <w:rPr>
+          <w:lang w:val="en-US"/>
+        </w:rPr>
+        <w:t xml:space="preserve">] </w:t>
+      </w:r>
+      <w:r>
+        <w:rPr>
+          <w:lang w:val="en-US"/>
+        </w:rPr>
+        <w:t>Reinventing ITIL® in the Age of DevOps: Innovative Techniques to Make Processes Agile and Relevant</w:t>
+      </w:r>
+      <w:r>
+        <w:rPr>
+          <w:lang w:val="en-US"/>
+        </w:rPr>
+        <w:t xml:space="preserve">, </w:t>
+      </w:r>
+      <w:r>
+        <w:rPr>
+          <w:i/>
+          <w:lang w:val="en-US"/>
+        </w:rPr>
+        <w:t>1. I</w:t>
+      </w:r>
+      <w:r>
+        <w:rPr>
+          <w:i/>
+          <w:lang w:val="en-US"/>
+        </w:rPr>
+        <w:t>n</w:t>
+      </w:r>
+      <w:r>
+        <w:rPr>
+          <w:i/>
+          <w:lang w:val="en-US"/>
+        </w:rPr>
+        <w:t>troduction to DevOps</w:t>
+      </w:r>
+      <w:r>
+        <w:rPr>
+          <w:lang w:val="en-US"/>
+        </w:rPr>
+        <w:t>, (</w:t>
+      </w:r>
+      <w:r>
+        <w:rPr>
+          <w:lang w:val="en-US"/>
+        </w:rPr>
+        <w:t>https://learning.oreilly.com/library/view/reinventing-itil-in/9781484239766/html/464131_1_En_1_Chapter.xhtml</w:t>
+      </w:r>
+      <w:r>
+        <w:rPr>
+          <w:lang w:val="en-US"/>
+        </w:rPr>
+        <w:t xml:space="preserve">), </w:t>
+      </w:r>
+      <w:proofErr w:type="spellStart"/>
+      <w:proofErr w:type="gramStart"/>
+      <w:r>
+        <w:rPr>
+          <w:lang w:val="en-US"/>
+        </w:rPr>
+        <w:t>hämtad</w:t>
+      </w:r>
+      <w:proofErr w:type="spellEnd"/>
+      <w:proofErr w:type="gramEnd"/>
+      <w:r>
+        <w:rPr>
+          <w:lang w:val="en-US"/>
+        </w:rPr>
+        <w:t xml:space="preserve"> 2020.</w:t>
+      </w:r>
+    </w:p>
+    <w:p>
+      <w:pPr>
+        <w:ind w:firstLine="0"/>
+        <w:jc w:val="left"/>
+        <w:rPr>
+          <w:lang w:val="en-US"/>
+        </w:rPr>
+      </w:pPr>
+    </w:p>
+    <w:p>
+      <w:pPr>
+        <w:ind w:firstLine="0"/>
+        <w:jc w:val="left"/>
+        <w:rPr>
+          <w:lang w:val="sv-SE"/>
+        </w:rPr>
+      </w:pPr>
+      <w:r>
+        <w:rPr>
+          <w:lang w:val="sv-SE"/>
+        </w:rPr>
+        <w:t xml:space="preserve">[] sida/bok titel, titel/kapitel, </w:t>
+      </w:r>
+      <w:r>
+        <w:rPr>
+          <w:lang w:val="sv-SE"/>
+        </w:rPr>
+        <w:t>(länk), hämtad 2020.</w:t>
+      </w:r>
+    </w:p>
+    <w:p>
+      <w:pPr>
+        <w:ind w:firstLine="0"/>
+        <w:jc w:val="left"/>
+        <w:rPr>
+          <w:lang w:val="sv-SE"/>
+        </w:rPr>
+      </w:pPr>
+    </w:p>
+    <w:p>
+      <w:pPr>
+        <w:ind w:firstLine="0"/>
+        <w:jc w:val="left"/>
+        <w:rPr>
+          <w:lang w:val="sv-SE"/>
+        </w:rPr>
+      </w:pPr>
+      <w:r>
+        <w:rPr>
+          <w:lang w:val="sv-SE"/>
+        </w:rPr>
+        <w:t xml:space="preserve">[] sida/bok titel, titel/kapitel, </w:t>
+      </w:r>
+      <w:r>
+        <w:rPr>
+          <w:lang w:val="sv-SE"/>
+        </w:rPr>
+        <w:t>(länk), hämtad 2020.</w:t>
+      </w:r>
+    </w:p>
+    <w:p>
+      <w:pPr>
+        <w:ind w:firstLine="0"/>
+        <w:jc w:val="left"/>
+        <w:rPr>
+          <w:lang w:val="sv-SE"/>
+        </w:rPr>
+      </w:pPr>
+    </w:p>
+    <w:p>
+      <w:pPr>
+        <w:ind w:firstLine="0"/>
+        <w:jc w:val="left"/>
+        <w:rPr>
+          <w:lang w:val="sv-SE"/>
+        </w:rPr>
+      </w:pPr>
+      <w:r>
+        <w:rPr>
+          <w:lang w:val="sv-SE"/>
+        </w:rPr>
+        <w:t xml:space="preserve">[] sida/bok titel, titel/kapitel, </w:t>
+      </w:r>
+      <w:r>
+        <w:rPr>
+          <w:lang w:val="sv-SE"/>
+        </w:rPr>
+        <w:t>(länk), hämtad 2020.</w:t>
+      </w:r>
+    </w:p>
+    <w:p>
+      <w:pPr>
+        <w:ind w:firstLine="0"/>
+        <w:jc w:val="left"/>
+        <w:rPr>
+          <w:lang w:val="sv-SE"/>
+        </w:rPr>
+      </w:pPr>
+    </w:p>
+    <w:p>
+      <w:pPr>
+        <w:ind w:firstLine="0"/>
+        <w:jc w:val="left"/>
+        <w:rPr>
+          <w:lang w:val="sv-SE"/>
+        </w:rPr>
+      </w:pPr>
+      <w:r>
+        <w:rPr>
+          <w:lang w:val="sv-SE"/>
+        </w:rPr>
+        <w:t xml:space="preserve">[] sida/bok titel, titel/kapitel, </w:t>
+      </w:r>
+      <w:r>
+        <w:rPr>
+          <w:lang w:val="sv-SE"/>
+        </w:rPr>
+        <w:t>(länk), hämtad 2020.</w:t>
+      </w:r>
+    </w:p>
+    <w:p>
+      <w:pPr>
+        <w:ind w:firstLine="0"/>
+        <w:jc w:val="left"/>
+        <w:rPr>
+          <w:lang w:val="sv-SE"/>
+        </w:rPr>
+      </w:pPr>
+    </w:p>
+    <w:p>
+      <w:pPr>
+        <w:ind w:firstLine="0"/>
+        <w:jc w:val="left"/>
+        <w:rPr>
+          <w:lang w:val="sv-SE"/>
         </w:rPr>
       </w:pPr>
     </w:p>
@@ -6231,18 +6723,6 @@
           </w:cols>
         </w:sectPr>
       </w:pPr>
-      <w:r>
-        <w:rPr>
-          <w:lang w:val="sv-SE"/>
-        </w:rPr>
-        <w:t xml:space="preserve">[] sida/bok titel, titel/kapitel, </w:t>
-      </w:r>
-      <w:r>
-        <w:rPr>
-          <w:lang w:val="sv-SE"/>
-        </w:rPr>
-        <w:t>(länk), hämtad 2020.</w:t>
-      </w:r>
     </w:p>
     <w:p>
       <w:pPr>
@@ -9514,7 +9994,7 @@
 </file>
 
 <file path=customXml/itemProps1.xml><?xml version="1.0" encoding="utf-8"?>
-<ds:datastoreItem xmlns:ds="http://schemas.openxmlformats.org/officeDocument/2006/customXml" ds:itemID="{F18FCE9C-E0D2-4F17-BC0A-4A3EE915FE3C}">
+<ds:datastoreItem xmlns:ds="http://schemas.openxmlformats.org/officeDocument/2006/customXml" ds:itemID="{8299978E-CD44-4E30-82C7-8F20F596BF2F}">
   <ds:schemaRefs>
     <ds:schemaRef ds:uri="http://schemas.openxmlformats.org/officeDocument/2006/bibliography"/>
   </ds:schemaRefs>

</xml_diff>

<commit_message>
Working on kmom10, Rapport, ch. 4.1.2.
</commit_message>
<xml_diff>
--- a/docs/devops/Kmom10 - Rapport 2.docx
+++ b/docs/devops/Kmom10 - Rapport 2.docx
@@ -4989,7 +4989,68 @@
     </w:p>
     <w:p>
       <w:pPr>
+        <w:rPr>
+          <w:lang w:val="sv-SE"/>
+        </w:rPr>
+      </w:pPr>
+      <w:r>
+        <w:rPr>
+          <w:lang w:val="sv-SE"/>
+        </w:rPr>
+        <w:t xml:space="preserve">Jag har valt </w:t>
+      </w:r>
+      <w:r>
+        <w:rPr>
+          <w:lang w:val="sv-SE"/>
+        </w:rPr>
+        <w:t xml:space="preserve">under rubriken fördelar </w:t>
+      </w:r>
+      <w:r>
+        <w:rPr>
+          <w:lang w:val="sv-SE"/>
+        </w:rPr>
+        <w:t xml:space="preserve">att inte bara </w:t>
+      </w:r>
+      <w:r>
+        <w:rPr>
+          <w:lang w:val="sv-SE"/>
+        </w:rPr>
+        <w:t xml:space="preserve">ta med en lista med de olika fördelarna utan försökt ge en viss förståelse varför fördelar uppstår när man jobbar inom </w:t>
+      </w:r>
+      <w:proofErr w:type="spellStart"/>
+      <w:r>
+        <w:rPr>
+          <w:lang w:val="sv-SE"/>
+        </w:rPr>
+        <w:t>d</w:t>
+      </w:r>
+      <w:r>
+        <w:rPr>
+          <w:lang w:val="sv-SE"/>
+        </w:rPr>
+        <w:t>e</w:t>
+      </w:r>
+      <w:r>
+        <w:rPr>
+          <w:lang w:val="sv-SE"/>
+        </w:rPr>
+        <w:t>vops</w:t>
+      </w:r>
+      <w:proofErr w:type="spellEnd"/>
+      <w:r>
+        <w:rPr>
+          <w:lang w:val="sv-SE"/>
+        </w:rPr>
+        <w:t>.</w:t>
+      </w:r>
+    </w:p>
+    <w:p>
+      <w:pPr>
         <w:pStyle w:val="Heading2"/>
+        <w:numPr>
+          <w:ilvl w:val="0"/>
+          <w:numId w:val="0"/>
+        </w:numPr>
         <w:rPr>
           <w:lang w:val="sv-SE"/>
         </w:rPr>
@@ -5161,14 +5222,20 @@
         <w:rPr>
           <w:lang w:val="sv-SE"/>
         </w:rPr>
-        <w:t>batchstorlekarna</w:t>
-      </w:r>
-      <w:proofErr w:type="spellEnd"/>
-      <w:r>
-        <w:rPr>
-          <w:lang w:val="sv-SE"/>
-        </w:rPr>
-        <w:t xml:space="preserve"> och arbetsintervallen och bygga in kvalitet genom att fö</w:t>
+        <w:t>batch</w:t>
+      </w:r>
+      <w:proofErr w:type="spellEnd"/>
+      <w:r>
+        <w:rPr>
+          <w:lang w:val="sv-SE"/>
+        </w:rPr>
+        <w:t xml:space="preserve"> </w:t>
+      </w:r>
+      <w:r>
+        <w:rPr>
+          <w:lang w:val="sv-SE"/>
+        </w:rPr>
+        <w:t>storlekarna och bygga in kvalitet genom att fö</w:t>
       </w:r>
       <w:r>
         <w:rPr>
@@ -5198,20 +5265,234 @@
     <w:p>
       <w:pPr>
         <w:rPr>
-          <w:lang w:val="en-US"/>
-        </w:rPr>
-      </w:pPr>
-      <w:r>
-        <w:rPr>
-          <w:lang w:val="en-US"/>
+          <w:lang w:val="sv-SE"/>
+        </w:rPr>
+      </w:pPr>
+      <w:r>
+        <w:rPr>
+          <w:lang w:val="sv-SE"/>
         </w:rPr>
         <w:t xml:space="preserve"> </w:t>
       </w:r>
       <w:r>
         <w:rPr>
-          <w:lang w:val="en-US"/>
-        </w:rPr>
-        <w:t>För att se</w:t>
+          <w:lang w:val="sv-SE"/>
+        </w:rPr>
+        <w:t>För att förstå hur det går med arbetet, ifall det går bra e</w:t>
+      </w:r>
+      <w:r>
+        <w:rPr>
+          <w:lang w:val="sv-SE"/>
+        </w:rPr>
+        <w:t>l</w:t>
+      </w:r>
+      <w:r>
+        <w:rPr>
+          <w:lang w:val="sv-SE"/>
+        </w:rPr>
+        <w:t xml:space="preserve">ler dåligt, behöver man </w:t>
+      </w:r>
+      <w:r>
+        <w:rPr>
+          <w:lang w:val="sv-SE"/>
+        </w:rPr>
+        <w:t xml:space="preserve">göra denna arbetsprocess synlig. Detta kan ske </w:t>
+      </w:r>
+      <w:proofErr w:type="gramStart"/>
+      <w:r>
+        <w:rPr>
+          <w:lang w:val="sv-SE"/>
+        </w:rPr>
+        <w:t>tex.</w:t>
+      </w:r>
+      <w:proofErr w:type="gramEnd"/>
+      <w:r>
+        <w:rPr>
+          <w:lang w:val="sv-SE"/>
+        </w:rPr>
+        <w:t xml:space="preserve"> genom en </w:t>
+      </w:r>
+      <w:proofErr w:type="spellStart"/>
+      <w:r>
+        <w:rPr>
+          <w:lang w:val="sv-SE"/>
+        </w:rPr>
+        <w:t>kanban</w:t>
+      </w:r>
+      <w:proofErr w:type="spellEnd"/>
+      <w:r>
+        <w:rPr>
+          <w:lang w:val="sv-SE"/>
+        </w:rPr>
+        <w:t xml:space="preserve"> bräda.</w:t>
+      </w:r>
+    </w:p>
+    <w:p>
+      <w:pPr>
+        <w:rPr>
+          <w:lang w:val="sv-SE"/>
+        </w:rPr>
+      </w:pPr>
+      <w:r>
+        <w:rPr>
+          <w:lang w:val="sv-SE"/>
+        </w:rPr>
+        <w:t xml:space="preserve">Istället för att leverera mycket kod åt gången, vilket kan visa sig ta mycket jobb när en och annan bugg inträffar, så koncentrerar man sig på att leverera små </w:t>
+      </w:r>
+      <w:proofErr w:type="spellStart"/>
+      <w:r>
+        <w:rPr>
+          <w:lang w:val="sv-SE"/>
+        </w:rPr>
+        <w:t>batcher</w:t>
+      </w:r>
+      <w:proofErr w:type="spellEnd"/>
+      <w:r>
+        <w:rPr>
+          <w:lang w:val="sv-SE"/>
+        </w:rPr>
+        <w:t xml:space="preserve"> åt gången. För att minska </w:t>
+      </w:r>
+      <w:proofErr w:type="spellStart"/>
+      <w:r>
+        <w:rPr>
+          <w:lang w:val="sv-SE"/>
+        </w:rPr>
+        <w:t>lead</w:t>
+      </w:r>
+      <w:proofErr w:type="spellEnd"/>
+      <w:r>
+        <w:rPr>
+          <w:lang w:val="sv-SE"/>
+        </w:rPr>
+        <w:t xml:space="preserve"> tiden och öka kvaliteten behöver man minska </w:t>
+      </w:r>
+      <w:proofErr w:type="spellStart"/>
+      <w:r>
+        <w:rPr>
+          <w:lang w:val="sv-SE"/>
+        </w:rPr>
+        <w:t>batch</w:t>
+      </w:r>
+      <w:proofErr w:type="spellEnd"/>
+      <w:r>
+        <w:rPr>
+          <w:lang w:val="sv-SE"/>
+        </w:rPr>
+        <w:t xml:space="preserve"> storleke</w:t>
+      </w:r>
+      <w:proofErr w:type="gramStart"/>
+      <w:r>
+        <w:rPr>
+          <w:lang w:val="sv-SE"/>
+        </w:rPr>
+        <w:t>n</w:t>
+      </w:r>
+      <w:r>
+        <w:rPr>
+          <w:lang w:val="sv-SE"/>
+        </w:rPr>
+        <w:t>[</w:t>
+      </w:r>
+      <w:r>
+        <w:rPr>
+          <w:lang w:val="sv-SE"/>
+        </w:rPr>
+        <w:t>.</w:t>
+      </w:r>
+      <w:proofErr w:type="gramEnd"/>
+    </w:p>
+    <w:p>
+      <w:pPr>
+        <w:pStyle w:val="Heading3"/>
+        <w:rPr>
+          <w:lang w:val="en-US"/>
+        </w:rPr>
+      </w:pPr>
+      <w:proofErr w:type="spellStart"/>
+      <w:r>
+        <w:rPr>
+          <w:lang w:val="en-US"/>
+        </w:rPr>
+        <w:t>Det</w:t>
+      </w:r>
+      <w:proofErr w:type="spellEnd"/>
+      <w:r>
+        <w:rPr>
+          <w:lang w:val="en-US"/>
+        </w:rPr>
+        <w:t xml:space="preserve"> </w:t>
+      </w:r>
+      <w:proofErr w:type="spellStart"/>
+      <w:r>
+        <w:rPr>
+          <w:lang w:val="en-US"/>
+        </w:rPr>
+        <w:t>andra</w:t>
+      </w:r>
+      <w:proofErr w:type="spellEnd"/>
+      <w:r>
+        <w:rPr>
+          <w:lang w:val="en-US"/>
+        </w:rPr>
+        <w:t xml:space="preserve"> </w:t>
+      </w:r>
+      <w:proofErr w:type="spellStart"/>
+      <w:r>
+        <w:rPr>
+          <w:lang w:val="en-US"/>
+        </w:rPr>
+        <w:t>sättet</w:t>
+      </w:r>
+      <w:proofErr w:type="spellEnd"/>
+    </w:p>
+    <w:p>
+      <w:pPr>
+        <w:rPr>
+          <w:lang w:val="sv-SE"/>
+        </w:rPr>
+      </w:pPr>
+      <w:r>
+        <w:rPr>
+          <w:lang w:val="sv-SE"/>
+        </w:rPr>
+        <w:t xml:space="preserve">Under alla </w:t>
+      </w:r>
+      <w:r>
+        <w:rPr>
+          <w:lang w:val="sv-SE"/>
+        </w:rPr>
+        <w:t>stadier av utvecklingen ser man till att fee</w:t>
+      </w:r>
+      <w:r>
+        <w:rPr>
+          <w:lang w:val="sv-SE"/>
+        </w:rPr>
+        <w:t>d</w:t>
+      </w:r>
+      <w:r>
+        <w:rPr>
+          <w:lang w:val="sv-SE"/>
+        </w:rPr>
+        <w:t>back återskapas. Detta sker för att undvika samma problem i framtiden</w:t>
+      </w:r>
+      <w:r>
+        <w:rPr>
+          <w:lang w:val="sv-SE"/>
+        </w:rPr>
+        <w:t>, eller upptäcka dem snabbare</w:t>
+      </w:r>
+      <w:r>
+        <w:rPr>
+          <w:lang w:val="sv-SE"/>
+        </w:rPr>
+        <w:t>.</w:t>
+      </w:r>
+      <w:r>
+        <w:rPr>
+          <w:lang w:val="sv-SE"/>
+        </w:rPr>
+        <w:t xml:space="preserve"> Detta tillåter att man skapar </w:t>
       </w:r>
       <w:bookmarkStart w:id="0" w:name="_GoBack"/>
       <w:bookmarkEnd w:id="0"/>
@@ -5219,92 +5500,73 @@
     <w:p>
       <w:pPr>
         <w:rPr>
-          <w:lang w:val="en-US"/>
-        </w:rPr>
-      </w:pPr>
-    </w:p>
-    <w:p>
-      <w:pPr>
-        <w:rPr>
-          <w:lang w:val="en-US"/>
-        </w:rPr>
-      </w:pPr>
-      <w:r>
-        <w:rPr>
-          <w:lang w:val="en-US"/>
-        </w:rPr>
-        <w:t xml:space="preserve">To help us see where work is flowing well and where work is queued or stalled, we need to make our work as visible as possible. One of the best methods of doing this is using visual work boards, such as </w:t>
-      </w:r>
-      <w:proofErr w:type="spellStart"/>
-      <w:r>
-        <w:rPr>
-          <w:lang w:val="en-US"/>
-        </w:rPr>
-        <w:t>kanban</w:t>
-      </w:r>
-      <w:proofErr w:type="spellEnd"/>
-      <w:r>
-        <w:rPr>
-          <w:lang w:val="en-US"/>
-        </w:rPr>
-        <w:t xml:space="preserve"> boards or sprint planning boards, where we can represent work on physical or electronic cards.</w:t>
-      </w:r>
-    </w:p>
-    <w:p>
-      <w:pPr>
-        <w:pStyle w:val="Heading2"/>
-        <w:ind w:firstLine="57"/>
-        <w:rPr>
-          <w:lang w:val="sv-SE"/>
-        </w:rPr>
-      </w:pPr>
-      <w:r>
-        <w:rPr>
-          <w:lang w:val="sv-SE"/>
-        </w:rPr>
-        <w:t>Copyright forms</w:t>
-      </w:r>
-    </w:p>
-    <w:p>
-      <w:pPr>
-        <w:rPr>
-          <w:lang w:val="en-US"/>
-        </w:rPr>
-      </w:pPr>
-      <w:r>
-        <w:rPr>
-          <w:lang w:val="en-US"/>
-        </w:rPr>
-        <w:t xml:space="preserve">You must include your signed </w:t>
-      </w:r>
-      <w:proofErr w:type="spellStart"/>
-      <w:r>
-        <w:rPr>
-          <w:lang w:val="en-US"/>
-        </w:rPr>
-        <w:t>Eurographics</w:t>
-      </w:r>
-      <w:proofErr w:type="spellEnd"/>
-      <w:r>
-        <w:rPr>
-          <w:lang w:val="en-US"/>
-        </w:rPr>
-        <w:t xml:space="preserve"> copyright release form when you submit your finished </w:t>
-      </w:r>
-      <w:proofErr w:type="spellStart"/>
-      <w:r>
-        <w:rPr>
-          <w:lang w:val="en-US"/>
-        </w:rPr>
-        <w:t>paper.We</w:t>
-      </w:r>
-      <w:proofErr w:type="spellEnd"/>
-      <w:r>
-        <w:rPr>
-          <w:lang w:val="en-US"/>
-        </w:rPr>
-        <w:t xml:space="preserve"> MUST have this form before your paper can be published in the proceedings.</w:t>
-      </w:r>
+          <w:lang w:val="sv-SE"/>
+        </w:rPr>
+      </w:pPr>
+    </w:p>
+    <w:p>
+      <w:pPr>
+        <w:rPr>
+          <w:lang w:val="en-US"/>
+        </w:rPr>
+      </w:pPr>
+      <w:r>
+        <w:rPr>
+          <w:lang w:val="en-US"/>
+        </w:rPr>
+        <w:t>By doing this, we create quality at the source and gene</w:t>
+      </w:r>
+      <w:r>
+        <w:rPr>
+          <w:lang w:val="en-US"/>
+        </w:rPr>
+        <w:t>r</w:t>
+      </w:r>
+      <w:r>
+        <w:rPr>
+          <w:lang w:val="en-US"/>
+        </w:rPr>
+        <w:t>ate or embed knowledge where it is needed—this allows us to create ever-safer systems of work where pro</w:t>
+      </w:r>
+      <w:r>
+        <w:rPr>
+          <w:lang w:val="en-US"/>
+        </w:rPr>
+        <w:t>b</w:t>
+      </w:r>
+      <w:r>
+        <w:rPr>
+          <w:lang w:val="en-US"/>
+        </w:rPr>
+        <w:t>lems are found and fixed long before a catastrophic failure occurs.</w:t>
+      </w:r>
+    </w:p>
+    <w:p>
+      <w:pPr>
+        <w:rPr>
+          <w:lang w:val="en-US"/>
+        </w:rPr>
+      </w:pPr>
+    </w:p>
+    <w:p>
+      <w:pPr>
+        <w:rPr>
+          <w:lang w:val="en-US"/>
+        </w:rPr>
+      </w:pPr>
+      <w:r>
+        <w:rPr>
+          <w:lang w:val="en-US"/>
+        </w:rPr>
+        <w:t>By seeing problems as they occur and swarming them until effective countermeasures are in place, we continually shorten and amplify our feedback loops, a core tenet of virtually all modern process improvement methodologies. This maximizes the opportunities for our organization to learn and improve.</w:t>
+      </w:r>
+    </w:p>
+    <w:p>
+      <w:pPr>
+        <w:rPr>
+          <w:lang w:val="en-US"/>
+        </w:rPr>
+      </w:pPr>
     </w:p>
     <w:p>
       <w:pPr>
@@ -5351,7 +5613,6 @@
         <w:rPr>
           <w:lang w:val="en-US"/>
         </w:rPr>
-        <w:lastRenderedPageBreak/>
         <w:t>References</w:t>
       </w:r>
     </w:p>
@@ -6082,6 +6343,7 @@
         <w:rPr>
           <w:lang w:val="en-US"/>
         </w:rPr>
+        <w:lastRenderedPageBreak/>
         <w:t>[</w:t>
       </w:r>
       <w:r>
@@ -6378,7 +6640,6 @@
         <w:rPr>
           <w:lang w:val="en-US"/>
         </w:rPr>
-        <w:lastRenderedPageBreak/>
         <w:t>[</w:t>
       </w:r>
       <w:r>
@@ -6532,7 +6793,19 @@
         <w:rPr>
           <w:lang w:val="en-US"/>
         </w:rPr>
-        <w:t>, (</w:t>
+        <w:t>,</w:t>
+      </w:r>
+      <w:r>
+        <w:rPr>
+          <w:lang w:val="en-US"/>
+        </w:rPr>
+        <w:t xml:space="preserve"> </w:t>
+      </w:r>
+      <w:r>
+        <w:rPr>
+          <w:lang w:val="en-US"/>
+        </w:rPr>
+        <w:t>(</w:t>
       </w:r>
       <w:r>
         <w:rPr>
@@ -6556,6 +6829,129 @@
       </w:r>
       <w:proofErr w:type="spellEnd"/>
       <w:proofErr w:type="gramEnd"/>
+      <w:r>
+        <w:rPr>
+          <w:lang w:val="en-US"/>
+        </w:rPr>
+        <w:t xml:space="preserve"> 2020.</w:t>
+      </w:r>
+    </w:p>
+    <w:p>
+      <w:pPr>
+        <w:ind w:firstLine="0"/>
+        <w:jc w:val="left"/>
+        <w:rPr>
+          <w:lang w:val="en-US"/>
+        </w:rPr>
+      </w:pPr>
+    </w:p>
+    <w:p>
+      <w:pPr>
+        <w:ind w:firstLine="0"/>
+        <w:jc w:val="left"/>
+        <w:rPr>
+          <w:lang w:val="en-US"/>
+        </w:rPr>
+      </w:pPr>
+      <w:r>
+        <w:rPr>
+          <w:lang w:val="en-US"/>
+        </w:rPr>
+        <w:t>[</w:t>
+      </w:r>
+      <w:r>
+        <w:rPr>
+          <w:lang w:val="en-US"/>
+        </w:rPr>
+        <w:t>14</w:t>
+      </w:r>
+      <w:r>
+        <w:rPr>
+          <w:lang w:val="en-US"/>
+        </w:rPr>
+        <w:t xml:space="preserve">] The DevOps Handbook, </w:t>
+      </w:r>
+      <w:r>
+        <w:rPr>
+          <w:i/>
+          <w:lang w:val="en-US"/>
+        </w:rPr>
+        <w:t>2</w:t>
+      </w:r>
+      <w:r>
+        <w:rPr>
+          <w:i/>
+          <w:lang w:val="en-US"/>
+        </w:rPr>
+        <w:t xml:space="preserve"> </w:t>
+      </w:r>
+      <w:r>
+        <w:rPr>
+          <w:i/>
+          <w:lang w:val="en-US"/>
+        </w:rPr>
+        <w:t>The First Way:</w:t>
+      </w:r>
+      <w:r>
+        <w:rPr>
+          <w:i/>
+          <w:lang w:val="en-US"/>
+        </w:rPr>
+        <w:t xml:space="preserve"> </w:t>
+      </w:r>
+      <w:r>
+        <w:rPr>
+          <w:i/>
+          <w:lang w:val="en-US"/>
+        </w:rPr>
+        <w:t>The Princ</w:t>
+      </w:r>
+      <w:r>
+        <w:rPr>
+          <w:i/>
+          <w:lang w:val="en-US"/>
+        </w:rPr>
+        <w:t>i</w:t>
+      </w:r>
+      <w:r>
+        <w:rPr>
+          <w:i/>
+          <w:lang w:val="en-US"/>
+        </w:rPr>
+        <w:t>ples of Flow</w:t>
+      </w:r>
+      <w:r>
+        <w:rPr>
+          <w:lang w:val="en-US"/>
+        </w:rPr>
+        <w:t>,</w:t>
+      </w:r>
+      <w:r>
+        <w:rPr>
+          <w:lang w:val="en-US"/>
+        </w:rPr>
+        <w:t xml:space="preserve"> (</w:t>
+      </w:r>
+      <w:r>
+        <w:rPr>
+          <w:lang w:val="en-US"/>
+        </w:rPr>
+        <w:t>https://learning.oreilly.com/library/view/the-devops-handbook/9781457191381/DOHB-ch_02.xhtml</w:t>
+      </w:r>
+      <w:r>
+        <w:rPr>
+          <w:lang w:val="en-US"/>
+        </w:rPr>
+        <w:t xml:space="preserve">), </w:t>
+      </w:r>
+      <w:proofErr w:type="spellStart"/>
+      <w:r>
+        <w:rPr>
+          <w:lang w:val="en-US"/>
+        </w:rPr>
+        <w:t>hämtad</w:t>
+      </w:r>
+      <w:proofErr w:type="spellEnd"/>
       <w:r>
         <w:rPr>
           <w:lang w:val="en-US"/>
@@ -9994,7 +10390,7 @@
 </file>
 
 <file path=customXml/itemProps1.xml><?xml version="1.0" encoding="utf-8"?>
-<ds:datastoreItem xmlns:ds="http://schemas.openxmlformats.org/officeDocument/2006/customXml" ds:itemID="{8299978E-CD44-4E30-82C7-8F20F596BF2F}">
+<ds:datastoreItem xmlns:ds="http://schemas.openxmlformats.org/officeDocument/2006/customXml" ds:itemID="{01F31B89-37C2-4312-9828-69B74131B301}">
   <ds:schemaRefs>
     <ds:schemaRef ds:uri="http://schemas.openxmlformats.org/officeDocument/2006/bibliography"/>
   </ds:schemaRefs>

</xml_diff>

<commit_message>
Working on kmom10, rapport, ch. 4.2, nackdelar.
</commit_message>
<xml_diff>
--- a/docs/devops/Kmom10 - Rapport 2.docx
+++ b/docs/devops/Kmom10 - Rapport 2.docx
@@ -4884,43 +4884,238 @@
         <w:rPr>
           <w:lang w:val="sv-SE"/>
         </w:rPr>
-        <w:t xml:space="preserve">Det betyder inte att låta </w:t>
-      </w:r>
-      <w:r>
-        <w:rPr>
-          <w:lang w:val="sv-SE"/>
-        </w:rPr>
-        <w:t>dem</w:t>
-      </w:r>
-      <w:r>
-        <w:rPr>
-          <w:lang w:val="sv-SE"/>
-        </w:rPr>
-        <w:t xml:space="preserve"> gå skuldfria.</w:t>
-      </w:r>
-      <w:r>
-        <w:rPr>
-          <w:lang w:val="sv-SE"/>
+        <w:t xml:space="preserve">Det betyder inte att låta dem gå skuldfria. </w:t>
+      </w:r>
+      <w:r>
+        <w:rPr>
+          <w:lang w:val="sv-SE"/>
+        </w:rPr>
+        <w:t xml:space="preserve">Man vill få </w:t>
+      </w:r>
+      <w:r>
+        <w:rPr>
+          <w:lang w:val="sv-SE"/>
+        </w:rPr>
+        <w:t>dem känna sig bekväma när de nämner en incident, även om det orsakade något dåligt</w:t>
+      </w:r>
+      <w:r>
+        <w:rPr>
+          <w:lang w:val="sv-SE"/>
+        </w:rPr>
+        <w:t>[7]</w:t>
+      </w:r>
+      <w:r>
+        <w:rPr>
+          <w:lang w:val="sv-SE"/>
+        </w:rPr>
+        <w:t xml:space="preserve">. </w:t>
+      </w:r>
+    </w:p>
+    <w:p>
+      <w:pPr>
+        <w:pStyle w:val="Heading1"/>
+        <w:rPr>
+          <w:lang w:val="en-US"/>
+        </w:rPr>
+      </w:pPr>
+      <w:proofErr w:type="spellStart"/>
+      <w:r>
+        <w:rPr>
+          <w:lang w:val="en-US"/>
+        </w:rPr>
+        <w:t>För</w:t>
+      </w:r>
+      <w:proofErr w:type="spellEnd"/>
+      <w:r>
+        <w:rPr>
+          <w:lang w:val="en-US"/>
+        </w:rPr>
+        <w:t xml:space="preserve">- </w:t>
+      </w:r>
+      <w:proofErr w:type="spellStart"/>
+      <w:r>
+        <w:rPr>
+          <w:lang w:val="en-US"/>
+        </w:rPr>
+        <w:t>och</w:t>
+      </w:r>
+      <w:proofErr w:type="spellEnd"/>
+      <w:r>
+        <w:rPr>
+          <w:lang w:val="en-US"/>
         </w:rPr>
         <w:t xml:space="preserve"> </w:t>
       </w:r>
-      <w:r>
-        <w:rPr>
-          <w:lang w:val="sv-SE"/>
-        </w:rPr>
-        <w:t xml:space="preserve">Man vill få </w:t>
-      </w:r>
-      <w:r>
-        <w:rPr>
-          <w:lang w:val="sv-SE"/>
-        </w:rPr>
-        <w:t>dem känna sig bekväma när de nämner en incident, även om det orsakade något dåligt</w:t>
-      </w:r>
-      <w:r>
-        <w:rPr>
-          <w:lang w:val="sv-SE"/>
-        </w:rPr>
-        <w:t>[7]</w:t>
+      <w:proofErr w:type="spellStart"/>
+      <w:r>
+        <w:rPr>
+          <w:lang w:val="en-US"/>
+        </w:rPr>
+        <w:t>nackdelar</w:t>
+      </w:r>
+      <w:proofErr w:type="spellEnd"/>
+      <w:r>
+        <w:rPr>
+          <w:lang w:val="en-US"/>
+        </w:rPr>
+        <w:t xml:space="preserve"> med </w:t>
+      </w:r>
+      <w:proofErr w:type="spellStart"/>
+      <w:r>
+        <w:rPr>
+          <w:lang w:val="en-US"/>
+        </w:rPr>
+        <w:t>devops</w:t>
+      </w:r>
+      <w:proofErr w:type="spellEnd"/>
+    </w:p>
+    <w:p>
+      <w:pPr>
+        <w:rPr>
+          <w:lang w:val="sv-SE"/>
+        </w:rPr>
+      </w:pPr>
+      <w:r>
+        <w:rPr>
+          <w:lang w:val="sv-SE"/>
+        </w:rPr>
+        <w:t xml:space="preserve">Jag har valt </w:t>
+      </w:r>
+      <w:r>
+        <w:rPr>
+          <w:lang w:val="sv-SE"/>
+        </w:rPr>
+        <w:t xml:space="preserve">under rubriken fördelar </w:t>
+      </w:r>
+      <w:r>
+        <w:rPr>
+          <w:lang w:val="sv-SE"/>
+        </w:rPr>
+        <w:t xml:space="preserve">att inte bara </w:t>
+      </w:r>
+      <w:r>
+        <w:rPr>
+          <w:lang w:val="sv-SE"/>
+        </w:rPr>
+        <w:t xml:space="preserve">ta med en lista med de olika fördelarna utan försökt ge en viss förståelse varför fördelar uppstår när man jobbar inom </w:t>
+      </w:r>
+      <w:proofErr w:type="spellStart"/>
+      <w:r>
+        <w:rPr>
+          <w:lang w:val="sv-SE"/>
+        </w:rPr>
+        <w:t>d</w:t>
+      </w:r>
+      <w:r>
+        <w:rPr>
+          <w:lang w:val="sv-SE"/>
+        </w:rPr>
+        <w:t>e</w:t>
+      </w:r>
+      <w:r>
+        <w:rPr>
+          <w:lang w:val="sv-SE"/>
+        </w:rPr>
+        <w:t>vops</w:t>
+      </w:r>
+      <w:proofErr w:type="spellEnd"/>
+      <w:r>
+        <w:rPr>
+          <w:lang w:val="sv-SE"/>
+        </w:rPr>
+        <w:t>.</w:t>
+      </w:r>
+    </w:p>
+    <w:p>
+      <w:pPr>
+        <w:pStyle w:val="Heading2"/>
+        <w:rPr>
+          <w:lang w:val="sv-SE"/>
+        </w:rPr>
+      </w:pPr>
+      <w:r>
+        <w:t>Fördelar</w:t>
+      </w:r>
+    </w:p>
+    <w:p>
+      <w:pPr>
+        <w:rPr>
+          <w:lang w:val="sv-SE"/>
+        </w:rPr>
+      </w:pPr>
+      <w:proofErr w:type="spellStart"/>
+      <w:r>
+        <w:rPr>
+          <w:lang w:val="sv-SE"/>
+        </w:rPr>
+        <w:t>Devops</w:t>
+      </w:r>
+      <w:proofErr w:type="spellEnd"/>
+      <w:r>
+        <w:rPr>
+          <w:lang w:val="sv-SE"/>
+        </w:rPr>
+        <w:t xml:space="preserve"> handlar om att automatisera flödet, från utveck</w:t>
+      </w:r>
+      <w:r>
+        <w:rPr>
+          <w:lang w:val="sv-SE"/>
+        </w:rPr>
+        <w:t>l</w:t>
+      </w:r>
+      <w:r>
+        <w:rPr>
+          <w:lang w:val="sv-SE"/>
+        </w:rPr>
+        <w:t>ing till produ</w:t>
+      </w:r>
+      <w:r>
+        <w:rPr>
+          <w:lang w:val="sv-SE"/>
+        </w:rPr>
+        <w:t>k</w:t>
+      </w:r>
+      <w:r>
+        <w:rPr>
+          <w:lang w:val="sv-SE"/>
+        </w:rPr>
+        <w:t>t</w:t>
+      </w:r>
+      <w:r>
+        <w:rPr>
+          <w:lang w:val="sv-SE"/>
+        </w:rPr>
+        <w:t>ion</w:t>
+      </w:r>
+      <w:r>
+        <w:rPr>
+          <w:lang w:val="sv-SE"/>
+        </w:rPr>
+        <w:t>. Det handlar om att effektivisera sitt arbetssätt så mycket som möjligt, detta sker oftast genom aut</w:t>
+      </w:r>
+      <w:r>
+        <w:rPr>
+          <w:lang w:val="sv-SE"/>
+        </w:rPr>
+        <w:t>o</w:t>
+      </w:r>
+      <w:r>
+        <w:rPr>
+          <w:lang w:val="sv-SE"/>
+        </w:rPr>
+        <w:t>matisering och feedback</w:t>
+      </w:r>
+      <w:r>
+        <w:rPr>
+          <w:lang w:val="sv-SE"/>
+        </w:rPr>
+        <w:t>[</w:t>
+      </w:r>
+      <w:r>
+        <w:rPr>
+          <w:lang w:val="sv-SE"/>
+        </w:rPr>
+        <w:t>13]</w:t>
       </w:r>
       <w:r>
         <w:rPr>
@@ -4931,125 +5126,10 @@
     </w:p>
     <w:p>
       <w:pPr>
-        <w:pStyle w:val="Heading1"/>
-        <w:rPr>
-          <w:lang w:val="en-US"/>
-        </w:rPr>
-      </w:pPr>
-      <w:proofErr w:type="spellStart"/>
-      <w:r>
-        <w:rPr>
-          <w:lang w:val="en-US"/>
-        </w:rPr>
-        <w:t>För</w:t>
-      </w:r>
-      <w:proofErr w:type="spellEnd"/>
-      <w:r>
-        <w:rPr>
-          <w:lang w:val="en-US"/>
-        </w:rPr>
-        <w:t xml:space="preserve">- </w:t>
-      </w:r>
-      <w:proofErr w:type="spellStart"/>
-      <w:r>
-        <w:rPr>
-          <w:lang w:val="en-US"/>
-        </w:rPr>
-        <w:t>och</w:t>
-      </w:r>
-      <w:proofErr w:type="spellEnd"/>
-      <w:r>
-        <w:rPr>
-          <w:lang w:val="en-US"/>
-        </w:rPr>
-        <w:t xml:space="preserve"> </w:t>
-      </w:r>
-      <w:proofErr w:type="spellStart"/>
-      <w:r>
-        <w:rPr>
-          <w:lang w:val="en-US"/>
-        </w:rPr>
-        <w:t>nackdelar</w:t>
-      </w:r>
-      <w:proofErr w:type="spellEnd"/>
-      <w:r>
-        <w:rPr>
-          <w:lang w:val="en-US"/>
-        </w:rPr>
-        <w:t xml:space="preserve"> med </w:t>
-      </w:r>
-      <w:proofErr w:type="spellStart"/>
-      <w:r>
-        <w:rPr>
-          <w:lang w:val="en-US"/>
-        </w:rPr>
-        <w:t>devops</w:t>
-      </w:r>
-      <w:proofErr w:type="spellEnd"/>
-    </w:p>
-    <w:p>
-      <w:pPr>
-        <w:rPr>
-          <w:lang w:val="sv-SE"/>
-        </w:rPr>
-      </w:pPr>
-      <w:r>
-        <w:rPr>
-          <w:lang w:val="sv-SE"/>
-        </w:rPr>
-        <w:t xml:space="preserve">Jag har valt </w:t>
-      </w:r>
-      <w:r>
-        <w:rPr>
-          <w:lang w:val="sv-SE"/>
-        </w:rPr>
-        <w:t xml:space="preserve">under rubriken fördelar </w:t>
-      </w:r>
-      <w:r>
-        <w:rPr>
-          <w:lang w:val="sv-SE"/>
-        </w:rPr>
-        <w:t xml:space="preserve">att inte bara </w:t>
-      </w:r>
-      <w:r>
-        <w:rPr>
-          <w:lang w:val="sv-SE"/>
-        </w:rPr>
-        <w:t xml:space="preserve">ta med en lista med de olika fördelarna utan försökt ge en viss förståelse varför fördelar uppstår när man jobbar inom </w:t>
-      </w:r>
-      <w:proofErr w:type="spellStart"/>
-      <w:r>
-        <w:rPr>
-          <w:lang w:val="sv-SE"/>
-        </w:rPr>
-        <w:t>d</w:t>
-      </w:r>
-      <w:r>
-        <w:rPr>
-          <w:lang w:val="sv-SE"/>
-        </w:rPr>
-        <w:t>e</w:t>
-      </w:r>
-      <w:r>
-        <w:rPr>
-          <w:lang w:val="sv-SE"/>
-        </w:rPr>
-        <w:t>vops</w:t>
-      </w:r>
-      <w:proofErr w:type="spellEnd"/>
-      <w:r>
-        <w:rPr>
-          <w:lang w:val="sv-SE"/>
-        </w:rPr>
-        <w:t>.</w:t>
-      </w:r>
-    </w:p>
-    <w:p>
-      <w:pPr>
-        <w:pStyle w:val="Heading2"/>
+        <w:pStyle w:val="ListParagraph"/>
         <w:numPr>
           <w:ilvl w:val="0"/>
-          <w:numId w:val="0"/>
+          <w:numId w:val="13"/>
         </w:numPr>
         <w:rPr>
           <w:lang w:val="sv-SE"/>
@@ -5059,11 +5139,100 @@
         <w:rPr>
           <w:lang w:val="sv-SE"/>
         </w:rPr>
-        <w:t>Fördelar</w:t>
-      </w:r>
-    </w:p>
-    <w:p>
-      <w:pPr>
+        <w:t>Tack vare det automatiska flödet genom CI och CD kan applikationer snabbare lanseras för produktion.</w:t>
+      </w:r>
+    </w:p>
+    <w:p>
+      <w:pPr>
+        <w:pStyle w:val="ListParagraph"/>
+        <w:numPr>
+          <w:ilvl w:val="0"/>
+          <w:numId w:val="13"/>
+        </w:numPr>
+        <w:rPr>
+          <w:lang w:val="sv-SE"/>
+        </w:rPr>
+      </w:pPr>
+      <w:r>
+        <w:rPr>
+          <w:lang w:val="sv-SE"/>
+        </w:rPr>
+        <w:t>Applikationer är oftast bättre förberedda och enklare att underhålla pga. mikrotjänster och molnteknologi</w:t>
+      </w:r>
+      <w:r>
+        <w:rPr>
+          <w:lang w:val="sv-SE"/>
+        </w:rPr>
+        <w:t>er</w:t>
+      </w:r>
+      <w:proofErr w:type="gramStart"/>
+      <w:r>
+        <w:rPr>
+          <w:lang w:val="sv-SE"/>
+        </w:rPr>
+        <w:t xml:space="preserve"> (en.</w:t>
+      </w:r>
+      <w:proofErr w:type="gramEnd"/>
+      <w:r>
+        <w:rPr>
+          <w:lang w:val="sv-SE"/>
+        </w:rPr>
+        <w:t xml:space="preserve"> ”</w:t>
+      </w:r>
+      <w:proofErr w:type="spellStart"/>
+      <w:r>
+        <w:rPr>
+          <w:lang w:val="sv-SE"/>
+        </w:rPr>
+        <w:t>cloud</w:t>
+      </w:r>
+      <w:proofErr w:type="spellEnd"/>
+      <w:r>
+        <w:rPr>
+          <w:lang w:val="sv-SE"/>
+        </w:rPr>
+        <w:t xml:space="preserve"> </w:t>
+      </w:r>
+      <w:proofErr w:type="spellStart"/>
+      <w:r>
+        <w:rPr>
+          <w:lang w:val="sv-SE"/>
+        </w:rPr>
+        <w:t>technologies</w:t>
+      </w:r>
+      <w:proofErr w:type="spellEnd"/>
+      <w:r>
+        <w:rPr>
+          <w:lang w:val="sv-SE"/>
+        </w:rPr>
+        <w:t>”).</w:t>
+      </w:r>
+    </w:p>
+    <w:p>
+      <w:pPr>
+        <w:pStyle w:val="ListParagraph"/>
+        <w:numPr>
+          <w:ilvl w:val="0"/>
+          <w:numId w:val="13"/>
+        </w:numPr>
+        <w:rPr>
+          <w:lang w:val="sv-SE"/>
+        </w:rPr>
+      </w:pPr>
+      <w:r>
+        <w:rPr>
+          <w:lang w:val="sv-SE"/>
+        </w:rPr>
+        <w:t>Tack vare feedback loopen så reducerar man fel i produkten. Detta sker pga. att mjukvaran är mer anpassad till marknaden.</w:t>
+      </w:r>
+    </w:p>
+    <w:p>
+      <w:pPr>
+        <w:pStyle w:val="ListParagraph"/>
+        <w:numPr>
+          <w:ilvl w:val="0"/>
+          <w:numId w:val="13"/>
+        </w:numPr>
         <w:rPr>
           <w:lang w:val="sv-SE"/>
         </w:rPr>
@@ -5080,7 +5249,151 @@
         <w:rPr>
           <w:lang w:val="sv-SE"/>
         </w:rPr>
-        <w:t xml:space="preserve"> handlar om att automatisera flödet, från utveck</w:t>
+        <w:t xml:space="preserve"> betyder gemensamt ansvar, vilket leder till bättre team engagemang och produktiv</w:t>
+      </w:r>
+      <w:r>
+        <w:rPr>
+          <w:lang w:val="sv-SE"/>
+        </w:rPr>
+        <w:t>i</w:t>
+      </w:r>
+      <w:r>
+        <w:rPr>
+          <w:lang w:val="sv-SE"/>
+        </w:rPr>
+        <w:t>tet</w:t>
+      </w:r>
+      <w:r>
+        <w:rPr>
+          <w:lang w:val="sv-SE"/>
+        </w:rPr>
+        <w:t>[15]</w:t>
+      </w:r>
+      <w:r>
+        <w:rPr>
+          <w:lang w:val="sv-SE"/>
+        </w:rPr>
+        <w:t>.</w:t>
+      </w:r>
+    </w:p>
+    <w:p>
+      <w:pPr>
+        <w:pStyle w:val="Heading3"/>
+        <w:rPr>
+          <w:lang w:val="sv-SE"/>
+        </w:rPr>
+      </w:pPr>
+      <w:r>
+        <w:rPr>
+          <w:lang w:val="sv-SE"/>
+        </w:rPr>
+        <w:t>Det första sättet</w:t>
+      </w:r>
+    </w:p>
+    <w:p>
+      <w:pPr>
+        <w:rPr>
+          <w:lang w:val="sv-SE"/>
+        </w:rPr>
+      </w:pPr>
+      <w:proofErr w:type="spellStart"/>
+      <w:r>
+        <w:rPr>
+          <w:lang w:val="sv-SE"/>
+        </w:rPr>
+        <w:t>Devops</w:t>
+      </w:r>
+      <w:proofErr w:type="spellEnd"/>
+      <w:r>
+        <w:rPr>
+          <w:lang w:val="sv-SE"/>
+        </w:rPr>
+        <w:t xml:space="preserve"> tillåter ett snabbt arbetsflöde från utveckling till drift för kunden. För att maximera detta arbetsflöde beh</w:t>
+      </w:r>
+      <w:r>
+        <w:rPr>
+          <w:lang w:val="sv-SE"/>
+        </w:rPr>
+        <w:t>ö</w:t>
+      </w:r>
+      <w:r>
+        <w:rPr>
+          <w:lang w:val="sv-SE"/>
+        </w:rPr>
+        <w:t xml:space="preserve">ver man </w:t>
+      </w:r>
+      <w:proofErr w:type="spellStart"/>
+      <w:proofErr w:type="gramStart"/>
+      <w:r>
+        <w:rPr>
+          <w:lang w:val="sv-SE"/>
+        </w:rPr>
+        <w:t>bla</w:t>
+      </w:r>
+      <w:proofErr w:type="spellEnd"/>
+      <w:r>
+        <w:rPr>
+          <w:lang w:val="sv-SE"/>
+        </w:rPr>
+        <w:t>.</w:t>
+      </w:r>
+      <w:proofErr w:type="gramEnd"/>
+      <w:r>
+        <w:rPr>
+          <w:lang w:val="sv-SE"/>
+        </w:rPr>
+        <w:t xml:space="preserve"> synliggöra arbetet, reducera </w:t>
+      </w:r>
+      <w:proofErr w:type="spellStart"/>
+      <w:r>
+        <w:rPr>
+          <w:lang w:val="sv-SE"/>
+        </w:rPr>
+        <w:t>batch</w:t>
+      </w:r>
+      <w:proofErr w:type="spellEnd"/>
+      <w:r>
+        <w:rPr>
+          <w:lang w:val="sv-SE"/>
+        </w:rPr>
+        <w:t xml:space="preserve"> </w:t>
+      </w:r>
+      <w:r>
+        <w:rPr>
+          <w:lang w:val="sv-SE"/>
+        </w:rPr>
+        <w:t>storlekarna och bygga in kvalitet genom att förhindra defekter</w:t>
+      </w:r>
+      <w:r>
+        <w:rPr>
+          <w:lang w:val="sv-SE"/>
+        </w:rPr>
+        <w:t>[6]</w:t>
+      </w:r>
+      <w:r>
+        <w:rPr>
+          <w:lang w:val="sv-SE"/>
+        </w:rPr>
+        <w:t>.</w:t>
+      </w:r>
+    </w:p>
+    <w:p>
+      <w:pPr>
+        <w:rPr>
+          <w:lang w:val="sv-SE"/>
+        </w:rPr>
+      </w:pPr>
+      <w:r>
+        <w:rPr>
+          <w:lang w:val="sv-SE"/>
+        </w:rPr>
+        <w:t xml:space="preserve"> </w:t>
+      </w:r>
+      <w:r>
+        <w:rPr>
+          <w:lang w:val="sv-SE"/>
+        </w:rPr>
+        <w:t>För att förstå hur det går med arbetet, ifall det går bra e</w:t>
       </w:r>
       <w:r>
         <w:rPr>
@@ -5092,75 +5405,410 @@
         <w:rPr>
           <w:lang w:val="sv-SE"/>
         </w:rPr>
-        <w:t>ing till produ</w:t>
-      </w:r>
-      <w:r>
-        <w:rPr>
-          <w:lang w:val="sv-SE"/>
-        </w:rPr>
-        <w:t>k</w:t>
-      </w:r>
-      <w:r>
-        <w:rPr>
-          <w:lang w:val="sv-SE"/>
-        </w:rPr>
-        <w:t>t</w:t>
-      </w:r>
-      <w:r>
-        <w:rPr>
-          <w:lang w:val="sv-SE"/>
-        </w:rPr>
-        <w:t>ion</w:t>
-      </w:r>
-      <w:r>
-        <w:rPr>
-          <w:lang w:val="sv-SE"/>
-        </w:rPr>
-        <w:t>. Det handlar om att effektivisera sitt arbetssätt så mycket som möjligt, detta sker oftast genom aut</w:t>
-      </w:r>
-      <w:r>
-        <w:rPr>
-          <w:lang w:val="sv-SE"/>
-        </w:rPr>
-        <w:t>o</w:t>
-      </w:r>
-      <w:r>
-        <w:rPr>
-          <w:lang w:val="sv-SE"/>
-        </w:rPr>
-        <w:t>matisering och feedback</w:t>
-      </w:r>
-      <w:r>
-        <w:rPr>
-          <w:lang w:val="sv-SE"/>
-        </w:rPr>
-        <w:t>[</w:t>
-      </w:r>
-      <w:r>
-        <w:rPr>
-          <w:lang w:val="sv-SE"/>
-        </w:rPr>
-        <w:t>13]</w:t>
-      </w:r>
-      <w:r>
-        <w:rPr>
-          <w:lang w:val="sv-SE"/>
-        </w:rPr>
-        <w:t xml:space="preserve">. </w:t>
+        <w:t xml:space="preserve">ler dåligt, behöver man </w:t>
+      </w:r>
+      <w:r>
+        <w:rPr>
+          <w:lang w:val="sv-SE"/>
+        </w:rPr>
+        <w:t xml:space="preserve">göra denna arbetsprocess synlig. Detta kan ske </w:t>
+      </w:r>
+      <w:proofErr w:type="gramStart"/>
+      <w:r>
+        <w:rPr>
+          <w:lang w:val="sv-SE"/>
+        </w:rPr>
+        <w:t>tex.</w:t>
+      </w:r>
+      <w:proofErr w:type="gramEnd"/>
+      <w:r>
+        <w:rPr>
+          <w:lang w:val="sv-SE"/>
+        </w:rPr>
+        <w:t xml:space="preserve"> genom en </w:t>
+      </w:r>
+      <w:proofErr w:type="spellStart"/>
+      <w:r>
+        <w:rPr>
+          <w:lang w:val="sv-SE"/>
+        </w:rPr>
+        <w:t>kanban</w:t>
+      </w:r>
+      <w:proofErr w:type="spellEnd"/>
+      <w:r>
+        <w:rPr>
+          <w:lang w:val="sv-SE"/>
+        </w:rPr>
+        <w:t xml:space="preserve"> bräda.</w:t>
+      </w:r>
+    </w:p>
+    <w:p>
+      <w:pPr>
+        <w:rPr>
+          <w:lang w:val="sv-SE"/>
+        </w:rPr>
+      </w:pPr>
+      <w:r>
+        <w:rPr>
+          <w:lang w:val="sv-SE"/>
+        </w:rPr>
+        <w:t xml:space="preserve">Istället för att leverera mycket kod åt gången, vilket kan visa sig ta mycket jobb när en och annan bugg inträffar, så koncentrerar man sig på att leverera små </w:t>
+      </w:r>
+      <w:proofErr w:type="spellStart"/>
+      <w:r>
+        <w:rPr>
+          <w:lang w:val="sv-SE"/>
+        </w:rPr>
+        <w:t>batcher</w:t>
+      </w:r>
+      <w:proofErr w:type="spellEnd"/>
+      <w:r>
+        <w:rPr>
+          <w:lang w:val="sv-SE"/>
+        </w:rPr>
+        <w:t xml:space="preserve"> åt gången. För att minska </w:t>
+      </w:r>
+      <w:proofErr w:type="spellStart"/>
+      <w:r>
+        <w:rPr>
+          <w:lang w:val="sv-SE"/>
+        </w:rPr>
+        <w:t>lead</w:t>
+      </w:r>
+      <w:proofErr w:type="spellEnd"/>
+      <w:r>
+        <w:rPr>
+          <w:lang w:val="sv-SE"/>
+        </w:rPr>
+        <w:t xml:space="preserve"> tiden och öka kvaliteten behöver man minska </w:t>
+      </w:r>
+      <w:proofErr w:type="spellStart"/>
+      <w:r>
+        <w:rPr>
+          <w:lang w:val="sv-SE"/>
+        </w:rPr>
+        <w:t>batch</w:t>
+      </w:r>
+      <w:proofErr w:type="spellEnd"/>
+      <w:r>
+        <w:rPr>
+          <w:lang w:val="sv-SE"/>
+        </w:rPr>
+        <w:t xml:space="preserve"> storleken</w:t>
+      </w:r>
+      <w:r>
+        <w:rPr>
+          <w:lang w:val="sv-SE"/>
+        </w:rPr>
+        <w:t>[14]</w:t>
+      </w:r>
+      <w:r>
+        <w:rPr>
+          <w:lang w:val="sv-SE"/>
+        </w:rPr>
+        <w:t>.</w:t>
       </w:r>
     </w:p>
     <w:p>
       <w:pPr>
         <w:pStyle w:val="Heading3"/>
         <w:rPr>
-          <w:lang w:val="sv-SE"/>
-        </w:rPr>
-      </w:pPr>
-      <w:r>
-        <w:rPr>
-          <w:lang w:val="sv-SE"/>
-        </w:rPr>
-        <w:t>Det första sättet</w:t>
+          <w:lang w:val="en-US"/>
+        </w:rPr>
+      </w:pPr>
+      <w:proofErr w:type="spellStart"/>
+      <w:r>
+        <w:rPr>
+          <w:lang w:val="en-US"/>
+        </w:rPr>
+        <w:lastRenderedPageBreak/>
+        <w:t>Det</w:t>
+      </w:r>
+      <w:proofErr w:type="spellEnd"/>
+      <w:r>
+        <w:rPr>
+          <w:lang w:val="en-US"/>
+        </w:rPr>
+        <w:t xml:space="preserve"> </w:t>
+      </w:r>
+      <w:proofErr w:type="spellStart"/>
+      <w:r>
+        <w:rPr>
+          <w:lang w:val="en-US"/>
+        </w:rPr>
+        <w:t>andra</w:t>
+      </w:r>
+      <w:proofErr w:type="spellEnd"/>
+      <w:r>
+        <w:rPr>
+          <w:lang w:val="en-US"/>
+        </w:rPr>
+        <w:t xml:space="preserve"> </w:t>
+      </w:r>
+      <w:proofErr w:type="spellStart"/>
+      <w:r>
+        <w:rPr>
+          <w:lang w:val="en-US"/>
+        </w:rPr>
+        <w:t>sättet</w:t>
+      </w:r>
+      <w:proofErr w:type="spellEnd"/>
+    </w:p>
+    <w:p>
+      <w:pPr>
+        <w:rPr>
+          <w:lang w:val="sv-SE"/>
+        </w:rPr>
+      </w:pPr>
+      <w:r>
+        <w:rPr>
+          <w:lang w:val="sv-SE"/>
+        </w:rPr>
+        <w:t xml:space="preserve">Under alla </w:t>
+      </w:r>
+      <w:r>
+        <w:rPr>
+          <w:lang w:val="sv-SE"/>
+        </w:rPr>
+        <w:t>stadier av utvecklingen ser man till att fee</w:t>
+      </w:r>
+      <w:r>
+        <w:rPr>
+          <w:lang w:val="sv-SE"/>
+        </w:rPr>
+        <w:t>d</w:t>
+      </w:r>
+      <w:r>
+        <w:rPr>
+          <w:lang w:val="sv-SE"/>
+        </w:rPr>
+        <w:t>back återskapas. Detta sker för att undvika samma problem i framtiden</w:t>
+      </w:r>
+      <w:r>
+        <w:rPr>
+          <w:lang w:val="sv-SE"/>
+        </w:rPr>
+        <w:t>, eller upptäcka dem snabbare</w:t>
+      </w:r>
+      <w:r>
+        <w:rPr>
+          <w:lang w:val="sv-SE"/>
+        </w:rPr>
+        <w:t>,</w:t>
+      </w:r>
+      <w:r>
+        <w:rPr>
+          <w:lang w:val="sv-SE"/>
+        </w:rPr>
+        <w:t xml:space="preserve"> </w:t>
+      </w:r>
+      <w:r>
+        <w:rPr>
+          <w:lang w:val="sv-SE"/>
+        </w:rPr>
+        <w:t>och</w:t>
+      </w:r>
+      <w:r>
+        <w:rPr>
+          <w:lang w:val="sv-SE"/>
+        </w:rPr>
+        <w:t xml:space="preserve"> tillåter att man skapar </w:t>
+      </w:r>
+      <w:r>
+        <w:rPr>
+          <w:lang w:val="sv-SE"/>
+        </w:rPr>
+        <w:t>kvalitet vid ett tidigt stadie av koden samt en viss nyttig kunskap om applikationen som kan belöna sig vid ett senare stadie också[6].</w:t>
+      </w:r>
+    </w:p>
+    <w:p>
+      <w:pPr>
+        <w:pStyle w:val="Heading3"/>
+        <w:rPr>
+          <w:lang w:val="sv-SE"/>
+        </w:rPr>
+      </w:pPr>
+      <w:r>
+        <w:rPr>
+          <w:lang w:val="sv-SE"/>
+        </w:rPr>
+        <w:t>Det tredje sättet</w:t>
+      </w:r>
+    </w:p>
+    <w:p>
+      <w:pPr>
+        <w:rPr>
+          <w:lang w:val="sv-SE"/>
+        </w:rPr>
+      </w:pPr>
+      <w:r>
+        <w:rPr>
+          <w:lang w:val="sv-SE"/>
+        </w:rPr>
+        <w:t>T</w:t>
+      </w:r>
+      <w:r>
+        <w:rPr>
+          <w:lang w:val="sv-SE"/>
+        </w:rPr>
+        <w:t xml:space="preserve">illit inom </w:t>
+      </w:r>
+      <w:proofErr w:type="spellStart"/>
+      <w:r>
+        <w:rPr>
+          <w:lang w:val="sv-SE"/>
+        </w:rPr>
+        <w:t>devops</w:t>
+      </w:r>
+      <w:proofErr w:type="spellEnd"/>
+      <w:r>
+        <w:rPr>
+          <w:lang w:val="sv-SE"/>
+        </w:rPr>
+        <w:t xml:space="preserve"> teamen </w:t>
+      </w:r>
+      <w:r>
+        <w:rPr>
+          <w:lang w:val="sv-SE"/>
+        </w:rPr>
+        <w:t>genom dess kultur öppnar upp en disciplinerad och vetenskaplig väg för experiment och risktagande</w:t>
+      </w:r>
+      <w:r>
+        <w:rPr>
+          <w:lang w:val="sv-SE"/>
+        </w:rPr>
+        <w:t>, vilket underlättar organisatoriskt lärande[6]</w:t>
+      </w:r>
+      <w:r>
+        <w:rPr>
+          <w:lang w:val="sv-SE"/>
+        </w:rPr>
+        <w:t>.</w:t>
+      </w:r>
+      <w:r>
+        <w:rPr>
+          <w:lang w:val="sv-SE"/>
+        </w:rPr>
+        <w:t xml:space="preserve"> (Organisatoriskt lärande är en process där en organisatio</w:t>
+      </w:r>
+      <w:r>
+        <w:rPr>
+          <w:lang w:val="sv-SE"/>
+        </w:rPr>
+        <w:t>n</w:t>
+      </w:r>
+      <w:r>
+        <w:rPr>
+          <w:lang w:val="sv-SE"/>
+        </w:rPr>
+        <w:t xml:space="preserve"> förbättrar sig själv genom att använda den erfarenhet den sa</w:t>
+      </w:r>
+      <w:r>
+        <w:rPr>
+          <w:lang w:val="sv-SE"/>
+        </w:rPr>
+        <w:t>m</w:t>
+      </w:r>
+      <w:r>
+        <w:rPr>
+          <w:lang w:val="sv-SE"/>
+        </w:rPr>
+        <w:t>lat på sig för att skapa kunskap. Denna kunskap sprids inom denna organisation</w:t>
+      </w:r>
+      <w:r>
+        <w:rPr>
+          <w:lang w:val="sv-SE"/>
+        </w:rPr>
+        <w:t>[16]</w:t>
+      </w:r>
+      <w:r>
+        <w:rPr>
+          <w:lang w:val="sv-SE"/>
+        </w:rPr>
+        <w:t>.)</w:t>
+      </w:r>
+      <w:r>
+        <w:rPr>
+          <w:lang w:val="sv-SE"/>
+        </w:rPr>
+        <w:t xml:space="preserve"> </w:t>
+      </w:r>
+    </w:p>
+    <w:p>
+      <w:pPr>
+        <w:rPr>
+          <w:lang w:val="sv-SE"/>
+        </w:rPr>
+      </w:pPr>
+      <w:r>
+        <w:rPr>
+          <w:lang w:val="sv-SE"/>
+        </w:rPr>
+        <w:t>Genom de ständigt förbättrade återkopplingsslingorna</w:t>
+      </w:r>
+      <w:proofErr w:type="gramStart"/>
+      <w:r>
+        <w:rPr>
+          <w:lang w:val="sv-SE"/>
+        </w:rPr>
+        <w:t xml:space="preserve"> (en.</w:t>
+      </w:r>
+      <w:proofErr w:type="gramEnd"/>
+      <w:r>
+        <w:rPr>
+          <w:lang w:val="sv-SE"/>
+        </w:rPr>
+        <w:t xml:space="preserve"> ”feedback loops”) skapar man säkrare arbetssystem och är bättre lämpade att våga ta risker och utföra exper</w:t>
+      </w:r>
+      <w:r>
+        <w:rPr>
+          <w:lang w:val="sv-SE"/>
+        </w:rPr>
+        <w:t>i</w:t>
+      </w:r>
+      <w:r>
+        <w:rPr>
+          <w:lang w:val="sv-SE"/>
+        </w:rPr>
+        <w:t>ment som hjälper föret</w:t>
+      </w:r>
+      <w:r>
+        <w:rPr>
+          <w:lang w:val="sv-SE"/>
+        </w:rPr>
+        <w:t>a</w:t>
+      </w:r>
+      <w:r>
+        <w:rPr>
+          <w:lang w:val="sv-SE"/>
+        </w:rPr>
+        <w:t>get/organisationen lära sig snabbare jämfört med deras konkurrenter</w:t>
+      </w:r>
+      <w:r>
+        <w:rPr>
+          <w:lang w:val="sv-SE"/>
+        </w:rPr>
+        <w:t>[6]</w:t>
+      </w:r>
+      <w:r>
+        <w:rPr>
+          <w:lang w:val="sv-SE"/>
+        </w:rPr>
+        <w:t>.</w:t>
+      </w:r>
+    </w:p>
+    <w:p>
+      <w:pPr>
+        <w:pStyle w:val="Heading2"/>
+        <w:rPr>
+          <w:lang w:val="sv-SE"/>
+        </w:rPr>
+      </w:pPr>
+      <w:r>
+        <w:rPr>
+          <w:lang w:val="sv-SE"/>
+        </w:rPr>
+        <w:t>Nackdelar</w:t>
       </w:r>
     </w:p>
     <w:p>
@@ -5181,318 +5829,7 @@
         <w:rPr>
           <w:lang w:val="sv-SE"/>
         </w:rPr>
-        <w:t xml:space="preserve"> tillåter ett snabbt arbetsflöde från utveckling till drift för kunden. För att maximera detta arbetsflöde beh</w:t>
-      </w:r>
-      <w:r>
-        <w:rPr>
-          <w:lang w:val="sv-SE"/>
-        </w:rPr>
-        <w:t>ö</w:t>
-      </w:r>
-      <w:r>
-        <w:rPr>
-          <w:lang w:val="sv-SE"/>
-        </w:rPr>
-        <w:t xml:space="preserve">ver man </w:t>
-      </w:r>
-      <w:proofErr w:type="spellStart"/>
-      <w:proofErr w:type="gramStart"/>
-      <w:r>
-        <w:rPr>
-          <w:lang w:val="sv-SE"/>
-        </w:rPr>
-        <w:t>bla</w:t>
-      </w:r>
-      <w:proofErr w:type="spellEnd"/>
-      <w:r>
-        <w:rPr>
-          <w:lang w:val="sv-SE"/>
-        </w:rPr>
-        <w:t>.</w:t>
-      </w:r>
-      <w:proofErr w:type="gramEnd"/>
-      <w:r>
-        <w:rPr>
-          <w:lang w:val="sv-SE"/>
-        </w:rPr>
-        <w:t xml:space="preserve"> synliggöra arbetet, reducera </w:t>
-      </w:r>
-      <w:proofErr w:type="spellStart"/>
-      <w:r>
-        <w:rPr>
-          <w:lang w:val="sv-SE"/>
-        </w:rPr>
-        <w:t>batch</w:t>
-      </w:r>
-      <w:proofErr w:type="spellEnd"/>
-      <w:r>
-        <w:rPr>
-          <w:lang w:val="sv-SE"/>
-        </w:rPr>
-        <w:t xml:space="preserve"> </w:t>
-      </w:r>
-      <w:r>
-        <w:rPr>
-          <w:lang w:val="sv-SE"/>
-        </w:rPr>
-        <w:t>storlekarna och bygga in kvalitet genom att fö</w:t>
-      </w:r>
-      <w:r>
-        <w:rPr>
-          <w:lang w:val="sv-SE"/>
-        </w:rPr>
-        <w:t>r</w:t>
-      </w:r>
-      <w:r>
-        <w:rPr>
-          <w:lang w:val="sv-SE"/>
-        </w:rPr>
-        <w:t>hindra defekter</w:t>
-      </w:r>
-      <w:r>
-        <w:rPr>
-          <w:lang w:val="sv-SE"/>
-        </w:rPr>
-        <w:t>[6]</w:t>
-      </w:r>
-      <w:r>
-        <w:rPr>
-          <w:lang w:val="sv-SE"/>
-        </w:rPr>
-        <w:t>.</w:t>
-      </w:r>
-    </w:p>
-    <w:p>
-      <w:pPr>
-        <w:rPr>
-          <w:lang w:val="sv-SE"/>
-        </w:rPr>
-      </w:pPr>
-      <w:r>
-        <w:rPr>
-          <w:lang w:val="sv-SE"/>
-        </w:rPr>
-        <w:t xml:space="preserve"> </w:t>
-      </w:r>
-      <w:r>
-        <w:rPr>
-          <w:lang w:val="sv-SE"/>
-        </w:rPr>
-        <w:t>För att förstå hur det går med arbetet, ifall det går bra e</w:t>
-      </w:r>
-      <w:r>
-        <w:rPr>
-          <w:lang w:val="sv-SE"/>
-        </w:rPr>
-        <w:t>l</w:t>
-      </w:r>
-      <w:r>
-        <w:rPr>
-          <w:lang w:val="sv-SE"/>
-        </w:rPr>
-        <w:t xml:space="preserve">ler dåligt, behöver man </w:t>
-      </w:r>
-      <w:r>
-        <w:rPr>
-          <w:lang w:val="sv-SE"/>
-        </w:rPr>
-        <w:t xml:space="preserve">göra denna arbetsprocess synlig. Detta kan ske </w:t>
-      </w:r>
-      <w:proofErr w:type="gramStart"/>
-      <w:r>
-        <w:rPr>
-          <w:lang w:val="sv-SE"/>
-        </w:rPr>
-        <w:t>tex.</w:t>
-      </w:r>
-      <w:proofErr w:type="gramEnd"/>
-      <w:r>
-        <w:rPr>
-          <w:lang w:val="sv-SE"/>
-        </w:rPr>
-        <w:t xml:space="preserve"> genom en </w:t>
-      </w:r>
-      <w:proofErr w:type="spellStart"/>
-      <w:r>
-        <w:rPr>
-          <w:lang w:val="sv-SE"/>
-        </w:rPr>
-        <w:t>kanban</w:t>
-      </w:r>
-      <w:proofErr w:type="spellEnd"/>
-      <w:r>
-        <w:rPr>
-          <w:lang w:val="sv-SE"/>
-        </w:rPr>
-        <w:t xml:space="preserve"> bräda.</w:t>
-      </w:r>
-    </w:p>
-    <w:p>
-      <w:pPr>
-        <w:rPr>
-          <w:lang w:val="sv-SE"/>
-        </w:rPr>
-      </w:pPr>
-      <w:r>
-        <w:rPr>
-          <w:lang w:val="sv-SE"/>
-        </w:rPr>
-        <w:t xml:space="preserve">Istället för att leverera mycket kod åt gången, vilket kan visa sig ta mycket jobb när en och annan bugg inträffar, så koncentrerar man sig på att leverera små </w:t>
-      </w:r>
-      <w:proofErr w:type="spellStart"/>
-      <w:r>
-        <w:rPr>
-          <w:lang w:val="sv-SE"/>
-        </w:rPr>
-        <w:t>batcher</w:t>
-      </w:r>
-      <w:proofErr w:type="spellEnd"/>
-      <w:r>
-        <w:rPr>
-          <w:lang w:val="sv-SE"/>
-        </w:rPr>
-        <w:t xml:space="preserve"> åt gången. För att minska </w:t>
-      </w:r>
-      <w:proofErr w:type="spellStart"/>
-      <w:r>
-        <w:rPr>
-          <w:lang w:val="sv-SE"/>
-        </w:rPr>
-        <w:t>lead</w:t>
-      </w:r>
-      <w:proofErr w:type="spellEnd"/>
-      <w:r>
-        <w:rPr>
-          <w:lang w:val="sv-SE"/>
-        </w:rPr>
-        <w:t xml:space="preserve"> tiden och öka kvaliteten behöver man minska </w:t>
-      </w:r>
-      <w:proofErr w:type="spellStart"/>
-      <w:r>
-        <w:rPr>
-          <w:lang w:val="sv-SE"/>
-        </w:rPr>
-        <w:t>batch</w:t>
-      </w:r>
-      <w:proofErr w:type="spellEnd"/>
-      <w:r>
-        <w:rPr>
-          <w:lang w:val="sv-SE"/>
-        </w:rPr>
-        <w:t xml:space="preserve"> storleke</w:t>
-      </w:r>
-      <w:proofErr w:type="gramStart"/>
-      <w:r>
-        <w:rPr>
-          <w:lang w:val="sv-SE"/>
-        </w:rPr>
-        <w:t>n</w:t>
-      </w:r>
-      <w:r>
-        <w:rPr>
-          <w:lang w:val="sv-SE"/>
-        </w:rPr>
-        <w:t>[</w:t>
-      </w:r>
-      <w:r>
-        <w:rPr>
-          <w:lang w:val="sv-SE"/>
-        </w:rPr>
-        <w:t>.</w:t>
-      </w:r>
-      <w:proofErr w:type="gramEnd"/>
-    </w:p>
-    <w:p>
-      <w:pPr>
-        <w:pStyle w:val="Heading3"/>
-        <w:rPr>
-          <w:lang w:val="en-US"/>
-        </w:rPr>
-      </w:pPr>
-      <w:proofErr w:type="spellStart"/>
-      <w:r>
-        <w:rPr>
-          <w:lang w:val="en-US"/>
-        </w:rPr>
-        <w:t>Det</w:t>
-      </w:r>
-      <w:proofErr w:type="spellEnd"/>
-      <w:r>
-        <w:rPr>
-          <w:lang w:val="en-US"/>
-        </w:rPr>
-        <w:t xml:space="preserve"> </w:t>
-      </w:r>
-      <w:proofErr w:type="spellStart"/>
-      <w:r>
-        <w:rPr>
-          <w:lang w:val="en-US"/>
-        </w:rPr>
-        <w:t>andra</w:t>
-      </w:r>
-      <w:proofErr w:type="spellEnd"/>
-      <w:r>
-        <w:rPr>
-          <w:lang w:val="en-US"/>
-        </w:rPr>
-        <w:t xml:space="preserve"> </w:t>
-      </w:r>
-      <w:proofErr w:type="spellStart"/>
-      <w:r>
-        <w:rPr>
-          <w:lang w:val="en-US"/>
-        </w:rPr>
-        <w:t>sättet</w:t>
-      </w:r>
-      <w:proofErr w:type="spellEnd"/>
-    </w:p>
-    <w:p>
-      <w:pPr>
-        <w:rPr>
-          <w:lang w:val="sv-SE"/>
-        </w:rPr>
-      </w:pPr>
-      <w:r>
-        <w:rPr>
-          <w:lang w:val="sv-SE"/>
-        </w:rPr>
-        <w:t xml:space="preserve">Under alla </w:t>
-      </w:r>
-      <w:r>
-        <w:rPr>
-          <w:lang w:val="sv-SE"/>
-        </w:rPr>
-        <w:t>stadier av utvecklingen ser man till att fee</w:t>
-      </w:r>
-      <w:r>
-        <w:rPr>
-          <w:lang w:val="sv-SE"/>
-        </w:rPr>
-        <w:t>d</w:t>
-      </w:r>
-      <w:r>
-        <w:rPr>
-          <w:lang w:val="sv-SE"/>
-        </w:rPr>
-        <w:t>back återskapas. Detta sker för att undvika samma problem i framtiden</w:t>
-      </w:r>
-      <w:r>
-        <w:rPr>
-          <w:lang w:val="sv-SE"/>
-        </w:rPr>
-        <w:t>, eller upptäcka dem snabbare</w:t>
-      </w:r>
-      <w:r>
-        <w:rPr>
-          <w:lang w:val="sv-SE"/>
-        </w:rPr>
-        <w:t>.</w:t>
-      </w:r>
-      <w:r>
-        <w:rPr>
-          <w:lang w:val="sv-SE"/>
-        </w:rPr>
-        <w:t xml:space="preserve"> Detta tillåter att man skapar </w:t>
+        <w:t xml:space="preserve"> i sin natur är väldigt komplex. </w:t>
       </w:r>
       <w:bookmarkStart w:id="0" w:name="_GoBack"/>
       <w:bookmarkEnd w:id="0"/>
@@ -5503,100 +5840,131 @@
           <w:lang w:val="sv-SE"/>
         </w:rPr>
       </w:pPr>
-    </w:p>
-    <w:p>
-      <w:pPr>
-        <w:rPr>
-          <w:lang w:val="en-US"/>
-        </w:rPr>
-      </w:pPr>
-      <w:r>
-        <w:rPr>
-          <w:lang w:val="en-US"/>
-        </w:rPr>
-        <w:t>By doing this, we create quality at the source and gene</w:t>
-      </w:r>
-      <w:r>
-        <w:rPr>
-          <w:lang w:val="en-US"/>
-        </w:rPr>
-        <w:t>r</w:t>
-      </w:r>
-      <w:r>
-        <w:rPr>
-          <w:lang w:val="en-US"/>
-        </w:rPr>
-        <w:t>ate or embed knowledge where it is needed—this allows us to create ever-safer systems of work where pro</w:t>
-      </w:r>
-      <w:r>
-        <w:rPr>
-          <w:lang w:val="en-US"/>
-        </w:rPr>
-        <w:t>b</w:t>
-      </w:r>
-      <w:r>
-        <w:rPr>
-          <w:lang w:val="en-US"/>
-        </w:rPr>
-        <w:t>lems are found and fixed long before a catastrophic failure occurs.</w:t>
-      </w:r>
-    </w:p>
-    <w:p>
-      <w:pPr>
-        <w:rPr>
-          <w:lang w:val="en-US"/>
-        </w:rPr>
-      </w:pPr>
-    </w:p>
-    <w:p>
-      <w:pPr>
-        <w:rPr>
-          <w:lang w:val="en-US"/>
-        </w:rPr>
-      </w:pPr>
-      <w:r>
-        <w:rPr>
-          <w:lang w:val="en-US"/>
-        </w:rPr>
-        <w:t>By seeing problems as they occur and swarming them until effective countermeasures are in place, we continually shorten and amplify our feedback loops, a core tenet of virtually all modern process improvement methodologies. This maximizes the opportunities for our organization to learn and improve.</w:t>
-      </w:r>
-    </w:p>
-    <w:p>
-      <w:pPr>
-        <w:rPr>
-          <w:lang w:val="en-US"/>
-        </w:rPr>
-      </w:pPr>
-    </w:p>
-    <w:p>
-      <w:pPr>
-        <w:pStyle w:val="Heading2"/>
-        <w:ind w:firstLine="57"/>
-        <w:rPr>
-          <w:lang w:val="sv-SE"/>
-        </w:rPr>
-      </w:pPr>
-      <w:proofErr w:type="spellStart"/>
-      <w:r>
-        <w:rPr>
-          <w:lang w:val="sv-SE"/>
-        </w:rPr>
-        <w:t>Conclusions</w:t>
-      </w:r>
-      <w:proofErr w:type="spellEnd"/>
-    </w:p>
-    <w:p>
-      <w:pPr>
-        <w:rPr>
-          <w:lang w:val="en-US"/>
-        </w:rPr>
-      </w:pPr>
-      <w:r>
-        <w:rPr>
-          <w:lang w:val="en-US"/>
-        </w:rPr>
-        <w:t>Please direct any questions to the production editor in charge of these proceedings.</w:t>
-      </w:r>
+      <w:r>
+        <w:rPr>
+          <w:lang w:val="sv-SE"/>
+        </w:rPr>
+        <w:t xml:space="preserve">För den som är ny till </w:t>
+      </w:r>
+      <w:proofErr w:type="spellStart"/>
+      <w:r>
+        <w:rPr>
+          <w:lang w:val="sv-SE"/>
+        </w:rPr>
+        <w:t>devops</w:t>
+      </w:r>
+      <w:proofErr w:type="spellEnd"/>
+      <w:r>
+        <w:rPr>
+          <w:lang w:val="sv-SE"/>
+        </w:rPr>
+        <w:t xml:space="preserve">, </w:t>
+      </w:r>
+      <w:r>
+        <w:rPr>
+          <w:lang w:val="sv-SE"/>
+        </w:rPr>
+        <w:t>så finns det en hel del nytt att ta in och lära sig.</w:t>
+      </w:r>
+      <w:r>
+        <w:rPr>
+          <w:lang w:val="sv-SE"/>
+        </w:rPr>
+        <w:t xml:space="preserve"> Skifta över till </w:t>
+      </w:r>
+      <w:proofErr w:type="spellStart"/>
+      <w:r>
+        <w:rPr>
+          <w:lang w:val="sv-SE"/>
+        </w:rPr>
+        <w:t>devops</w:t>
+      </w:r>
+      <w:proofErr w:type="spellEnd"/>
+      <w:r>
+        <w:rPr>
+          <w:lang w:val="sv-SE"/>
+        </w:rPr>
+        <w:t xml:space="preserve"> är heller inte en e</w:t>
+      </w:r>
+      <w:r>
+        <w:rPr>
+          <w:lang w:val="sv-SE"/>
+        </w:rPr>
+        <w:t>n</w:t>
+      </w:r>
+      <w:r>
+        <w:rPr>
+          <w:lang w:val="sv-SE"/>
+        </w:rPr>
+        <w:t>kel sak man gör över en kort period. Man behöver tänka på att bygga om sina applikationer till mikrotjänster och ev. flytta dem till molnet. Nya verktyg tillko</w:t>
+      </w:r>
+      <w:r>
+        <w:rPr>
+          <w:lang w:val="sv-SE"/>
+        </w:rPr>
+        <w:t>m</w:t>
+      </w:r>
+      <w:r>
+        <w:rPr>
+          <w:lang w:val="sv-SE"/>
+        </w:rPr>
+        <w:t>mer man måste lära sig hantera. Kanske behöver man bygga om teamet och anställa nya medlemmar och införa den kulturella delen?</w:t>
+      </w:r>
+    </w:p>
+    <w:p>
+      <w:pPr>
+        <w:rPr>
+          <w:lang w:val="sv-SE"/>
+        </w:rPr>
+      </w:pPr>
+      <w:r>
+        <w:rPr>
+          <w:lang w:val="sv-SE"/>
+        </w:rPr>
+        <w:t xml:space="preserve">Den första utmaningen inom </w:t>
+      </w:r>
+      <w:proofErr w:type="spellStart"/>
+      <w:r>
+        <w:rPr>
+          <w:lang w:val="sv-SE"/>
+        </w:rPr>
+        <w:t>devops</w:t>
+      </w:r>
+      <w:proofErr w:type="spellEnd"/>
+      <w:r>
+        <w:rPr>
+          <w:lang w:val="sv-SE"/>
+        </w:rPr>
+        <w:t xml:space="preserve"> är att göra flytten.</w:t>
+      </w:r>
+    </w:p>
+    <w:p>
+      <w:pPr>
+        <w:rPr>
+          <w:lang w:val="sv-SE"/>
+        </w:rPr>
+      </w:pPr>
+    </w:p>
+    <w:p>
+      <w:pPr>
+        <w:rPr>
+          <w:lang w:val="sv-SE"/>
+        </w:rPr>
+      </w:pPr>
+    </w:p>
+    <w:p>
+      <w:pPr>
+        <w:rPr>
+          <w:lang w:val="sv-SE"/>
+        </w:rPr>
+      </w:pPr>
+    </w:p>
+    <w:p>
+      <w:pPr>
+        <w:rPr>
+          <w:lang w:val="sv-SE"/>
+        </w:rPr>
+      </w:pPr>
     </w:p>
     <w:p>
       <w:pPr>
@@ -5867,6 +6235,7 @@
         <w:rPr>
           <w:lang w:val="en-US"/>
         </w:rPr>
+        <w:lastRenderedPageBreak/>
         <w:t>[</w:t>
       </w:r>
       <w:r>
@@ -6343,6 +6712,595 @@
         <w:rPr>
           <w:lang w:val="en-US"/>
         </w:rPr>
+        <w:t>[</w:t>
+      </w:r>
+      <w:r>
+        <w:rPr>
+          <w:lang w:val="en-US"/>
+        </w:rPr>
+        <w:t>9</w:t>
+      </w:r>
+      <w:r>
+        <w:rPr>
+          <w:lang w:val="en-US"/>
+        </w:rPr>
+        <w:t xml:space="preserve">] </w:t>
+      </w:r>
+      <w:proofErr w:type="spellStart"/>
+      <w:proofErr w:type="gramStart"/>
+      <w:r>
+        <w:rPr>
+          <w:lang w:val="en-US"/>
+        </w:rPr>
+        <w:t>dbwebb</w:t>
+      </w:r>
+      <w:proofErr w:type="spellEnd"/>
+      <w:proofErr w:type="gramEnd"/>
+      <w:r>
+        <w:rPr>
+          <w:lang w:val="en-US"/>
+        </w:rPr>
+        <w:t xml:space="preserve">, </w:t>
+      </w:r>
+      <w:r>
+        <w:rPr>
+          <w:i/>
+          <w:lang w:val="en-US"/>
+        </w:rPr>
+        <w:t xml:space="preserve">Infrastructure as Code </w:t>
+      </w:r>
+      <w:proofErr w:type="spellStart"/>
+      <w:r>
+        <w:rPr>
+          <w:i/>
+          <w:lang w:val="en-US"/>
+        </w:rPr>
+        <w:t>och</w:t>
+      </w:r>
+      <w:proofErr w:type="spellEnd"/>
+      <w:r>
+        <w:rPr>
+          <w:i/>
+          <w:lang w:val="en-US"/>
+        </w:rPr>
+        <w:t xml:space="preserve"> Configuration Management</w:t>
+      </w:r>
+      <w:r>
+        <w:rPr>
+          <w:lang w:val="en-US"/>
+        </w:rPr>
+        <w:t>, (</w:t>
+      </w:r>
+      <w:r>
+        <w:rPr>
+          <w:lang w:val="en-US"/>
+        </w:rPr>
+        <w:t>https://dbwebb.se/kurser/devops-v1/kmom03#iac-cm</w:t>
+      </w:r>
+      <w:r>
+        <w:rPr>
+          <w:lang w:val="en-US"/>
+        </w:rPr>
+        <w:t xml:space="preserve">), </w:t>
+      </w:r>
+      <w:proofErr w:type="spellStart"/>
+      <w:r>
+        <w:rPr>
+          <w:lang w:val="en-US"/>
+        </w:rPr>
+        <w:t>hämtad</w:t>
+      </w:r>
+      <w:proofErr w:type="spellEnd"/>
+      <w:r>
+        <w:rPr>
+          <w:lang w:val="en-US"/>
+        </w:rPr>
+        <w:t xml:space="preserve"> 2020.</w:t>
+      </w:r>
+    </w:p>
+    <w:p>
+      <w:pPr>
+        <w:ind w:firstLine="0"/>
+        <w:jc w:val="left"/>
+        <w:rPr>
+          <w:lang w:val="en-US"/>
+        </w:rPr>
+      </w:pPr>
+    </w:p>
+    <w:p>
+      <w:pPr>
+        <w:ind w:firstLine="0"/>
+        <w:jc w:val="left"/>
+        <w:rPr>
+          <w:lang w:val="sv-SE"/>
+        </w:rPr>
+      </w:pPr>
+      <w:r>
+        <w:rPr>
+          <w:lang w:val="sv-SE"/>
+        </w:rPr>
+        <w:t xml:space="preserve">[10] </w:t>
+      </w:r>
+      <w:proofErr w:type="spellStart"/>
+      <w:r>
+        <w:rPr>
+          <w:lang w:val="sv-SE"/>
+        </w:rPr>
+        <w:t>dbwebb</w:t>
+      </w:r>
+      <w:proofErr w:type="spellEnd"/>
+      <w:r>
+        <w:rPr>
+          <w:lang w:val="sv-SE"/>
+        </w:rPr>
+        <w:t xml:space="preserve">, </w:t>
+      </w:r>
+      <w:r>
+        <w:rPr>
+          <w:i/>
+          <w:lang w:val="sv-SE"/>
+        </w:rPr>
+        <w:t xml:space="preserve">Kmom04: </w:t>
+      </w:r>
+      <w:proofErr w:type="spellStart"/>
+      <w:r>
+        <w:rPr>
+          <w:i/>
+          <w:lang w:val="sv-SE"/>
+        </w:rPr>
+        <w:t>Monitoring</w:t>
+      </w:r>
+      <w:proofErr w:type="spellEnd"/>
+      <w:r>
+        <w:rPr>
+          <w:lang w:val="sv-SE"/>
+        </w:rPr>
+        <w:t>, (https</w:t>
+      </w:r>
+      <w:proofErr w:type="gramStart"/>
+      <w:r>
+        <w:rPr>
+          <w:lang w:val="sv-SE"/>
+        </w:rPr>
+        <w:t>://</w:t>
+      </w:r>
+      <w:proofErr w:type="gramEnd"/>
+      <w:r>
+        <w:rPr>
+          <w:lang w:val="sv-SE"/>
+        </w:rPr>
+        <w:t>dbwebb.se/kurser/devops-v1/kmom04), hämtad 2020.</w:t>
+      </w:r>
+    </w:p>
+    <w:p>
+      <w:pPr>
+        <w:ind w:firstLine="0"/>
+        <w:jc w:val="left"/>
+        <w:rPr>
+          <w:lang w:val="sv-SE"/>
+        </w:rPr>
+      </w:pPr>
+    </w:p>
+    <w:p>
+      <w:pPr>
+        <w:ind w:firstLine="0"/>
+        <w:jc w:val="left"/>
+        <w:rPr>
+          <w:lang w:val="en-US"/>
+        </w:rPr>
+      </w:pPr>
+      <w:r>
+        <w:rPr>
+          <w:lang w:val="en-US"/>
+        </w:rPr>
+        <w:t xml:space="preserve">[11] </w:t>
+      </w:r>
+      <w:proofErr w:type="spellStart"/>
+      <w:proofErr w:type="gramStart"/>
+      <w:r>
+        <w:rPr>
+          <w:lang w:val="en-US"/>
+        </w:rPr>
+        <w:t>dbwebb</w:t>
+      </w:r>
+      <w:proofErr w:type="spellEnd"/>
+      <w:proofErr w:type="gramEnd"/>
+      <w:r>
+        <w:rPr>
+          <w:lang w:val="en-US"/>
+        </w:rPr>
+        <w:t xml:space="preserve">, </w:t>
+      </w:r>
+      <w:r>
+        <w:rPr>
+          <w:i/>
+          <w:lang w:val="en-US"/>
+        </w:rPr>
+        <w:t>Kmom06: Container orchestration</w:t>
+      </w:r>
+      <w:r>
+        <w:rPr>
+          <w:lang w:val="en-US"/>
+        </w:rPr>
+        <w:t xml:space="preserve">, (https://dbwebb.se/kurser/devops-v1/kmom06), </w:t>
+      </w:r>
+      <w:proofErr w:type="spellStart"/>
+      <w:r>
+        <w:rPr>
+          <w:lang w:val="en-US"/>
+        </w:rPr>
+        <w:t>hämtad</w:t>
+      </w:r>
+      <w:proofErr w:type="spellEnd"/>
+      <w:r>
+        <w:rPr>
+          <w:lang w:val="en-US"/>
+        </w:rPr>
+        <w:t xml:space="preserve"> 2020.</w:t>
+      </w:r>
+    </w:p>
+    <w:p>
+      <w:pPr>
+        <w:ind w:firstLine="0"/>
+        <w:jc w:val="left"/>
+        <w:rPr>
+          <w:lang w:val="en-US"/>
+        </w:rPr>
+      </w:pPr>
+    </w:p>
+    <w:p>
+      <w:pPr>
+        <w:ind w:firstLine="0"/>
+        <w:jc w:val="left"/>
+        <w:rPr>
+          <w:lang w:val="en-US"/>
+        </w:rPr>
+      </w:pPr>
+      <w:r>
+        <w:rPr>
+          <w:lang w:val="en-US"/>
+        </w:rPr>
+        <w:t>[</w:t>
+      </w:r>
+      <w:r>
+        <w:rPr>
+          <w:lang w:val="en-US"/>
+        </w:rPr>
+        <w:t>12</w:t>
+      </w:r>
+      <w:r>
+        <w:rPr>
+          <w:lang w:val="en-US"/>
+        </w:rPr>
+        <w:t xml:space="preserve">] </w:t>
+      </w:r>
+      <w:r>
+        <w:rPr>
+          <w:lang w:val="en-US"/>
+        </w:rPr>
+        <w:t>Kubernetes</w:t>
+      </w:r>
+      <w:r>
+        <w:rPr>
+          <w:lang w:val="en-US"/>
+        </w:rPr>
+        <w:t xml:space="preserve">, </w:t>
+      </w:r>
+      <w:r>
+        <w:rPr>
+          <w:i/>
+          <w:lang w:val="en-US"/>
+        </w:rPr>
+        <w:t>What is Kubernetes</w:t>
+      </w:r>
+      <w:proofErr w:type="gramStart"/>
+      <w:r>
+        <w:rPr>
+          <w:i/>
+          <w:lang w:val="en-US"/>
+        </w:rPr>
+        <w:t>?</w:t>
+      </w:r>
+      <w:r>
+        <w:rPr>
+          <w:lang w:val="en-US"/>
+        </w:rPr>
+        <w:t>,</w:t>
+      </w:r>
+      <w:proofErr w:type="gramEnd"/>
+      <w:r>
+        <w:rPr>
+          <w:lang w:val="en-US"/>
+        </w:rPr>
+        <w:t xml:space="preserve"> (</w:t>
+      </w:r>
+      <w:r>
+        <w:rPr>
+          <w:lang w:val="en-US"/>
+        </w:rPr>
+        <w:t>https://kubernetes.io/docs/concepts/overview/what-is-kubernetes/</w:t>
+      </w:r>
+      <w:r>
+        <w:rPr>
+          <w:lang w:val="en-US"/>
+        </w:rPr>
+        <w:t xml:space="preserve">), </w:t>
+      </w:r>
+      <w:proofErr w:type="spellStart"/>
+      <w:r>
+        <w:rPr>
+          <w:lang w:val="en-US"/>
+        </w:rPr>
+        <w:t>hämtad</w:t>
+      </w:r>
+      <w:proofErr w:type="spellEnd"/>
+      <w:r>
+        <w:rPr>
+          <w:lang w:val="en-US"/>
+        </w:rPr>
+        <w:t xml:space="preserve"> 2020.</w:t>
+      </w:r>
+    </w:p>
+    <w:p>
+      <w:pPr>
+        <w:ind w:firstLine="0"/>
+        <w:jc w:val="left"/>
+        <w:rPr>
+          <w:lang w:val="en-US"/>
+        </w:rPr>
+      </w:pPr>
+    </w:p>
+    <w:p>
+      <w:pPr>
+        <w:ind w:firstLine="0"/>
+        <w:jc w:val="left"/>
+        <w:rPr>
+          <w:lang w:val="en-US"/>
+        </w:rPr>
+      </w:pPr>
+      <w:r>
+        <w:rPr>
+          <w:lang w:val="en-US"/>
+        </w:rPr>
+        <w:t>[</w:t>
+      </w:r>
+      <w:r>
+        <w:rPr>
+          <w:lang w:val="en-US"/>
+        </w:rPr>
+        <w:t>13</w:t>
+      </w:r>
+      <w:r>
+        <w:rPr>
+          <w:lang w:val="en-US"/>
+        </w:rPr>
+        <w:t xml:space="preserve">] </w:t>
+      </w:r>
+      <w:r>
+        <w:rPr>
+          <w:lang w:val="en-US"/>
+        </w:rPr>
+        <w:t>Reinventing ITIL® in the Age of DevOps: Innovative Techniques to Make Processes Agile and Relevant</w:t>
+      </w:r>
+      <w:r>
+        <w:rPr>
+          <w:lang w:val="en-US"/>
+        </w:rPr>
+        <w:t xml:space="preserve">, </w:t>
+      </w:r>
+      <w:r>
+        <w:rPr>
+          <w:i/>
+          <w:lang w:val="en-US"/>
+        </w:rPr>
+        <w:t>1. I</w:t>
+      </w:r>
+      <w:r>
+        <w:rPr>
+          <w:i/>
+          <w:lang w:val="en-US"/>
+        </w:rPr>
+        <w:t>n</w:t>
+      </w:r>
+      <w:r>
+        <w:rPr>
+          <w:i/>
+          <w:lang w:val="en-US"/>
+        </w:rPr>
+        <w:t>troduction to DevOps</w:t>
+      </w:r>
+      <w:r>
+        <w:rPr>
+          <w:lang w:val="en-US"/>
+        </w:rPr>
+        <w:t>,</w:t>
+      </w:r>
+      <w:r>
+        <w:rPr>
+          <w:lang w:val="en-US"/>
+        </w:rPr>
+        <w:t xml:space="preserve"> </w:t>
+      </w:r>
+      <w:r>
+        <w:rPr>
+          <w:lang w:val="en-US"/>
+        </w:rPr>
+        <w:t>(</w:t>
+      </w:r>
+      <w:r>
+        <w:rPr>
+          <w:lang w:val="en-US"/>
+        </w:rPr>
+        <w:t>https://learning.oreilly.com/library/view/reinventing-itil-in/9781484239766/html/464131_1_En_1_Chapter.xhtml</w:t>
+      </w:r>
+      <w:r>
+        <w:rPr>
+          <w:lang w:val="en-US"/>
+        </w:rPr>
+        <w:t xml:space="preserve">), </w:t>
+      </w:r>
+      <w:proofErr w:type="spellStart"/>
+      <w:proofErr w:type="gramStart"/>
+      <w:r>
+        <w:rPr>
+          <w:lang w:val="en-US"/>
+        </w:rPr>
+        <w:t>hämtad</w:t>
+      </w:r>
+      <w:proofErr w:type="spellEnd"/>
+      <w:proofErr w:type="gramEnd"/>
+      <w:r>
+        <w:rPr>
+          <w:lang w:val="en-US"/>
+        </w:rPr>
+        <w:t xml:space="preserve"> 2020.</w:t>
+      </w:r>
+    </w:p>
+    <w:p>
+      <w:pPr>
+        <w:ind w:firstLine="0"/>
+        <w:jc w:val="left"/>
+        <w:rPr>
+          <w:lang w:val="en-US"/>
+        </w:rPr>
+      </w:pPr>
+    </w:p>
+    <w:p>
+      <w:pPr>
+        <w:ind w:firstLine="0"/>
+        <w:jc w:val="left"/>
+        <w:rPr>
+          <w:lang w:val="en-US"/>
+        </w:rPr>
+      </w:pPr>
+      <w:r>
+        <w:rPr>
+          <w:lang w:val="en-US"/>
+        </w:rPr>
+        <w:t>[</w:t>
+      </w:r>
+      <w:r>
+        <w:rPr>
+          <w:lang w:val="en-US"/>
+        </w:rPr>
+        <w:t>14</w:t>
+      </w:r>
+      <w:r>
+        <w:rPr>
+          <w:lang w:val="en-US"/>
+        </w:rPr>
+        <w:t xml:space="preserve">] The DevOps Handbook, </w:t>
+      </w:r>
+      <w:r>
+        <w:rPr>
+          <w:i/>
+          <w:lang w:val="en-US"/>
+        </w:rPr>
+        <w:t>2</w:t>
+      </w:r>
+      <w:r>
+        <w:rPr>
+          <w:i/>
+          <w:lang w:val="en-US"/>
+        </w:rPr>
+        <w:t xml:space="preserve"> </w:t>
+      </w:r>
+      <w:r>
+        <w:rPr>
+          <w:i/>
+          <w:lang w:val="en-US"/>
+        </w:rPr>
+        <w:t>The First Way:</w:t>
+      </w:r>
+      <w:r>
+        <w:rPr>
+          <w:i/>
+          <w:lang w:val="en-US"/>
+        </w:rPr>
+        <w:t xml:space="preserve"> </w:t>
+      </w:r>
+      <w:r>
+        <w:rPr>
+          <w:i/>
+          <w:lang w:val="en-US"/>
+        </w:rPr>
+        <w:t>The Princ</w:t>
+      </w:r>
+      <w:r>
+        <w:rPr>
+          <w:i/>
+          <w:lang w:val="en-US"/>
+        </w:rPr>
+        <w:t>i</w:t>
+      </w:r>
+      <w:r>
+        <w:rPr>
+          <w:i/>
+          <w:lang w:val="en-US"/>
+        </w:rPr>
+        <w:t>ples of Flow</w:t>
+      </w:r>
+      <w:r>
+        <w:rPr>
+          <w:lang w:val="en-US"/>
+        </w:rPr>
+        <w:t>,</w:t>
+      </w:r>
+      <w:r>
+        <w:rPr>
+          <w:lang w:val="en-US"/>
+        </w:rPr>
+        <w:t xml:space="preserve"> (</w:t>
+      </w:r>
+      <w:r>
+        <w:rPr>
+          <w:lang w:val="en-US"/>
+        </w:rPr>
+        <w:t>https://learning.oreilly.com/library/view/the-devops-handbook/9781457191381/DOHB-ch_02.xhtml</w:t>
+      </w:r>
+      <w:r>
+        <w:rPr>
+          <w:lang w:val="en-US"/>
+        </w:rPr>
+        <w:t xml:space="preserve">), </w:t>
+      </w:r>
+      <w:proofErr w:type="spellStart"/>
+      <w:r>
+        <w:rPr>
+          <w:lang w:val="en-US"/>
+        </w:rPr>
+        <w:t>hämtad</w:t>
+      </w:r>
+      <w:proofErr w:type="spellEnd"/>
+      <w:r>
+        <w:rPr>
+          <w:lang w:val="en-US"/>
+        </w:rPr>
+        <w:t xml:space="preserve"> 2020.</w:t>
+      </w:r>
+    </w:p>
+    <w:p>
+      <w:pPr>
+        <w:ind w:firstLine="0"/>
+        <w:jc w:val="left"/>
+        <w:rPr>
+          <w:lang w:val="en-US"/>
+        </w:rPr>
+      </w:pPr>
+    </w:p>
+    <w:p>
+      <w:pPr>
+        <w:ind w:firstLine="0"/>
+        <w:jc w:val="left"/>
+        <w:rPr>
+          <w:lang w:val="en-US"/>
+        </w:rPr>
+      </w:pPr>
+      <w:proofErr w:type="gramStart"/>
+      <w:r>
+        <w:rPr>
+          <w:lang w:val="en-US"/>
+        </w:rPr>
         <w:lastRenderedPageBreak/>
         <w:t>[</w:t>
       </w:r>
@@ -6350,7 +7308,7 @@
         <w:rPr>
           <w:lang w:val="en-US"/>
         </w:rPr>
-        <w:t>9</w:t>
+        <w:t>15</w:t>
       </w:r>
       <w:r>
         <w:rPr>
@@ -6358,77 +7316,58 @@
         </w:rPr>
         <w:t xml:space="preserve">] </w:t>
       </w:r>
-      <w:proofErr w:type="spellStart"/>
-      <w:proofErr w:type="gramStart"/>
-      <w:r>
-        <w:rPr>
-          <w:lang w:val="en-US"/>
-        </w:rPr>
-        <w:t>dbwebb</w:t>
-      </w:r>
-      <w:proofErr w:type="spellEnd"/>
+      <w:r>
+        <w:rPr>
+          <w:lang w:val="en-US"/>
+        </w:rPr>
+        <w:t>DevOps Zone</w:t>
+      </w:r>
+      <w:r>
+        <w:rPr>
+          <w:lang w:val="en-US"/>
+        </w:rPr>
+        <w:t xml:space="preserve">, </w:t>
+      </w:r>
+      <w:r>
+        <w:rPr>
+          <w:i/>
+          <w:lang w:val="en-US"/>
+        </w:rPr>
+        <w:t>Benefits and Challenges of Taking the DevOps Route</w:t>
+      </w:r>
+      <w:r>
+        <w:rPr>
+          <w:lang w:val="en-US"/>
+        </w:rPr>
+        <w:t>, (</w:t>
+      </w:r>
+      <w:r>
+        <w:rPr>
+          <w:lang w:val="en-US"/>
+        </w:rPr>
+        <w:t>https://dzone.com/articles/benefits-and-challenges-of-taking-the-devops-route</w:t>
+      </w:r>
+      <w:r>
+        <w:rPr>
+          <w:lang w:val="en-US"/>
+        </w:rPr>
+        <w:t xml:space="preserve">), </w:t>
+      </w:r>
+      <w:proofErr w:type="spellStart"/>
+      <w:r>
+        <w:rPr>
+          <w:lang w:val="en-US"/>
+        </w:rPr>
+        <w:t>hämtad</w:t>
+      </w:r>
+      <w:proofErr w:type="spellEnd"/>
+      <w:r>
+        <w:rPr>
+          <w:lang w:val="en-US"/>
+        </w:rPr>
+        <w:t xml:space="preserve"> 2020.</w:t>
+      </w:r>
       <w:proofErr w:type="gramEnd"/>
-      <w:r>
-        <w:rPr>
-          <w:lang w:val="en-US"/>
-        </w:rPr>
-        <w:t xml:space="preserve">, </w:t>
-      </w:r>
-      <w:r>
-        <w:rPr>
-          <w:i/>
-          <w:lang w:val="en-US"/>
-        </w:rPr>
-        <w:t xml:space="preserve">Infrastructure as Code </w:t>
-      </w:r>
-      <w:proofErr w:type="spellStart"/>
-      <w:r>
-        <w:rPr>
-          <w:i/>
-          <w:lang w:val="en-US"/>
-        </w:rPr>
-        <w:t>och</w:t>
-      </w:r>
-      <w:proofErr w:type="spellEnd"/>
-      <w:r>
-        <w:rPr>
-          <w:i/>
-          <w:lang w:val="en-US"/>
-        </w:rPr>
-        <w:t xml:space="preserve"> Configuration Management</w:t>
-      </w:r>
-      <w:r>
-        <w:rPr>
-          <w:lang w:val="en-US"/>
-        </w:rPr>
-        <w:t>, (</w:t>
-      </w:r>
-      <w:r>
-        <w:rPr>
-          <w:lang w:val="en-US"/>
-        </w:rPr>
-        <w:t>https://dbwebb.se/kurser/devops-v1/kmom03#iac-cm</w:t>
-      </w:r>
-      <w:r>
-        <w:rPr>
-          <w:lang w:val="en-US"/>
-        </w:rPr>
-        <w:t xml:space="preserve">), </w:t>
-      </w:r>
-      <w:proofErr w:type="spellStart"/>
-      <w:r>
-        <w:rPr>
-          <w:lang w:val="en-US"/>
-        </w:rPr>
-        <w:t>hämtad</w:t>
-      </w:r>
-      <w:proofErr w:type="spellEnd"/>
-      <w:r>
-        <w:rPr>
-          <w:lang w:val="en-US"/>
-        </w:rPr>
-        <w:t xml:space="preserve"> 2020.</w:t>
-      </w:r>
     </w:p>
     <w:p>
       <w:pPr>
@@ -6457,7 +7396,7 @@
         <w:rPr>
           <w:lang w:val="sv-SE"/>
         </w:rPr>
-        <w:t>10</w:t>
+        <w:t>16</w:t>
       </w:r>
       <w:r>
         <w:rPr>
@@ -6470,7 +7409,7 @@
         <w:rPr>
           <w:lang w:val="sv-SE"/>
         </w:rPr>
-        <w:t>dbwebb</w:t>
+        <w:t>Valamis</w:t>
       </w:r>
       <w:proofErr w:type="spellEnd"/>
       <w:r>
@@ -6479,27 +7418,33 @@
         </w:rPr>
         <w:t xml:space="preserve">, </w:t>
       </w:r>
+      <w:proofErr w:type="spellStart"/>
       <w:r>
         <w:rPr>
           <w:i/>
           <w:lang w:val="sv-SE"/>
         </w:rPr>
-        <w:t xml:space="preserve">Kmom04: </w:t>
-      </w:r>
-      <w:proofErr w:type="spellStart"/>
+        <w:t>Organizational</w:t>
+      </w:r>
+      <w:proofErr w:type="spellEnd"/>
       <w:r>
         <w:rPr>
           <w:i/>
           <w:lang w:val="sv-SE"/>
         </w:rPr>
-        <w:t>Monitoring</w:t>
-      </w:r>
-      <w:proofErr w:type="spellEnd"/>
-      <w:r>
-        <w:rPr>
-          <w:lang w:val="sv-SE"/>
-        </w:rPr>
-        <w:t>, (</w:t>
+        <w:t xml:space="preserve"> Learning</w:t>
+      </w:r>
+      <w:r>
+        <w:rPr>
+          <w:lang w:val="sv-SE"/>
+        </w:rPr>
+        <w:t xml:space="preserve">, </w:t>
+      </w:r>
+      <w:r>
+        <w:rPr>
+          <w:lang w:val="sv-SE"/>
+        </w:rPr>
+        <w:t>(</w:t>
       </w:r>
       <w:r>
         <w:rPr>
@@ -6519,504 +7464,13 @@
         <w:rPr>
           <w:lang w:val="sv-SE"/>
         </w:rPr>
-        <w:t>dbwebb.se/kurser/devops-v1/kmom04</w:t>
+        <w:t>www.valamis.com/hub/organizational-learning</w:t>
       </w:r>
       <w:r>
         <w:rPr>
           <w:lang w:val="sv-SE"/>
         </w:rPr>
         <w:t>), hämtad 2020.</w:t>
-      </w:r>
-    </w:p>
-    <w:p>
-      <w:pPr>
-        <w:ind w:firstLine="0"/>
-        <w:jc w:val="left"/>
-        <w:rPr>
-          <w:lang w:val="sv-SE"/>
-        </w:rPr>
-      </w:pPr>
-    </w:p>
-    <w:p>
-      <w:pPr>
-        <w:ind w:firstLine="0"/>
-        <w:jc w:val="left"/>
-        <w:rPr>
-          <w:lang w:val="en-US"/>
-        </w:rPr>
-      </w:pPr>
-      <w:r>
-        <w:rPr>
-          <w:lang w:val="en-US"/>
-        </w:rPr>
-        <w:t>[1</w:t>
-      </w:r>
-      <w:r>
-        <w:rPr>
-          <w:lang w:val="en-US"/>
-        </w:rPr>
-        <w:t>1</w:t>
-      </w:r>
-      <w:r>
-        <w:rPr>
-          <w:lang w:val="en-US"/>
-        </w:rPr>
-        <w:t xml:space="preserve">] </w:t>
-      </w:r>
-      <w:proofErr w:type="spellStart"/>
-      <w:proofErr w:type="gramStart"/>
-      <w:r>
-        <w:rPr>
-          <w:lang w:val="en-US"/>
-        </w:rPr>
-        <w:t>dbwebb</w:t>
-      </w:r>
-      <w:proofErr w:type="spellEnd"/>
-      <w:proofErr w:type="gramEnd"/>
-      <w:r>
-        <w:rPr>
-          <w:lang w:val="en-US"/>
-        </w:rPr>
-        <w:t xml:space="preserve">, </w:t>
-      </w:r>
-      <w:r>
-        <w:rPr>
-          <w:i/>
-          <w:lang w:val="en-US"/>
-        </w:rPr>
-        <w:t>Kmom06: Container orchestration</w:t>
-      </w:r>
-      <w:r>
-        <w:rPr>
-          <w:lang w:val="en-US"/>
-        </w:rPr>
-        <w:t>, (</w:t>
-      </w:r>
-      <w:r>
-        <w:rPr>
-          <w:lang w:val="en-US"/>
-        </w:rPr>
-        <w:t>https://dbwebb.se/kurser/devops-v1/kmom06</w:t>
-      </w:r>
-      <w:r>
-        <w:rPr>
-          <w:lang w:val="en-US"/>
-        </w:rPr>
-        <w:t xml:space="preserve">), </w:t>
-      </w:r>
-      <w:proofErr w:type="spellStart"/>
-      <w:r>
-        <w:rPr>
-          <w:lang w:val="en-US"/>
-        </w:rPr>
-        <w:t>hämtad</w:t>
-      </w:r>
-      <w:proofErr w:type="spellEnd"/>
-      <w:r>
-        <w:rPr>
-          <w:lang w:val="en-US"/>
-        </w:rPr>
-        <w:t xml:space="preserve"> 2020.</w:t>
-      </w:r>
-    </w:p>
-    <w:p>
-      <w:pPr>
-        <w:ind w:firstLine="0"/>
-        <w:jc w:val="left"/>
-        <w:rPr>
-          <w:lang w:val="en-US"/>
-        </w:rPr>
-      </w:pPr>
-    </w:p>
-    <w:p>
-      <w:pPr>
-        <w:ind w:firstLine="0"/>
-        <w:jc w:val="left"/>
-        <w:rPr>
-          <w:lang w:val="en-US"/>
-        </w:rPr>
-      </w:pPr>
-      <w:r>
-        <w:rPr>
-          <w:lang w:val="en-US"/>
-        </w:rPr>
-        <w:t>[</w:t>
-      </w:r>
-      <w:r>
-        <w:rPr>
-          <w:lang w:val="en-US"/>
-        </w:rPr>
-        <w:t>12</w:t>
-      </w:r>
-      <w:r>
-        <w:rPr>
-          <w:lang w:val="en-US"/>
-        </w:rPr>
-        <w:t xml:space="preserve">] </w:t>
-      </w:r>
-      <w:r>
-        <w:rPr>
-          <w:lang w:val="en-US"/>
-        </w:rPr>
-        <w:t>Kubernetes</w:t>
-      </w:r>
-      <w:r>
-        <w:rPr>
-          <w:lang w:val="en-US"/>
-        </w:rPr>
-        <w:t xml:space="preserve">, </w:t>
-      </w:r>
-      <w:r>
-        <w:rPr>
-          <w:i/>
-          <w:lang w:val="en-US"/>
-        </w:rPr>
-        <w:t>What is Kubernetes</w:t>
-      </w:r>
-      <w:proofErr w:type="gramStart"/>
-      <w:r>
-        <w:rPr>
-          <w:i/>
-          <w:lang w:val="en-US"/>
-        </w:rPr>
-        <w:t>?</w:t>
-      </w:r>
-      <w:r>
-        <w:rPr>
-          <w:lang w:val="en-US"/>
-        </w:rPr>
-        <w:t>,</w:t>
-      </w:r>
-      <w:proofErr w:type="gramEnd"/>
-      <w:r>
-        <w:rPr>
-          <w:lang w:val="en-US"/>
-        </w:rPr>
-        <w:t xml:space="preserve"> (</w:t>
-      </w:r>
-      <w:r>
-        <w:rPr>
-          <w:lang w:val="en-US"/>
-        </w:rPr>
-        <w:t>https://kubernetes.io/docs/concepts/overview/what-is-kubernetes/</w:t>
-      </w:r>
-      <w:r>
-        <w:rPr>
-          <w:lang w:val="en-US"/>
-        </w:rPr>
-        <w:t xml:space="preserve">), </w:t>
-      </w:r>
-      <w:proofErr w:type="spellStart"/>
-      <w:r>
-        <w:rPr>
-          <w:lang w:val="en-US"/>
-        </w:rPr>
-        <w:t>hämtad</w:t>
-      </w:r>
-      <w:proofErr w:type="spellEnd"/>
-      <w:r>
-        <w:rPr>
-          <w:lang w:val="en-US"/>
-        </w:rPr>
-        <w:t xml:space="preserve"> 2020.</w:t>
-      </w:r>
-    </w:p>
-    <w:p>
-      <w:pPr>
-        <w:ind w:firstLine="0"/>
-        <w:jc w:val="left"/>
-        <w:rPr>
-          <w:lang w:val="en-US"/>
-        </w:rPr>
-      </w:pPr>
-    </w:p>
-    <w:p>
-      <w:pPr>
-        <w:ind w:firstLine="0"/>
-        <w:jc w:val="left"/>
-        <w:rPr>
-          <w:lang w:val="en-US"/>
-        </w:rPr>
-      </w:pPr>
-      <w:r>
-        <w:rPr>
-          <w:lang w:val="en-US"/>
-        </w:rPr>
-        <w:t>[</w:t>
-      </w:r>
-      <w:r>
-        <w:rPr>
-          <w:lang w:val="en-US"/>
-        </w:rPr>
-        <w:t>13</w:t>
-      </w:r>
-      <w:r>
-        <w:rPr>
-          <w:lang w:val="en-US"/>
-        </w:rPr>
-        <w:t xml:space="preserve">] </w:t>
-      </w:r>
-      <w:r>
-        <w:rPr>
-          <w:lang w:val="en-US"/>
-        </w:rPr>
-        <w:t>Reinventing ITIL® in the Age of DevOps: Innovative Techniques to Make Processes Agile and Relevant</w:t>
-      </w:r>
-      <w:r>
-        <w:rPr>
-          <w:lang w:val="en-US"/>
-        </w:rPr>
-        <w:t xml:space="preserve">, </w:t>
-      </w:r>
-      <w:r>
-        <w:rPr>
-          <w:i/>
-          <w:lang w:val="en-US"/>
-        </w:rPr>
-        <w:t>1. I</w:t>
-      </w:r>
-      <w:r>
-        <w:rPr>
-          <w:i/>
-          <w:lang w:val="en-US"/>
-        </w:rPr>
-        <w:t>n</w:t>
-      </w:r>
-      <w:r>
-        <w:rPr>
-          <w:i/>
-          <w:lang w:val="en-US"/>
-        </w:rPr>
-        <w:t>troduction to DevOps</w:t>
-      </w:r>
-      <w:r>
-        <w:rPr>
-          <w:lang w:val="en-US"/>
-        </w:rPr>
-        <w:t>,</w:t>
-      </w:r>
-      <w:r>
-        <w:rPr>
-          <w:lang w:val="en-US"/>
-        </w:rPr>
-        <w:t xml:space="preserve"> </w:t>
-      </w:r>
-      <w:r>
-        <w:rPr>
-          <w:lang w:val="en-US"/>
-        </w:rPr>
-        <w:t>(</w:t>
-      </w:r>
-      <w:r>
-        <w:rPr>
-          <w:lang w:val="en-US"/>
-        </w:rPr>
-        <w:t>https://learning.oreilly.com/library/view/reinventing-itil-in/9781484239766/html/464131_1_En_1_Chapter.xhtml</w:t>
-      </w:r>
-      <w:r>
-        <w:rPr>
-          <w:lang w:val="en-US"/>
-        </w:rPr>
-        <w:t xml:space="preserve">), </w:t>
-      </w:r>
-      <w:proofErr w:type="spellStart"/>
-      <w:proofErr w:type="gramStart"/>
-      <w:r>
-        <w:rPr>
-          <w:lang w:val="en-US"/>
-        </w:rPr>
-        <w:t>hämtad</w:t>
-      </w:r>
-      <w:proofErr w:type="spellEnd"/>
-      <w:proofErr w:type="gramEnd"/>
-      <w:r>
-        <w:rPr>
-          <w:lang w:val="en-US"/>
-        </w:rPr>
-        <w:t xml:space="preserve"> 2020.</w:t>
-      </w:r>
-    </w:p>
-    <w:p>
-      <w:pPr>
-        <w:ind w:firstLine="0"/>
-        <w:jc w:val="left"/>
-        <w:rPr>
-          <w:lang w:val="en-US"/>
-        </w:rPr>
-      </w:pPr>
-    </w:p>
-    <w:p>
-      <w:pPr>
-        <w:ind w:firstLine="0"/>
-        <w:jc w:val="left"/>
-        <w:rPr>
-          <w:lang w:val="en-US"/>
-        </w:rPr>
-      </w:pPr>
-      <w:r>
-        <w:rPr>
-          <w:lang w:val="en-US"/>
-        </w:rPr>
-        <w:t>[</w:t>
-      </w:r>
-      <w:r>
-        <w:rPr>
-          <w:lang w:val="en-US"/>
-        </w:rPr>
-        <w:t>14</w:t>
-      </w:r>
-      <w:r>
-        <w:rPr>
-          <w:lang w:val="en-US"/>
-        </w:rPr>
-        <w:t xml:space="preserve">] The DevOps Handbook, </w:t>
-      </w:r>
-      <w:r>
-        <w:rPr>
-          <w:i/>
-          <w:lang w:val="en-US"/>
-        </w:rPr>
-        <w:t>2</w:t>
-      </w:r>
-      <w:r>
-        <w:rPr>
-          <w:i/>
-          <w:lang w:val="en-US"/>
-        </w:rPr>
-        <w:t xml:space="preserve"> </w:t>
-      </w:r>
-      <w:r>
-        <w:rPr>
-          <w:i/>
-          <w:lang w:val="en-US"/>
-        </w:rPr>
-        <w:t>The First Way:</w:t>
-      </w:r>
-      <w:r>
-        <w:rPr>
-          <w:i/>
-          <w:lang w:val="en-US"/>
-        </w:rPr>
-        <w:t xml:space="preserve"> </w:t>
-      </w:r>
-      <w:r>
-        <w:rPr>
-          <w:i/>
-          <w:lang w:val="en-US"/>
-        </w:rPr>
-        <w:t>The Princ</w:t>
-      </w:r>
-      <w:r>
-        <w:rPr>
-          <w:i/>
-          <w:lang w:val="en-US"/>
-        </w:rPr>
-        <w:t>i</w:t>
-      </w:r>
-      <w:r>
-        <w:rPr>
-          <w:i/>
-          <w:lang w:val="en-US"/>
-        </w:rPr>
-        <w:t>ples of Flow</w:t>
-      </w:r>
-      <w:r>
-        <w:rPr>
-          <w:lang w:val="en-US"/>
-        </w:rPr>
-        <w:t>,</w:t>
-      </w:r>
-      <w:r>
-        <w:rPr>
-          <w:lang w:val="en-US"/>
-        </w:rPr>
-        <w:t xml:space="preserve"> (</w:t>
-      </w:r>
-      <w:r>
-        <w:rPr>
-          <w:lang w:val="en-US"/>
-        </w:rPr>
-        <w:t>https://learning.oreilly.com/library/view/the-devops-handbook/9781457191381/DOHB-ch_02.xhtml</w:t>
-      </w:r>
-      <w:r>
-        <w:rPr>
-          <w:lang w:val="en-US"/>
-        </w:rPr>
-        <w:t xml:space="preserve">), </w:t>
-      </w:r>
-      <w:proofErr w:type="spellStart"/>
-      <w:r>
-        <w:rPr>
-          <w:lang w:val="en-US"/>
-        </w:rPr>
-        <w:t>hämtad</w:t>
-      </w:r>
-      <w:proofErr w:type="spellEnd"/>
-      <w:r>
-        <w:rPr>
-          <w:lang w:val="en-US"/>
-        </w:rPr>
-        <w:t xml:space="preserve"> 2020.</w:t>
-      </w:r>
-    </w:p>
-    <w:p>
-      <w:pPr>
-        <w:ind w:firstLine="0"/>
-        <w:jc w:val="left"/>
-        <w:rPr>
-          <w:lang w:val="en-US"/>
-        </w:rPr>
-      </w:pPr>
-    </w:p>
-    <w:p>
-      <w:pPr>
-        <w:ind w:firstLine="0"/>
-        <w:jc w:val="left"/>
-        <w:rPr>
-          <w:lang w:val="sv-SE"/>
-        </w:rPr>
-      </w:pPr>
-      <w:r>
-        <w:rPr>
-          <w:lang w:val="sv-SE"/>
-        </w:rPr>
-        <w:t xml:space="preserve">[] sida/bok titel, titel/kapitel, </w:t>
-      </w:r>
-      <w:r>
-        <w:rPr>
-          <w:lang w:val="sv-SE"/>
-        </w:rPr>
-        <w:t>(länk), hämtad 2020.</w:t>
-      </w:r>
-    </w:p>
-    <w:p>
-      <w:pPr>
-        <w:ind w:firstLine="0"/>
-        <w:jc w:val="left"/>
-        <w:rPr>
-          <w:lang w:val="sv-SE"/>
-        </w:rPr>
-      </w:pPr>
-    </w:p>
-    <w:p>
-      <w:pPr>
-        <w:ind w:firstLine="0"/>
-        <w:jc w:val="left"/>
-        <w:rPr>
-          <w:lang w:val="sv-SE"/>
-        </w:rPr>
-      </w:pPr>
-      <w:r>
-        <w:rPr>
-          <w:lang w:val="sv-SE"/>
-        </w:rPr>
-        <w:t xml:space="preserve">[] sida/bok titel, titel/kapitel, </w:t>
-      </w:r>
-      <w:r>
-        <w:rPr>
-          <w:lang w:val="sv-SE"/>
-        </w:rPr>
-        <w:t>(länk), hämtad 2020.</w:t>
       </w:r>
     </w:p>
     <w:p>
@@ -7224,16 +7678,7 @@
       <w:pStyle w:val="Footer"/>
     </w:pPr>
     <w:r>
-      <w:t>© T</w:t>
-    </w:r>
-    <w:r>
-      <w:t>he Eurographics Association 20</w:t>
-    </w:r>
-    <w:r>
-      <w:t>11</w:t>
-    </w:r>
-    <w:r>
-      <w:t>.</w:t>
+      <w:t>© The Eurographics Association 2011.</w:t>
     </w:r>
   </w:p>
 </w:ftr>
@@ -7764,6 +8209,119 @@
       </w:rPr>
     </w:lvl>
   </w:abstractNum>
+  <w:abstractNum w:abstractNumId="12">
+    <w:nsid w:val="5BF34D4B"/>
+    <w:multiLevelType w:val="hybridMultilevel"/>
+    <w:tmpl w:val="F74A5612"/>
+    <w:lvl w:ilvl="0" w:tplc="04090001">
+      <w:start w:val="1"/>
+      <w:numFmt w:val="bullet"/>
+      <w:lvlText w:val=""/>
+      <w:lvlJc w:val="left"/>
+      <w:pPr>
+        <w:ind w:left="890" w:hanging="360"/>
+      </w:pPr>
+      <w:rPr>
+        <w:rFonts w:ascii="Symbol" w:hAnsi="Symbol" w:hint="default"/>
+      </w:rPr>
+    </w:lvl>
+    <w:lvl w:ilvl="1" w:tplc="04090003" w:tentative="1">
+      <w:start w:val="1"/>
+      <w:numFmt w:val="bullet"/>
+      <w:lvlText w:val="o"/>
+      <w:lvlJc w:val="left"/>
+      <w:pPr>
+        <w:ind w:left="1610" w:hanging="360"/>
+      </w:pPr>
+      <w:rPr>
+        <w:rFonts w:ascii="Courier New" w:hAnsi="Courier New" w:cs="Courier New" w:hint="default"/>
+      </w:rPr>
+    </w:lvl>
+    <w:lvl w:ilvl="2" w:tplc="04090005" w:tentative="1">
+      <w:start w:val="1"/>
+      <w:numFmt w:val="bullet"/>
+      <w:lvlText w:val=""/>
+      <w:lvlJc w:val="left"/>
+      <w:pPr>
+        <w:ind w:left="2330" w:hanging="360"/>
+      </w:pPr>
+      <w:rPr>
+        <w:rFonts w:ascii="Wingdings" w:hAnsi="Wingdings" w:hint="default"/>
+      </w:rPr>
+    </w:lvl>
+    <w:lvl w:ilvl="3" w:tplc="04090001" w:tentative="1">
+      <w:start w:val="1"/>
+      <w:numFmt w:val="bullet"/>
+      <w:lvlText w:val=""/>
+      <w:lvlJc w:val="left"/>
+      <w:pPr>
+        <w:ind w:left="3050" w:hanging="360"/>
+      </w:pPr>
+      <w:rPr>
+        <w:rFonts w:ascii="Symbol" w:hAnsi="Symbol" w:hint="default"/>
+      </w:rPr>
+    </w:lvl>
+    <w:lvl w:ilvl="4" w:tplc="04090003" w:tentative="1">
+      <w:start w:val="1"/>
+      <w:numFmt w:val="bullet"/>
+      <w:lvlText w:val="o"/>
+      <w:lvlJc w:val="left"/>
+      <w:pPr>
+        <w:ind w:left="3770" w:hanging="360"/>
+      </w:pPr>
+      <w:rPr>
+        <w:rFonts w:ascii="Courier New" w:hAnsi="Courier New" w:cs="Courier New" w:hint="default"/>
+      </w:rPr>
+    </w:lvl>
+    <w:lvl w:ilvl="5" w:tplc="04090005" w:tentative="1">
+      <w:start w:val="1"/>
+      <w:numFmt w:val="bullet"/>
+      <w:lvlText w:val=""/>
+      <w:lvlJc w:val="left"/>
+      <w:pPr>
+        <w:ind w:left="4490" w:hanging="360"/>
+      </w:pPr>
+      <w:rPr>
+        <w:rFonts w:ascii="Wingdings" w:hAnsi="Wingdings" w:hint="default"/>
+      </w:rPr>
+    </w:lvl>
+    <w:lvl w:ilvl="6" w:tplc="04090001" w:tentative="1">
+      <w:start w:val="1"/>
+      <w:numFmt w:val="bullet"/>
+      <w:lvlText w:val=""/>
+      <w:lvlJc w:val="left"/>
+      <w:pPr>
+        <w:ind w:left="5210" w:hanging="360"/>
+      </w:pPr>
+      <w:rPr>
+        <w:rFonts w:ascii="Symbol" w:hAnsi="Symbol" w:hint="default"/>
+      </w:rPr>
+    </w:lvl>
+    <w:lvl w:ilvl="7" w:tplc="04090003" w:tentative="1">
+      <w:start w:val="1"/>
+      <w:numFmt w:val="bullet"/>
+      <w:lvlText w:val="o"/>
+      <w:lvlJc w:val="left"/>
+      <w:pPr>
+        <w:ind w:left="5930" w:hanging="360"/>
+      </w:pPr>
+      <w:rPr>
+        <w:rFonts w:ascii="Courier New" w:hAnsi="Courier New" w:cs="Courier New" w:hint="default"/>
+      </w:rPr>
+    </w:lvl>
+    <w:lvl w:ilvl="8" w:tplc="04090005" w:tentative="1">
+      <w:start w:val="1"/>
+      <w:numFmt w:val="bullet"/>
+      <w:lvlText w:val=""/>
+      <w:lvlJc w:val="left"/>
+      <w:pPr>
+        <w:ind w:left="6650" w:hanging="360"/>
+      </w:pPr>
+      <w:rPr>
+        <w:rFonts w:ascii="Wingdings" w:hAnsi="Wingdings" w:hint="default"/>
+      </w:rPr>
+    </w:lvl>
+  </w:abstractNum>
   <w:num w:numId="1">
     <w:abstractNumId w:val="9"/>
   </w:num>
@@ -7799,6 +8357,9 @@
   </w:num>
   <w:num w:numId="12">
     <w:abstractNumId w:val="11"/>
+  </w:num>
+  <w:num w:numId="13">
+    <w:abstractNumId w:val="12"/>
   </w:num>
   <w:numIdMacAtCleanup w:val="12"/>
 </w:numbering>
@@ -8961,6 +9522,17 @@
       <w:lang w:val="pt-PT" w:eastAsia="en-US"/>
     </w:rPr>
   </w:style>
+  <w:style w:type="paragraph" w:styleId="ListParagraph">
+    <w:name w:val="List Paragraph"/>
+    <w:basedOn w:val="Normal"/>
+    <w:uiPriority w:val="34"/>
+    <w:qFormat/>
+    <w:rsid w:val="00A23F19"/>
+    <w:pPr>
+      <w:ind w:left="720"/>
+      <w:contextualSpacing/>
+    </w:pPr>
+  </w:style>
 </w:styles>
 </file>
 
@@ -10120,6 +10692,17 @@
       <w:szCs w:val="16"/>
       <w:lang w:val="pt-PT" w:eastAsia="en-US"/>
     </w:rPr>
+  </w:style>
+  <w:style w:type="paragraph" w:styleId="ListParagraph">
+    <w:name w:val="List Paragraph"/>
+    <w:basedOn w:val="Normal"/>
+    <w:uiPriority w:val="34"/>
+    <w:qFormat/>
+    <w:rsid w:val="00A23F19"/>
+    <w:pPr>
+      <w:ind w:left="720"/>
+      <w:contextualSpacing/>
+    </w:pPr>
   </w:style>
 </w:styles>
 </file>
@@ -10390,7 +10973,7 @@
 </file>
 
 <file path=customXml/itemProps1.xml><?xml version="1.0" encoding="utf-8"?>
-<ds:datastoreItem xmlns:ds="http://schemas.openxmlformats.org/officeDocument/2006/customXml" ds:itemID="{01F31B89-37C2-4312-9828-69B74131B301}">
+<ds:datastoreItem xmlns:ds="http://schemas.openxmlformats.org/officeDocument/2006/customXml" ds:itemID="{B6319A73-C9EE-4BCE-8915-2EBE02436627}">
   <ds:schemaRefs>
     <ds:schemaRef ds:uri="http://schemas.openxmlformats.org/officeDocument/2006/bibliography"/>
   </ds:schemaRefs>

</xml_diff>